<commit_message>
Added prod plot grid to results summary
</commit_message>
<xml_diff>
--- a/Results/Chapter 1 results summary.docx
+++ b/Results/Chapter 1 results summary.docx
@@ -178,19 +178,8 @@
           <w:sz w:val="18"/>
           <w:szCs w:val="18"/>
         </w:rPr>
-        <w:t xml:space="preserve">effects on forest cover at time </w:t>
-      </w:r>
-      <w:proofErr w:type="spellStart"/>
-      <w:r>
-        <w:rPr>
-          <w:b/>
-          <w:bCs/>
-          <w:sz w:val="18"/>
-          <w:szCs w:val="18"/>
-        </w:rPr>
-        <w:t>t</w:t>
-      </w:r>
-      <w:proofErr w:type="spellEnd"/>
+        <w:t>effects on forest cover at time t</w:t>
+      </w:r>
       <w:r>
         <w:rPr>
           <w:b/>
@@ -592,6 +581,274 @@
           <w:sz w:val="18"/>
           <w:szCs w:val="18"/>
         </w:rPr>
+        <w:t xml:space="preserve"> (USD/t)</w:t>
+      </w:r>
+      <w:r>
+        <w:rPr>
+          <w:b/>
+          <w:bCs/>
+          <w:sz w:val="18"/>
+          <w:szCs w:val="18"/>
+        </w:rPr>
+        <w:t>, row e: median annual market price for corn</w:t>
+      </w:r>
+      <w:r>
+        <w:rPr>
+          <w:b/>
+          <w:bCs/>
+          <w:sz w:val="18"/>
+          <w:szCs w:val="18"/>
+        </w:rPr>
+        <w:t xml:space="preserve"> (USD/t)</w:t>
+      </w:r>
+      <w:r>
+        <w:rPr>
+          <w:b/>
+          <w:bCs/>
+          <w:sz w:val="18"/>
+          <w:szCs w:val="18"/>
+        </w:rPr>
+        <w:t>, row f: median annual market price for sugar</w:t>
+      </w:r>
+      <w:r>
+        <w:rPr>
+          <w:b/>
+          <w:bCs/>
+          <w:sz w:val="18"/>
+          <w:szCs w:val="18"/>
+        </w:rPr>
+        <w:t xml:space="preserve"> (USD/t)</w:t>
+      </w:r>
+      <w:r>
+        <w:rPr>
+          <w:b/>
+          <w:bCs/>
+          <w:sz w:val="18"/>
+          <w:szCs w:val="18"/>
+        </w:rPr>
+        <w:t xml:space="preserve">, </w:t>
+      </w:r>
+      <w:r>
+        <w:rPr>
+          <w:b/>
+          <w:bCs/>
+          <w:sz w:val="18"/>
+          <w:szCs w:val="18"/>
+        </w:rPr>
+        <w:t>row g: total production from forestry (m</w:t>
+      </w:r>
+      <w:r>
+        <w:rPr>
+          <w:b/>
+          <w:bCs/>
+          <w:sz w:val="18"/>
+          <w:szCs w:val="18"/>
+          <w:vertAlign w:val="superscript"/>
+        </w:rPr>
+        <w:t>3</w:t>
+      </w:r>
+      <w:r>
+        <w:rPr>
+          <w:b/>
+          <w:bCs/>
+          <w:sz w:val="18"/>
+          <w:szCs w:val="18"/>
+        </w:rPr>
+        <w:t>)</w:t>
+      </w:r>
+      <w:r>
+        <w:rPr>
+          <w:b/>
+          <w:bCs/>
+          <w:sz w:val="18"/>
+          <w:szCs w:val="18"/>
+        </w:rPr>
+        <w:t xml:space="preserve">. </w:t>
+      </w:r>
+      <w:r>
+        <w:rPr>
+          <w:b/>
+          <w:bCs/>
+          <w:sz w:val="18"/>
+          <w:szCs w:val="18"/>
+        </w:rPr>
+        <w:t xml:space="preserve">The left column of plots are the effects on forest cover at time t (i.e. the variable values and forest loss values from the same year), the middle column of plots are the effects at time t+1 (i.e. the effects on forest loss in the subsequent year), and the right column of plots are the effects at time t+2 (i.e. the effects on forest loss two years after the variable values). </w:t>
+      </w:r>
+    </w:p>
+    <w:p>
+      <w:pPr>
+        <w:rPr>
+          <w:sz w:val="18"/>
+          <w:szCs w:val="18"/>
+        </w:rPr>
+      </w:pPr>
+    </w:p>
+    <w:p>
+      <w:pPr>
+        <w:rPr>
+          <w:sz w:val="18"/>
+          <w:szCs w:val="18"/>
+        </w:rPr>
+      </w:pPr>
+    </w:p>
+    <w:p>
+      <w:pPr>
+        <w:rPr>
+          <w:sz w:val="18"/>
+          <w:szCs w:val="18"/>
+        </w:rPr>
+      </w:pPr>
+    </w:p>
+    <w:p>
+      <w:pPr>
+        <w:rPr>
+          <w:sz w:val="18"/>
+          <w:szCs w:val="18"/>
+        </w:rPr>
+      </w:pPr>
+    </w:p>
+    <w:p>
+      <w:pPr>
+        <w:rPr>
+          <w:sz w:val="18"/>
+          <w:szCs w:val="18"/>
+        </w:rPr>
+      </w:pPr>
+    </w:p>
+    <w:p>
+      <w:pPr>
+        <w:rPr>
+          <w:sz w:val="18"/>
+          <w:szCs w:val="18"/>
+        </w:rPr>
+      </w:pPr>
+    </w:p>
+    <w:p>
+      <w:pPr>
+        <w:rPr>
+          <w:sz w:val="18"/>
+          <w:szCs w:val="18"/>
+        </w:rPr>
+      </w:pPr>
+    </w:p>
+    <w:p>
+      <w:pPr>
+        <w:rPr>
+          <w:sz w:val="18"/>
+          <w:szCs w:val="18"/>
+        </w:rPr>
+      </w:pPr>
+    </w:p>
+    <w:p>
+      <w:pPr>
+        <w:rPr>
+          <w:sz w:val="18"/>
+          <w:szCs w:val="18"/>
+        </w:rPr>
+      </w:pPr>
+    </w:p>
+    <w:p>
+      <w:pPr>
+        <w:rPr>
+          <w:noProof/>
+        </w:rPr>
+      </w:pPr>
+      <w:r>
+        <w:rPr>
+          <w:noProof/>
+        </w:rPr>
+        <w:lastRenderedPageBreak/>
+        <w:drawing>
+          <wp:inline distT="0" distB="0" distL="0" distR="0" wp14:anchorId="1145B630" wp14:editId="7958932C">
+            <wp:extent cx="5143500" cy="5143500"/>
+            <wp:effectExtent l="0" t="0" r="0" b="0"/>
+            <wp:docPr id="2" name="Picture 2"/>
+            <wp:cNvGraphicFramePr>
+              <a:graphicFrameLocks xmlns:a="http://schemas.openxmlformats.org/drawingml/2006/main" noChangeAspect="1"/>
+            </wp:cNvGraphicFramePr>
+            <a:graphic xmlns:a="http://schemas.openxmlformats.org/drawingml/2006/main">
+              <a:graphicData uri="http://schemas.openxmlformats.org/drawingml/2006/picture">
+                <pic:pic xmlns:pic="http://schemas.openxmlformats.org/drawingml/2006/picture">
+                  <pic:nvPicPr>
+                    <pic:cNvPr id="0" name="Picture 1"/>
+                    <pic:cNvPicPr>
+                      <a:picLocks noChangeAspect="1" noChangeArrowheads="1"/>
+                    </pic:cNvPicPr>
+                  </pic:nvPicPr>
+                  <pic:blipFill>
+                    <a:blip r:embed="rId6" cstate="print">
+                      <a:extLst>
+                        <a:ext uri="{28A0092B-C50C-407E-A947-70E740481C1C}">
+                          <a14:useLocalDpi xmlns:a14="http://schemas.microsoft.com/office/drawing/2010/main" val="0"/>
+                        </a:ext>
+                      </a:extLst>
+                    </a:blip>
+                    <a:srcRect/>
+                    <a:stretch>
+                      <a:fillRect/>
+                    </a:stretch>
+                  </pic:blipFill>
+                  <pic:spPr bwMode="auto">
+                    <a:xfrm>
+                      <a:off x="0" y="0"/>
+                      <a:ext cx="5143500" cy="5143500"/>
+                    </a:xfrm>
+                    <a:prstGeom prst="rect">
+                      <a:avLst/>
+                    </a:prstGeom>
+                    <a:noFill/>
+                    <a:ln>
+                      <a:noFill/>
+                    </a:ln>
+                  </pic:spPr>
+                </pic:pic>
+              </a:graphicData>
+            </a:graphic>
+          </wp:inline>
+        </w:drawing>
+      </w:r>
+    </w:p>
+    <w:p>
+      <w:pPr>
+        <w:rPr>
+          <w:b/>
+          <w:bCs/>
+          <w:sz w:val="18"/>
+          <w:szCs w:val="18"/>
+        </w:rPr>
+      </w:pPr>
+      <w:r>
+        <w:rPr>
+          <w:b/>
+          <w:bCs/>
+          <w:sz w:val="18"/>
+          <w:szCs w:val="18"/>
+        </w:rPr>
+        <w:t xml:space="preserve">Figure </w:t>
+      </w:r>
+      <w:r>
+        <w:rPr>
+          <w:b/>
+          <w:bCs/>
+          <w:sz w:val="18"/>
+          <w:szCs w:val="18"/>
+        </w:rPr>
+        <w:t>3</w:t>
+      </w:r>
+      <w:r>
+        <w:rPr>
+          <w:b/>
+          <w:bCs/>
+          <w:sz w:val="18"/>
+          <w:szCs w:val="18"/>
+        </w:rPr>
+        <w:t>.</w:t>
+      </w:r>
+      <w:r>
+        <w:rPr>
+          <w:sz w:val="18"/>
+          <w:szCs w:val="18"/>
+        </w:rPr>
         <w:t xml:space="preserve"> </w:t>
       </w:r>
       <w:r>
@@ -601,16 +858,7 @@
           <w:sz w:val="18"/>
           <w:szCs w:val="18"/>
         </w:rPr>
-        <w:t>(USD/t)</w:t>
-      </w:r>
-      <w:r>
-        <w:rPr>
-          <w:b/>
-          <w:bCs/>
-          <w:sz w:val="18"/>
-          <w:szCs w:val="18"/>
-        </w:rPr>
-        <w:t>, row e: median annual market price for corn</w:t>
+        <w:t>Predicted relationship between forest loss and</w:t>
       </w:r>
       <w:r>
         <w:rPr>
@@ -628,16 +876,88 @@
           <w:sz w:val="18"/>
           <w:szCs w:val="18"/>
         </w:rPr>
-        <w:t>(USD/t)</w:t>
-      </w:r>
-      <w:r>
-        <w:rPr>
-          <w:b/>
-          <w:bCs/>
-          <w:sz w:val="18"/>
-          <w:szCs w:val="18"/>
-        </w:rPr>
-        <w:t>, row f: median annual market price for sugar</w:t>
+        <w:t>the producer prices (i.e. farmgate prices)</w:t>
+      </w:r>
+      <w:r>
+        <w:rPr>
+          <w:b/>
+          <w:bCs/>
+          <w:sz w:val="18"/>
+          <w:szCs w:val="18"/>
+        </w:rPr>
+        <w:t xml:space="preserve"> variables. All y-axes are the amount of forest lost in hectares.</w:t>
+      </w:r>
+      <w:r>
+        <w:rPr>
+          <w:b/>
+          <w:bCs/>
+          <w:sz w:val="18"/>
+          <w:szCs w:val="18"/>
+        </w:rPr>
+        <w:t xml:space="preserve"> Row a: </w:t>
+      </w:r>
+      <w:r>
+        <w:rPr>
+          <w:b/>
+          <w:bCs/>
+          <w:sz w:val="18"/>
+          <w:szCs w:val="18"/>
+        </w:rPr>
+        <w:t>producer price for rubber (USD/t)</w:t>
+      </w:r>
+      <w:r>
+        <w:rPr>
+          <w:b/>
+          <w:bCs/>
+          <w:sz w:val="18"/>
+          <w:szCs w:val="18"/>
+        </w:rPr>
+        <w:t xml:space="preserve"> row b: </w:t>
+      </w:r>
+      <w:r>
+        <w:rPr>
+          <w:b/>
+          <w:bCs/>
+          <w:sz w:val="18"/>
+          <w:szCs w:val="18"/>
+        </w:rPr>
+        <w:t>producer price for cassava (USD/t)</w:t>
+      </w:r>
+      <w:r>
+        <w:rPr>
+          <w:b/>
+          <w:bCs/>
+          <w:sz w:val="18"/>
+          <w:szCs w:val="18"/>
+        </w:rPr>
+        <w:t xml:space="preserve">, row c: </w:t>
+      </w:r>
+      <w:r>
+        <w:rPr>
+          <w:b/>
+          <w:bCs/>
+          <w:sz w:val="18"/>
+          <w:szCs w:val="18"/>
+        </w:rPr>
+        <w:t>producer price for corn (USD/t)</w:t>
+      </w:r>
+      <w:r>
+        <w:rPr>
+          <w:b/>
+          <w:bCs/>
+          <w:sz w:val="18"/>
+          <w:szCs w:val="18"/>
+        </w:rPr>
+        <w:t>, row d:</w:t>
+      </w:r>
+      <w:r>
+        <w:rPr>
+          <w:b/>
+          <w:bCs/>
+          <w:sz w:val="18"/>
+          <w:szCs w:val="18"/>
+        </w:rPr>
+        <w:t xml:space="preserve"> producer price for sugar (USD/t).</w:t>
       </w:r>
       <w:r>
         <w:rPr>
@@ -655,86 +975,21 @@
           <w:sz w:val="18"/>
           <w:szCs w:val="18"/>
         </w:rPr>
-        <w:t>(USD/t)</w:t>
-      </w:r>
-      <w:r>
-        <w:rPr>
-          <w:b/>
-          <w:bCs/>
-          <w:sz w:val="18"/>
-          <w:szCs w:val="18"/>
-        </w:rPr>
-        <w:t xml:space="preserve">, </w:t>
-      </w:r>
-      <w:r>
-        <w:rPr>
-          <w:b/>
-          <w:bCs/>
-          <w:sz w:val="18"/>
-          <w:szCs w:val="18"/>
-        </w:rPr>
-        <w:t>row g: total production from forestry (m</w:t>
-      </w:r>
-      <w:r>
-        <w:rPr>
-          <w:b/>
-          <w:bCs/>
-          <w:sz w:val="18"/>
-          <w:szCs w:val="18"/>
-          <w:vertAlign w:val="superscript"/>
-        </w:rPr>
-        <w:t>3</w:t>
-      </w:r>
-      <w:r>
-        <w:rPr>
-          <w:b/>
-          <w:bCs/>
-          <w:sz w:val="18"/>
-          <w:szCs w:val="18"/>
-        </w:rPr>
-        <w:t>)</w:t>
-      </w:r>
-      <w:r>
-        <w:rPr>
-          <w:b/>
-          <w:bCs/>
-          <w:sz w:val="18"/>
-          <w:szCs w:val="18"/>
-        </w:rPr>
-        <w:t xml:space="preserve">. </w:t>
-      </w:r>
-      <w:r>
-        <w:rPr>
-          <w:b/>
-          <w:bCs/>
-          <w:sz w:val="18"/>
-          <w:szCs w:val="18"/>
-        </w:rPr>
-        <w:t>The left column of plots are the effects on forest cover at time t (</w:t>
-      </w:r>
-      <w:proofErr w:type="gramStart"/>
-      <w:r>
-        <w:rPr>
-          <w:b/>
-          <w:bCs/>
-          <w:sz w:val="18"/>
-          <w:szCs w:val="18"/>
-        </w:rPr>
-        <w:t>i.e.</w:t>
-      </w:r>
-      <w:proofErr w:type="gramEnd"/>
-      <w:r>
-        <w:rPr>
-          <w:b/>
-          <w:bCs/>
-          <w:sz w:val="18"/>
-          <w:szCs w:val="18"/>
-        </w:rPr>
-        <w:t xml:space="preserve"> the variable values and forest loss values from the same year), the middle column of plots are the effects at time t+1 (i.e. the effects on forest loss in the subsequent year), and the right column of plots are the effects at time t+2 (i.e. the effects on forest loss two years after the variable values). </w:t>
-      </w:r>
-    </w:p>
-    <w:p>
-      <w:pPr>
+        <w:t>L</w:t>
+      </w:r>
+      <w:r>
+        <w:rPr>
+          <w:b/>
+          <w:bCs/>
+          <w:sz w:val="18"/>
+          <w:szCs w:val="18"/>
+        </w:rPr>
+        <w:t xml:space="preserve">eft column of plots are the effects on forest cover at time t (i.e. the variable values and forest loss values from the same year), the middle column of plots are the effects at time t+1 (i.e. the effects on forest loss in the subsequent year), and the right column of plots are the effects at time t+2 (i.e. the effects on forest loss two years after the variable values). </w:t>
+      </w:r>
+    </w:p>
+    <w:p>
+      <w:pPr>
+        <w:ind w:firstLine="720"/>
         <w:rPr>
           <w:sz w:val="18"/>
           <w:szCs w:val="18"/>

</xml_diff>

<commit_message>
Global predictions plot grid for final model
</commit_message>
<xml_diff>
--- a/Results/Chapter 1 results summary.docx
+++ b/Results/Chapter 1 results summary.docx
@@ -672,7 +672,27 @@
           <w:sz w:val="18"/>
           <w:szCs w:val="18"/>
         </w:rPr>
-        <w:t xml:space="preserve">The left column of plots are the effects on forest cover at time t (i.e. the variable values and forest loss values from the same year), the middle column of plots are the effects at time t+1 (i.e. the effects on forest loss in the subsequent year), and the right column of plots are the effects at time t+2 (i.e. the effects on forest loss two years after the variable values). </w:t>
+        <w:t>The left column of plots are the effects on forest cover at time t (</w:t>
+      </w:r>
+      <w:proofErr w:type="gramStart"/>
+      <w:r>
+        <w:rPr>
+          <w:b/>
+          <w:bCs/>
+          <w:sz w:val="18"/>
+          <w:szCs w:val="18"/>
+        </w:rPr>
+        <w:t>i.e.</w:t>
+      </w:r>
+      <w:proofErr w:type="gramEnd"/>
+      <w:r>
+        <w:rPr>
+          <w:b/>
+          <w:bCs/>
+          <w:sz w:val="18"/>
+          <w:szCs w:val="18"/>
+        </w:rPr>
+        <w:t xml:space="preserve"> the variable values and forest loss values from the same year), the middle column of plots are the effects at time t+1 (i.e. the effects on forest loss in the subsequent year), and the right column of plots are the effects at time t+2 (i.e. the effects on forest loss two years after the variable values). </w:t>
       </w:r>
     </w:p>
     <w:p>
@@ -867,6 +887,53 @@
           <w:sz w:val="18"/>
           <w:szCs w:val="18"/>
         </w:rPr>
+        <w:t xml:space="preserve"> the producer prices (</w:t>
+      </w:r>
+      <w:proofErr w:type="gramStart"/>
+      <w:r>
+        <w:rPr>
+          <w:b/>
+          <w:bCs/>
+          <w:sz w:val="18"/>
+          <w:szCs w:val="18"/>
+        </w:rPr>
+        <w:t>i.e.</w:t>
+      </w:r>
+      <w:proofErr w:type="gramEnd"/>
+      <w:r>
+        <w:rPr>
+          <w:b/>
+          <w:bCs/>
+          <w:sz w:val="18"/>
+          <w:szCs w:val="18"/>
+        </w:rPr>
+        <w:t xml:space="preserve"> farmgate prices)</w:t>
+      </w:r>
+      <w:r>
+        <w:rPr>
+          <w:b/>
+          <w:bCs/>
+          <w:sz w:val="18"/>
+          <w:szCs w:val="18"/>
+        </w:rPr>
+        <w:t xml:space="preserve"> variables. All y-axes are the amount of forest lost in hectares.</w:t>
+      </w:r>
+      <w:r>
+        <w:rPr>
+          <w:b/>
+          <w:bCs/>
+          <w:sz w:val="18"/>
+          <w:szCs w:val="18"/>
+        </w:rPr>
+        <w:t xml:space="preserve"> Row a: producer price for rubber (USD/t) row b: producer price for cassava (USD/t), row c: producer price for corn (USD/t), row d: producer price for sugar (USD/t).</w:t>
+      </w:r>
+      <w:r>
+        <w:rPr>
+          <w:b/>
+          <w:bCs/>
+          <w:sz w:val="18"/>
+          <w:szCs w:val="18"/>
+        </w:rPr>
         <w:t xml:space="preserve"> </w:t>
       </w:r>
       <w:r>
@@ -876,105 +943,6 @@
           <w:sz w:val="18"/>
           <w:szCs w:val="18"/>
         </w:rPr>
-        <w:t>the producer prices (i.e. farmgate prices)</w:t>
-      </w:r>
-      <w:r>
-        <w:rPr>
-          <w:b/>
-          <w:bCs/>
-          <w:sz w:val="18"/>
-          <w:szCs w:val="18"/>
-        </w:rPr>
-        <w:t xml:space="preserve"> variables. All y-axes are the amount of forest lost in hectares.</w:t>
-      </w:r>
-      <w:r>
-        <w:rPr>
-          <w:b/>
-          <w:bCs/>
-          <w:sz w:val="18"/>
-          <w:szCs w:val="18"/>
-        </w:rPr>
-        <w:t xml:space="preserve"> Row a: </w:t>
-      </w:r>
-      <w:r>
-        <w:rPr>
-          <w:b/>
-          <w:bCs/>
-          <w:sz w:val="18"/>
-          <w:szCs w:val="18"/>
-        </w:rPr>
-        <w:t>producer price for rubber (USD/t)</w:t>
-      </w:r>
-      <w:r>
-        <w:rPr>
-          <w:b/>
-          <w:bCs/>
-          <w:sz w:val="18"/>
-          <w:szCs w:val="18"/>
-        </w:rPr>
-        <w:t xml:space="preserve"> row b: </w:t>
-      </w:r>
-      <w:r>
-        <w:rPr>
-          <w:b/>
-          <w:bCs/>
-          <w:sz w:val="18"/>
-          <w:szCs w:val="18"/>
-        </w:rPr>
-        <w:t>producer price for cassava (USD/t)</w:t>
-      </w:r>
-      <w:r>
-        <w:rPr>
-          <w:b/>
-          <w:bCs/>
-          <w:sz w:val="18"/>
-          <w:szCs w:val="18"/>
-        </w:rPr>
-        <w:t xml:space="preserve">, row c: </w:t>
-      </w:r>
-      <w:r>
-        <w:rPr>
-          <w:b/>
-          <w:bCs/>
-          <w:sz w:val="18"/>
-          <w:szCs w:val="18"/>
-        </w:rPr>
-        <w:t>producer price for corn (USD/t)</w:t>
-      </w:r>
-      <w:r>
-        <w:rPr>
-          <w:b/>
-          <w:bCs/>
-          <w:sz w:val="18"/>
-          <w:szCs w:val="18"/>
-        </w:rPr>
-        <w:t>, row d:</w:t>
-      </w:r>
-      <w:r>
-        <w:rPr>
-          <w:b/>
-          <w:bCs/>
-          <w:sz w:val="18"/>
-          <w:szCs w:val="18"/>
-        </w:rPr>
-        <w:t xml:space="preserve"> producer price for sugar (USD/t).</w:t>
-      </w:r>
-      <w:r>
-        <w:rPr>
-          <w:b/>
-          <w:bCs/>
-          <w:sz w:val="18"/>
-          <w:szCs w:val="18"/>
-        </w:rPr>
-        <w:t xml:space="preserve"> </w:t>
-      </w:r>
-      <w:r>
-        <w:rPr>
-          <w:b/>
-          <w:bCs/>
-          <w:sz w:val="18"/>
-          <w:szCs w:val="18"/>
-        </w:rPr>
         <w:t>L</w:t>
       </w:r>
       <w:r>
@@ -984,17 +952,158 @@
           <w:sz w:val="18"/>
           <w:szCs w:val="18"/>
         </w:rPr>
-        <w:t xml:space="preserve">eft column of plots are the effects on forest cover at time t (i.e. the variable values and forest loss values from the same year), the middle column of plots are the effects at time t+1 (i.e. the effects on forest loss in the subsequent year), and the right column of plots are the effects at time t+2 (i.e. the effects on forest loss two years after the variable values). </w:t>
-      </w:r>
-    </w:p>
-    <w:p>
-      <w:pPr>
-        <w:ind w:firstLine="720"/>
-        <w:rPr>
-          <w:sz w:val="18"/>
-          <w:szCs w:val="18"/>
-        </w:rPr>
-      </w:pPr>
+        <w:t>eft column of plots are the effects on forest cover at time t (</w:t>
+      </w:r>
+      <w:proofErr w:type="gramStart"/>
+      <w:r>
+        <w:rPr>
+          <w:b/>
+          <w:bCs/>
+          <w:sz w:val="18"/>
+          <w:szCs w:val="18"/>
+        </w:rPr>
+        <w:t>i.e.</w:t>
+      </w:r>
+      <w:proofErr w:type="gramEnd"/>
+      <w:r>
+        <w:rPr>
+          <w:b/>
+          <w:bCs/>
+          <w:sz w:val="18"/>
+          <w:szCs w:val="18"/>
+        </w:rPr>
+        <w:t xml:space="preserve"> the variable values and forest loss values from the same year), the middle column of plots are the effects at time t+1 (i.e. the effects on forest loss in the subsequent year), and the right column of plots are the effects at time t+2 (i.e. the effects on forest loss two years after the variable values). </w:t>
+      </w:r>
+    </w:p>
+    <w:p>
+      <w:pPr>
+        <w:rPr>
+          <w:sz w:val="18"/>
+          <w:szCs w:val="18"/>
+        </w:rPr>
+      </w:pPr>
+    </w:p>
+    <w:p>
+      <w:pPr>
+        <w:rPr>
+          <w:b/>
+          <w:bCs/>
+        </w:rPr>
+      </w:pPr>
+      <w:r>
+        <w:rPr>
+          <w:b/>
+          <w:bCs/>
+        </w:rPr>
+        <w:t>Socioeconomic predictors of forest cover</w:t>
+      </w:r>
+    </w:p>
+    <w:p/>
+    <w:p/>
+    <w:p/>
+    <w:p/>
+    <w:p/>
+    <w:p/>
+    <w:p/>
+    <w:p>
+      <w:pPr>
+        <w:rPr>
+          <w:noProof/>
+        </w:rPr>
+      </w:pPr>
+      <w:r>
+        <w:rPr>
+          <w:noProof/>
+        </w:rPr>
+        <w:lastRenderedPageBreak/>
+        <w:drawing>
+          <wp:inline distT="0" distB="0" distL="0" distR="0" wp14:anchorId="569A1467" wp14:editId="56183EF8">
+            <wp:extent cx="4762500" cy="4762500"/>
+            <wp:effectExtent l="0" t="0" r="0" b="0"/>
+            <wp:docPr id="3" name="Picture 3"/>
+            <wp:cNvGraphicFramePr>
+              <a:graphicFrameLocks xmlns:a="http://schemas.openxmlformats.org/drawingml/2006/main" noChangeAspect="1"/>
+            </wp:cNvGraphicFramePr>
+            <a:graphic xmlns:a="http://schemas.openxmlformats.org/drawingml/2006/main">
+              <a:graphicData uri="http://schemas.openxmlformats.org/drawingml/2006/picture">
+                <pic:pic xmlns:pic="http://schemas.openxmlformats.org/drawingml/2006/picture">
+                  <pic:nvPicPr>
+                    <pic:cNvPr id="0" name="Picture 1"/>
+                    <pic:cNvPicPr>
+                      <a:picLocks noChangeAspect="1" noChangeArrowheads="1"/>
+                    </pic:cNvPicPr>
+                  </pic:nvPicPr>
+                  <pic:blipFill>
+                    <a:blip r:embed="rId7" cstate="print">
+                      <a:extLst>
+                        <a:ext uri="{28A0092B-C50C-407E-A947-70E740481C1C}">
+                          <a14:useLocalDpi xmlns:a14="http://schemas.microsoft.com/office/drawing/2010/main" val="0"/>
+                        </a:ext>
+                      </a:extLst>
+                    </a:blip>
+                    <a:srcRect/>
+                    <a:stretch>
+                      <a:fillRect/>
+                    </a:stretch>
+                  </pic:blipFill>
+                  <pic:spPr bwMode="auto">
+                    <a:xfrm>
+                      <a:off x="0" y="0"/>
+                      <a:ext cx="4762500" cy="4762500"/>
+                    </a:xfrm>
+                    <a:prstGeom prst="rect">
+                      <a:avLst/>
+                    </a:prstGeom>
+                    <a:noFill/>
+                    <a:ln>
+                      <a:noFill/>
+                    </a:ln>
+                  </pic:spPr>
+                </pic:pic>
+              </a:graphicData>
+            </a:graphic>
+          </wp:inline>
+        </w:drawing>
+      </w:r>
+    </w:p>
+    <w:p>
+      <w:pPr>
+        <w:rPr>
+          <w:b/>
+          <w:bCs/>
+          <w:sz w:val="18"/>
+          <w:szCs w:val="18"/>
+        </w:rPr>
+      </w:pPr>
+      <w:r>
+        <w:rPr>
+          <w:b/>
+          <w:bCs/>
+          <w:sz w:val="18"/>
+          <w:szCs w:val="18"/>
+        </w:rPr>
+        <w:t>Figure 4. Global predictions (</w:t>
+      </w:r>
+      <w:proofErr w:type="gramStart"/>
+      <w:r>
+        <w:rPr>
+          <w:b/>
+          <w:bCs/>
+          <w:sz w:val="18"/>
+          <w:szCs w:val="18"/>
+        </w:rPr>
+        <w:t>i.e.</w:t>
+      </w:r>
+      <w:proofErr w:type="gramEnd"/>
+      <w:r>
+        <w:rPr>
+          <w:b/>
+          <w:bCs/>
+          <w:sz w:val="18"/>
+          <w:szCs w:val="18"/>
+        </w:rPr>
+        <w:t xml:space="preserve"> predictions for an average commune within an average province) using the final model. X axes are the scaled predictors. Plots show the predicted values (red line) over the raw data. </w:t>
+      </w:r>
     </w:p>
     <w:sectPr>
       <w:pgSz w:w="11906" w:h="16838"/>

</xml_diff>

<commit_message>
Province level continuous models added
</commit_message>
<xml_diff>
--- a/Results/Chapter 1 results summary.docx
+++ b/Results/Chapter 1 results summary.docx
@@ -672,27 +672,7 @@
           <w:sz w:val="18"/>
           <w:szCs w:val="18"/>
         </w:rPr>
-        <w:t>The left column of plots are the effects on forest cover at time t (</w:t>
-      </w:r>
-      <w:proofErr w:type="gramStart"/>
-      <w:r>
-        <w:rPr>
-          <w:b/>
-          <w:bCs/>
-          <w:sz w:val="18"/>
-          <w:szCs w:val="18"/>
-        </w:rPr>
-        <w:t>i.e.</w:t>
-      </w:r>
-      <w:proofErr w:type="gramEnd"/>
-      <w:r>
-        <w:rPr>
-          <w:b/>
-          <w:bCs/>
-          <w:sz w:val="18"/>
-          <w:szCs w:val="18"/>
-        </w:rPr>
-        <w:t xml:space="preserve"> the variable values and forest loss values from the same year), the middle column of plots are the effects at time t+1 (i.e. the effects on forest loss in the subsequent year), and the right column of plots are the effects at time t+2 (i.e. the effects on forest loss two years after the variable values). </w:t>
+        <w:t xml:space="preserve">The left column of plots are the effects on forest cover at time t (i.e. the variable values and forest loss values from the same year), the middle column of plots are the effects at time t+1 (i.e. the effects on forest loss in the subsequent year), and the right column of plots are the effects at time t+2 (i.e. the effects on forest loss two years after the variable values). </w:t>
       </w:r>
     </w:p>
     <w:p>
@@ -887,27 +867,7 @@
           <w:sz w:val="18"/>
           <w:szCs w:val="18"/>
         </w:rPr>
-        <w:t xml:space="preserve"> the producer prices (</w:t>
-      </w:r>
-      <w:proofErr w:type="gramStart"/>
-      <w:r>
-        <w:rPr>
-          <w:b/>
-          <w:bCs/>
-          <w:sz w:val="18"/>
-          <w:szCs w:val="18"/>
-        </w:rPr>
-        <w:t>i.e.</w:t>
-      </w:r>
-      <w:proofErr w:type="gramEnd"/>
-      <w:r>
-        <w:rPr>
-          <w:b/>
-          <w:bCs/>
-          <w:sz w:val="18"/>
-          <w:szCs w:val="18"/>
-        </w:rPr>
-        <w:t xml:space="preserve"> farmgate prices)</w:t>
+        <w:t xml:space="preserve"> the producer prices (i.e. farmgate prices)</w:t>
       </w:r>
       <w:r>
         <w:rPr>
@@ -952,27 +912,7 @@
           <w:sz w:val="18"/>
           <w:szCs w:val="18"/>
         </w:rPr>
-        <w:t>eft column of plots are the effects on forest cover at time t (</w:t>
-      </w:r>
-      <w:proofErr w:type="gramStart"/>
-      <w:r>
-        <w:rPr>
-          <w:b/>
-          <w:bCs/>
-          <w:sz w:val="18"/>
-          <w:szCs w:val="18"/>
-        </w:rPr>
-        <w:t>i.e.</w:t>
-      </w:r>
-      <w:proofErr w:type="gramEnd"/>
-      <w:r>
-        <w:rPr>
-          <w:b/>
-          <w:bCs/>
-          <w:sz w:val="18"/>
-          <w:szCs w:val="18"/>
-        </w:rPr>
-        <w:t xml:space="preserve"> the variable values and forest loss values from the same year), the middle column of plots are the effects at time t+1 (i.e. the effects on forest loss in the subsequent year), and the right column of plots are the effects at time t+2 (i.e. the effects on forest loss two years after the variable values). </w:t>
+        <w:t xml:space="preserve">eft column of plots are the effects on forest cover at time t (i.e. the variable values and forest loss values from the same year), the middle column of plots are the effects at time t+1 (i.e. the effects on forest loss in the subsequent year), and the right column of plots are the effects at time t+2 (i.e. the effects on forest loss two years after the variable values). </w:t>
       </w:r>
     </w:p>
     <w:p>
@@ -1076,10 +1016,7 @@
         <w:t>As there were serious issues with the above global model, and the resulting predictions</w:t>
       </w:r>
       <w:r>
-        <w:t xml:space="preserve"> </w:t>
-      </w:r>
-      <w:r>
-        <w:t>(see Fig 4)</w:t>
+        <w:t xml:space="preserve"> (see Fig 4)</w:t>
       </w:r>
       <w:r>
         <w:t xml:space="preserve">, I further aggregated the data up to the provincial level. This was intended to neutralise the between-commune variation. </w:t>
@@ -1097,7 +1034,25 @@
         <w:t>,</w:t>
       </w:r>
       <w:r>
-        <w:t xml:space="preserve"> I ran GLMMs with a Poisson distribution as I did above</w:t>
+        <w:t xml:space="preserve"> I ran GLMMs with </w:t>
+      </w:r>
+      <w:r>
+        <w:t>the variables as continuous</w:t>
+      </w:r>
+      <w:r>
+        <w:t xml:space="preserve"> as I did above</w:t>
+      </w:r>
+      <w:r>
+        <w:t>, but the raw data suggested that there were two “peaks” in the data</w:t>
+      </w:r>
+      <w:r>
+        <w:t xml:space="preserve"> for some of the variables</w:t>
+      </w:r>
+      <w:r>
+        <w:t xml:space="preserve">, and the resulting predictions were clearly very poor (Fig 7). </w:t>
+      </w:r>
+      <w:r>
+        <w:t xml:space="preserve">The shape of the data suggested there were potentially two “types” of province for some of the variables, and so I converted the data into “high” and “low” categories by simply splitting the variables by their mean.  </w:t>
       </w:r>
     </w:p>
     <w:p/>
@@ -1183,27 +1138,7 @@
           <w:sz w:val="18"/>
           <w:szCs w:val="18"/>
         </w:rPr>
-        <w:t>Figure 4. Global predictions (</w:t>
-      </w:r>
-      <w:proofErr w:type="gramStart"/>
-      <w:r>
-        <w:rPr>
-          <w:b/>
-          <w:bCs/>
-          <w:sz w:val="18"/>
-          <w:szCs w:val="18"/>
-        </w:rPr>
-        <w:t>i.e.</w:t>
-      </w:r>
-      <w:proofErr w:type="gramEnd"/>
-      <w:r>
-        <w:rPr>
-          <w:b/>
-          <w:bCs/>
-          <w:sz w:val="18"/>
-          <w:szCs w:val="18"/>
-        </w:rPr>
-        <w:t xml:space="preserve"> predictions for an average commune within an average province) using the final model. X axes are the scaled predictors. Plots show the predicted values (red line) over the raw data. </w:t>
+        <w:t xml:space="preserve">Figure 4. Global predictions (i.e. predictions for an average commune within an average province) using the final model. X axes are the scaled predictors. Plots show the predicted values (red line) over the raw data. </w:t>
       </w:r>
     </w:p>
     <w:p>
@@ -1373,88 +1308,96 @@
           <w:sz w:val="18"/>
           <w:szCs w:val="18"/>
         </w:rPr>
-        <w:t xml:space="preserve">Figure </w:t>
-      </w:r>
-      <w:r>
-        <w:rPr>
-          <w:b/>
-          <w:bCs/>
-          <w:sz w:val="18"/>
-          <w:szCs w:val="18"/>
-        </w:rPr>
-        <w:t>6</w:t>
-      </w:r>
-      <w:r>
-        <w:rPr>
-          <w:b/>
-          <w:bCs/>
-          <w:sz w:val="18"/>
-          <w:szCs w:val="18"/>
-        </w:rPr>
-        <w:t>.</w:t>
-      </w:r>
-      <w:r>
-        <w:rPr>
-          <w:b/>
-          <w:bCs/>
-          <w:sz w:val="18"/>
-          <w:szCs w:val="18"/>
-        </w:rPr>
-        <w:t xml:space="preserve"> As above -</w:t>
-      </w:r>
-      <w:r>
-        <w:rPr>
-          <w:b/>
-          <w:bCs/>
-          <w:sz w:val="18"/>
-          <w:szCs w:val="18"/>
-        </w:rPr>
-        <w:t xml:space="preserve"> </w:t>
-      </w:r>
-      <w:r>
-        <w:rPr>
-          <w:b/>
-          <w:bCs/>
-          <w:sz w:val="18"/>
-          <w:szCs w:val="18"/>
-        </w:rPr>
-        <w:t>p</w:t>
-      </w:r>
-      <w:r>
-        <w:rPr>
-          <w:b/>
-          <w:bCs/>
-          <w:sz w:val="18"/>
-          <w:szCs w:val="18"/>
-        </w:rPr>
-        <w:t xml:space="preserve">redictions within each province using the global model. Thick lines are the mean provincial predictions which are calculated as the 50% quantiles from all the commune-level predictions. </w:t>
-      </w:r>
-      <w:r>
-        <w:rPr>
-          <w:b/>
-          <w:bCs/>
-          <w:sz w:val="18"/>
-          <w:szCs w:val="18"/>
-        </w:rPr>
-        <w:t>Error ribbons are the 2.5% and 97.5% quantiles from all the commune-level predictions within each province</w:t>
-      </w:r>
-      <w:r>
-        <w:rPr>
-          <w:b/>
-          <w:bCs/>
-          <w:sz w:val="18"/>
-          <w:szCs w:val="18"/>
-        </w:rPr>
-        <w:t xml:space="preserve">. </w:t>
-      </w:r>
-    </w:p>
-    <w:p>
-      <w:pPr>
-        <w:rPr>
-          <w:sz w:val="18"/>
-          <w:szCs w:val="18"/>
-        </w:rPr>
-      </w:pPr>
+        <w:t xml:space="preserve">Figure 6. As above - predictions within each province using the global model. Thick lines are the mean provincial predictions which are calculated as the 50% quantiles from all the commune-level predictions. Error ribbons are the 2.5% and 97.5% quantiles from all the commune-level predictions within each province. </w:t>
+      </w:r>
+    </w:p>
+    <w:p>
+      <w:pPr>
+        <w:rPr>
+          <w:sz w:val="18"/>
+          <w:szCs w:val="18"/>
+        </w:rPr>
+      </w:pPr>
+    </w:p>
+    <w:p>
+      <w:pPr>
+        <w:rPr>
+          <w:noProof/>
+        </w:rPr>
+      </w:pPr>
+      <w:r>
+        <w:rPr>
+          <w:noProof/>
+        </w:rPr>
+        <w:lastRenderedPageBreak/>
+        <w:drawing>
+          <wp:inline distT="0" distB="0" distL="0" distR="0" wp14:anchorId="175D0F05" wp14:editId="47A41FB0">
+            <wp:extent cx="5099050" cy="5099050"/>
+            <wp:effectExtent l="0" t="0" r="6350" b="6350"/>
+            <wp:docPr id="7" name="Picture 7"/>
+            <wp:cNvGraphicFramePr>
+              <a:graphicFrameLocks xmlns:a="http://schemas.openxmlformats.org/drawingml/2006/main" noChangeAspect="1"/>
+            </wp:cNvGraphicFramePr>
+            <a:graphic xmlns:a="http://schemas.openxmlformats.org/drawingml/2006/main">
+              <a:graphicData uri="http://schemas.openxmlformats.org/drawingml/2006/picture">
+                <pic:pic xmlns:pic="http://schemas.openxmlformats.org/drawingml/2006/picture">
+                  <pic:nvPicPr>
+                    <pic:cNvPr id="0" name="Picture 1"/>
+                    <pic:cNvPicPr>
+                      <a:picLocks noChangeAspect="1" noChangeArrowheads="1"/>
+                    </pic:cNvPicPr>
+                  </pic:nvPicPr>
+                  <pic:blipFill>
+                    <a:blip r:embed="rId10" cstate="print">
+                      <a:extLst>
+                        <a:ext uri="{28A0092B-C50C-407E-A947-70E740481C1C}">
+                          <a14:useLocalDpi xmlns:a14="http://schemas.microsoft.com/office/drawing/2010/main" val="0"/>
+                        </a:ext>
+                      </a:extLst>
+                    </a:blip>
+                    <a:srcRect/>
+                    <a:stretch>
+                      <a:fillRect/>
+                    </a:stretch>
+                  </pic:blipFill>
+                  <pic:spPr bwMode="auto">
+                    <a:xfrm>
+                      <a:off x="0" y="0"/>
+                      <a:ext cx="5099050" cy="5099050"/>
+                    </a:xfrm>
+                    <a:prstGeom prst="rect">
+                      <a:avLst/>
+                    </a:prstGeom>
+                    <a:noFill/>
+                    <a:ln>
+                      <a:noFill/>
+                    </a:ln>
+                  </pic:spPr>
+                </pic:pic>
+              </a:graphicData>
+            </a:graphic>
+          </wp:inline>
+        </w:drawing>
+      </w:r>
+    </w:p>
+    <w:p>
+      <w:pPr>
+        <w:rPr>
+          <w:b/>
+          <w:bCs/>
+          <w:sz w:val="18"/>
+          <w:szCs w:val="18"/>
+        </w:rPr>
+      </w:pPr>
+      <w:r>
+        <w:rPr>
+          <w:b/>
+          <w:bCs/>
+          <w:sz w:val="18"/>
+          <w:szCs w:val="18"/>
+        </w:rPr>
+        <w:t xml:space="preserve">Figure 7. Predictions from model sets using provincial-level data. Red lines are predictions, black points are raw data.  </w:t>
+      </w:r>
     </w:p>
     <w:sectPr>
       <w:pgSz w:w="11906" w:h="16838"/>

</xml_diff>

<commit_message>
province-level categorical plots and text added
</commit_message>
<xml_diff>
--- a/Results/Chapter 1 results summary.docx
+++ b/Results/Chapter 1 results summary.docx
@@ -944,28 +944,6 @@
       </w:r>
     </w:p>
     <w:p>
-      <w:pPr>
-        <w:rPr>
-          <w:i/>
-          <w:iCs/>
-        </w:rPr>
-      </w:pPr>
-      <w:r>
-        <w:rPr>
-          <w:i/>
-          <w:iCs/>
-        </w:rPr>
-        <w:t>Methods</w:t>
-      </w:r>
-      <w:r>
-        <w:rPr>
-          <w:i/>
-          <w:iCs/>
-        </w:rPr>
-        <w:t xml:space="preserve"> </w:t>
-      </w:r>
-    </w:p>
-    <w:p>
       <w:r>
         <w:t xml:space="preserve">I had 21 predictor variables in total, split into 9 sets. </w:t>
       </w:r>
@@ -979,15 +957,12 @@
         <w:t>random effect</w:t>
       </w:r>
       <w:r>
-        <w:t xml:space="preserve"> to account for repeated measurements, and commune was nested </w:t>
-      </w:r>
+        <w:t xml:space="preserve"> to account for repeated measurements, and commune was nested within Province, as I was not explicitly interested in the effect of province, but I was interested in how the other predictor effects might vary between provinces. </w:t>
+      </w:r>
+    </w:p>
+    <w:p>
       <w:r>
         <w:lastRenderedPageBreak/>
-        <w:t xml:space="preserve">within Province, as I was not explicitly interested in the effect of province, but I was interested in how the other predictor effects might vary between provinces. </w:t>
-      </w:r>
-    </w:p>
-    <w:p>
-      <w:r>
         <w:t xml:space="preserve">First, I fit GLMMs to each of the predictor sets to explore potential effects. These models highlighted that there were very few effects of note. I used these results to select the predictors with the strongest (relatively) effects, and these were carried forward to a global model. I then built a full global model and removed variables stepwise until I had a final model. </w:t>
       </w:r>
     </w:p>
@@ -1052,7 +1027,18 @@
         <w:t xml:space="preserve">, and the resulting predictions were clearly very poor (Fig 7). </w:t>
       </w:r>
       <w:r>
-        <w:t xml:space="preserve">The shape of the data suggested there were potentially two “types” of province for some of the variables, and so I converted the data into “high” and “low” categories by simply splitting the variables by their mean.  </w:t>
+        <w:t xml:space="preserve">The shape of the data suggested there were potentially two “types” of province for some of the variables, and so I converted the data into “high” and “low” categories by splitting the variables by their mean.  </w:t>
+      </w:r>
+      <w:r>
+        <w:t xml:space="preserve">These models again returned very little of interest (Fig  8). The only significant effects were from economic land concessions and protected areas, where the model predicted significantly higher forest cover in provinces where there were land concessions and protected areas. </w:t>
+      </w:r>
+      <w:r>
+        <w:t xml:space="preserve">This was not surprising, as the provinces with very little forest cover are unlikely to have PAs. It is quite interesting (although not at all surprising) that provinces with high forest cover are more likely to have economic concessions, as it is well known that economic concession (i.e. industrial agricultural concessions) were almost exclusively awarded on forested land. This allowed the concession companies to make large profits from timber extraction prior to planting their agricultural crop. </w:t>
+      </w:r>
+    </w:p>
+    <w:p>
+      <w:r>
+        <w:t xml:space="preserve">Finally, in the absence of any particularly interesting results I conducted a cluster analysis to see if the provinces could be categorised into broader typologies based on socioeconomics (and environmental factors, including forest cover). </w:t>
       </w:r>
     </w:p>
     <w:p/>
@@ -1397,6 +1383,96 @@
           <w:szCs w:val="18"/>
         </w:rPr>
         <w:t xml:space="preserve">Figure 7. Predictions from model sets using provincial-level data. Red lines are predictions, black points are raw data.  </w:t>
+      </w:r>
+    </w:p>
+    <w:p>
+      <w:pPr>
+        <w:rPr>
+          <w:b/>
+          <w:bCs/>
+          <w:sz w:val="18"/>
+          <w:szCs w:val="18"/>
+        </w:rPr>
+      </w:pPr>
+    </w:p>
+    <w:p>
+      <w:pPr>
+        <w:rPr>
+          <w:noProof/>
+        </w:rPr>
+      </w:pPr>
+      <w:r>
+        <w:rPr>
+          <w:noProof/>
+        </w:rPr>
+        <w:lastRenderedPageBreak/>
+        <w:drawing>
+          <wp:inline distT="0" distB="0" distL="0" distR="0" wp14:anchorId="5C60D5A2" wp14:editId="29CD06A0">
+            <wp:extent cx="5731510" cy="5731510"/>
+            <wp:effectExtent l="0" t="0" r="2540" b="2540"/>
+            <wp:docPr id="8" name="Picture 8"/>
+            <wp:cNvGraphicFramePr>
+              <a:graphicFrameLocks xmlns:a="http://schemas.openxmlformats.org/drawingml/2006/main" noChangeAspect="1"/>
+            </wp:cNvGraphicFramePr>
+            <a:graphic xmlns:a="http://schemas.openxmlformats.org/drawingml/2006/main">
+              <a:graphicData uri="http://schemas.openxmlformats.org/drawingml/2006/picture">
+                <pic:pic xmlns:pic="http://schemas.openxmlformats.org/drawingml/2006/picture">
+                  <pic:nvPicPr>
+                    <pic:cNvPr id="0" name="Picture 1"/>
+                    <pic:cNvPicPr>
+                      <a:picLocks noChangeAspect="1" noChangeArrowheads="1"/>
+                    </pic:cNvPicPr>
+                  </pic:nvPicPr>
+                  <pic:blipFill>
+                    <a:blip r:embed="rId11" cstate="print">
+                      <a:extLst>
+                        <a:ext uri="{28A0092B-C50C-407E-A947-70E740481C1C}">
+                          <a14:useLocalDpi xmlns:a14="http://schemas.microsoft.com/office/drawing/2010/main" val="0"/>
+                        </a:ext>
+                      </a:extLst>
+                    </a:blip>
+                    <a:srcRect/>
+                    <a:stretch>
+                      <a:fillRect/>
+                    </a:stretch>
+                  </pic:blipFill>
+                  <pic:spPr bwMode="auto">
+                    <a:xfrm>
+                      <a:off x="0" y="0"/>
+                      <a:ext cx="5731510" cy="5731510"/>
+                    </a:xfrm>
+                    <a:prstGeom prst="rect">
+                      <a:avLst/>
+                    </a:prstGeom>
+                    <a:noFill/>
+                    <a:ln>
+                      <a:noFill/>
+                    </a:ln>
+                  </pic:spPr>
+                </pic:pic>
+              </a:graphicData>
+            </a:graphic>
+          </wp:inline>
+        </w:drawing>
+      </w:r>
+    </w:p>
+    <w:p>
+      <w:pPr>
+        <w:rPr>
+          <w:b/>
+          <w:bCs/>
+          <w:sz w:val="18"/>
+          <w:szCs w:val="18"/>
+        </w:rPr>
+      </w:pPr>
+      <w:r>
+        <w:rPr>
+          <w:b/>
+          <w:bCs/>
+          <w:sz w:val="18"/>
+          <w:szCs w:val="18"/>
+        </w:rPr>
+        <w:t>Figure 8. Predictions from model sets using province-level data. Red points are predictions, black points are raw data. For model sets with more than one variable, the plots have been faceted to show predictions from all combinations of variable levels.</w:t>
       </w:r>
     </w:p>
     <w:sectPr>

</xml_diff>

<commit_message>
Results summary complete -sent to Nils and Jeroen
</commit_message>
<xml_diff>
--- a/Results/Chapter 1 results summary.docx
+++ b/Results/Chapter 1 results summary.docx
@@ -3,7 +3,21 @@
 <w:document xmlns:wpc="http://schemas.microsoft.com/office/word/2010/wordprocessingCanvas" xmlns:cx="http://schemas.microsoft.com/office/drawing/2014/chartex" xmlns:cx1="http://schemas.microsoft.com/office/drawing/2015/9/8/chartex" xmlns:cx2="http://schemas.microsoft.com/office/drawing/2015/10/21/chartex" xmlns:cx3="http://schemas.microsoft.com/office/drawing/2016/5/9/chartex" xmlns:cx4="http://schemas.microsoft.com/office/drawing/2016/5/10/chartex" xmlns:cx5="http://schemas.microsoft.com/office/drawing/2016/5/11/chartex" xmlns:cx6="http://schemas.microsoft.com/office/drawing/2016/5/12/chartex" xmlns:cx7="http://schemas.microsoft.com/office/drawing/2016/5/13/chartex" xmlns:cx8="http://schemas.microsoft.com/office/drawing/2016/5/14/chartex" xmlns:mc="http://schemas.openxmlformats.org/markup-compatibility/2006" xmlns:aink="http://schemas.microsoft.com/office/drawing/2016/ink" xmlns:am3d="http://schemas.microsoft.com/office/drawing/2017/model3d" xmlns:o="urn:schemas-microsoft-com:office:office" xmlns:r="http://schemas.openxmlformats.org/officeDocument/2006/relationships" xmlns:m="http://schemas.openxmlformats.org/officeDocument/2006/math" xmlns:v="urn:schemas-microsoft-com:vml" xmlns:wp14="http://schemas.microsoft.com/office/word/2010/wordprocessingDrawing" xmlns:wp="http://schemas.openxmlformats.org/drawingml/2006/wordprocessingDrawing" xmlns:w10="urn:schemas-microsoft-com:office:word" xmlns:w="http://schemas.openxmlformats.org/wordprocessingml/2006/main" xmlns:w14="http://schemas.microsoft.com/office/word/2010/wordml" xmlns:w15="http://schemas.microsoft.com/office/word/2012/wordml" xmlns:w16cex="http://schemas.microsoft.com/office/word/2018/wordml/cex" xmlns:w16cid="http://schemas.microsoft.com/office/word/2016/wordml/cid" xmlns:w16="http://schemas.microsoft.com/office/word/2018/wordml" xmlns:w16se="http://schemas.microsoft.com/office/word/2015/wordml/symex" xmlns:wpg="http://schemas.microsoft.com/office/word/2010/wordprocessingGroup" xmlns:wpi="http://schemas.microsoft.com/office/word/2010/wordprocessingInk" xmlns:wne="http://schemas.microsoft.com/office/word/2006/wordml" xmlns:wps="http://schemas.microsoft.com/office/word/2010/wordprocessingShape" mc:Ignorable="w14 w15 w16se w16cid w16 w16cex wp14">
   <w:body>
     <w:p>
-      <w:r>
+      <w:pPr>
+        <w:rPr>
+          <w:b/>
+          <w:bCs/>
+          <w:sz w:val="28"/>
+          <w:szCs w:val="28"/>
+        </w:rPr>
+      </w:pPr>
+      <w:r>
+        <w:rPr>
+          <w:b/>
+          <w:bCs/>
+          <w:sz w:val="28"/>
+          <w:szCs w:val="28"/>
+        </w:rPr>
         <w:t>Chapter 1 results summary</w:t>
       </w:r>
     </w:p>
@@ -14,12 +28,73 @@
           <w:bCs/>
         </w:rPr>
       </w:pPr>
+    </w:p>
+    <w:p>
+      <w:pPr>
+        <w:rPr>
+          <w:b/>
+          <w:bCs/>
+        </w:rPr>
+      </w:pPr>
       <w:r>
         <w:rPr>
           <w:b/>
           <w:bCs/>
         </w:rPr>
         <w:t>Macroeconomic predictors of forest cover change</w:t>
+      </w:r>
+    </w:p>
+    <w:p>
+      <w:r>
+        <w:t>This first part of the analysis aimed to model the relationships between national-level macroeconomics and forest loss. I ended up with 17 variables in the final set, and these were further divided into three sets: 1) macroeconomics (</w:t>
+      </w:r>
+      <w:proofErr w:type="gramStart"/>
+      <w:r>
+        <w:t>e.g.</w:t>
+      </w:r>
+      <w:proofErr w:type="gramEnd"/>
+      <w:r>
+        <w:t xml:space="preserve"> GDP, foreign investment), 2) commodity prices (e.g. regional market price for rice, sugar), and 3) producer prices (e.g. farmgate prices for rice, cassava). </w:t>
+      </w:r>
+    </w:p>
+    <w:p>
+      <w:r>
+        <w:t xml:space="preserve">For each set, I ran models with all combinations of the variables, selected all models with a dAIC &lt; 6, and then model averaged across the final model set. </w:t>
+      </w:r>
+      <w:r>
+        <w:t xml:space="preserve">To account for </w:t>
+      </w:r>
+      <w:proofErr w:type="gramStart"/>
+      <w:r>
+        <w:t>time</w:t>
+      </w:r>
+      <w:proofErr w:type="gramEnd"/>
+      <w:r>
+        <w:t xml:space="preserve"> I modelled forest cover against time (year), and then used the residuals of that model as a covariate in all other models. I also included a forest remaining variable in all models, as this has been shown to be an important predictor in several studies. </w:t>
+      </w:r>
+      <w:r>
+        <w:t xml:space="preserve"> </w:t>
+      </w:r>
+      <w:r>
+        <w:t>I further tested whether there were time lags by modelling forest loss in the subsequent year and subsequent two years (</w:t>
+      </w:r>
+      <w:proofErr w:type="gramStart"/>
+      <w:r>
+        <w:t>i.e.</w:t>
+      </w:r>
+      <w:proofErr w:type="gramEnd"/>
+      <w:r>
+        <w:t xml:space="preserve"> do changes in the predictors take one or two years to affect forest loss?). </w:t>
+      </w:r>
+    </w:p>
+    <w:p>
+      <w:r>
+        <w:t xml:space="preserve">The results were remarkably uninteresting. There was a small negative effect of population density on forest loss – in other words as population density increases, the amount of forest lost decreases, which is counterintuitive. This effect was there at times t, t+1, and t+2 (Fig. 1). </w:t>
+      </w:r>
+    </w:p>
+    <w:p>
+      <w:r>
+        <w:t xml:space="preserve">For the other two variable sets, there were no significant effects at all (Figs. 2 &amp; 3). </w:t>
       </w:r>
     </w:p>
     <w:p>
@@ -29,19 +104,141 @@
           <w:iCs/>
         </w:rPr>
       </w:pPr>
-      <w:r>
+    </w:p>
+    <w:p>
+      <w:pPr>
         <w:rPr>
           <w:i/>
           <w:iCs/>
         </w:rPr>
-        <w:t xml:space="preserve">Set 1 – macroeconomics </w:t>
-      </w:r>
+      </w:pPr>
+    </w:p>
+    <w:p>
+      <w:pPr>
+        <w:rPr>
+          <w:i/>
+          <w:iCs/>
+        </w:rPr>
+      </w:pPr>
+    </w:p>
+    <w:p>
+      <w:pPr>
+        <w:rPr>
+          <w:i/>
+          <w:iCs/>
+        </w:rPr>
+      </w:pPr>
+    </w:p>
+    <w:p>
+      <w:pPr>
+        <w:rPr>
+          <w:i/>
+          <w:iCs/>
+        </w:rPr>
+      </w:pPr>
+    </w:p>
+    <w:p>
+      <w:pPr>
+        <w:rPr>
+          <w:i/>
+          <w:iCs/>
+        </w:rPr>
+      </w:pPr>
+    </w:p>
+    <w:p>
+      <w:pPr>
+        <w:rPr>
+          <w:i/>
+          <w:iCs/>
+        </w:rPr>
+      </w:pPr>
+    </w:p>
+    <w:p>
+      <w:pPr>
+        <w:rPr>
+          <w:i/>
+          <w:iCs/>
+        </w:rPr>
+      </w:pPr>
+    </w:p>
+    <w:p>
+      <w:pPr>
+        <w:rPr>
+          <w:i/>
+          <w:iCs/>
+        </w:rPr>
+      </w:pPr>
+    </w:p>
+    <w:p>
+      <w:pPr>
+        <w:rPr>
+          <w:i/>
+          <w:iCs/>
+        </w:rPr>
+      </w:pPr>
+    </w:p>
+    <w:p>
+      <w:pPr>
+        <w:rPr>
+          <w:i/>
+          <w:iCs/>
+        </w:rPr>
+      </w:pPr>
+    </w:p>
+    <w:p>
+      <w:pPr>
+        <w:rPr>
+          <w:i/>
+          <w:iCs/>
+        </w:rPr>
+      </w:pPr>
+    </w:p>
+    <w:p>
+      <w:pPr>
+        <w:rPr>
+          <w:i/>
+          <w:iCs/>
+        </w:rPr>
+      </w:pPr>
+    </w:p>
+    <w:p>
+      <w:pPr>
+        <w:rPr>
+          <w:i/>
+          <w:iCs/>
+        </w:rPr>
+      </w:pPr>
+    </w:p>
+    <w:p>
+      <w:pPr>
+        <w:rPr>
+          <w:i/>
+          <w:iCs/>
+        </w:rPr>
+      </w:pPr>
+    </w:p>
+    <w:p>
+      <w:pPr>
+        <w:rPr>
+          <w:i/>
+          <w:iCs/>
+        </w:rPr>
+      </w:pPr>
+    </w:p>
+    <w:p>
+      <w:pPr>
+        <w:rPr>
+          <w:i/>
+          <w:iCs/>
+        </w:rPr>
+      </w:pPr>
     </w:p>
     <w:p>
       <w:r>
         <w:rPr>
           <w:noProof/>
         </w:rPr>
+        <w:lastRenderedPageBreak/>
         <w:drawing>
           <wp:anchor distT="0" distB="0" distL="114300" distR="114300" simplePos="0" relativeHeight="251658240" behindDoc="1" locked="0" layoutInCell="1" allowOverlap="1" wp14:anchorId="7ACCDCBC" wp14:editId="603E3C87">
             <wp:simplePos x="0" y="0"/>
@@ -125,7 +322,16 @@
     <w:p/>
     <w:p/>
     <w:p/>
-    <w:p/>
+    <w:p>
+      <w:pPr>
+        <w:rPr>
+          <w:b/>
+          <w:bCs/>
+          <w:sz w:val="18"/>
+          <w:szCs w:val="18"/>
+        </w:rPr>
+      </w:pPr>
+    </w:p>
     <w:p>
       <w:pPr>
         <w:rPr>
@@ -216,6 +422,46 @@
         </w:rPr>
         <w:t xml:space="preserve">effects at time t+1 (i.e. the effects on forest loss in the subsequent year), and the right column of plots are the effects at time t+2 (i.e. the effects on forest loss two years after the variable values). </w:t>
       </w:r>
+    </w:p>
+    <w:p>
+      <w:pPr>
+        <w:rPr>
+          <w:b/>
+          <w:bCs/>
+          <w:sz w:val="18"/>
+          <w:szCs w:val="18"/>
+        </w:rPr>
+      </w:pPr>
+    </w:p>
+    <w:p>
+      <w:pPr>
+        <w:rPr>
+          <w:b/>
+          <w:bCs/>
+          <w:sz w:val="18"/>
+          <w:szCs w:val="18"/>
+        </w:rPr>
+      </w:pPr>
+    </w:p>
+    <w:p>
+      <w:pPr>
+        <w:rPr>
+          <w:b/>
+          <w:bCs/>
+          <w:sz w:val="18"/>
+          <w:szCs w:val="18"/>
+        </w:rPr>
+      </w:pPr>
+    </w:p>
+    <w:p>
+      <w:pPr>
+        <w:rPr>
+          <w:b/>
+          <w:bCs/>
+          <w:sz w:val="18"/>
+          <w:szCs w:val="18"/>
+        </w:rPr>
+      </w:pPr>
     </w:p>
     <w:p>
       <w:pPr>
@@ -672,7 +918,27 @@
           <w:sz w:val="18"/>
           <w:szCs w:val="18"/>
         </w:rPr>
-        <w:t xml:space="preserve">The left column of plots are the effects on forest cover at time t (i.e. the variable values and forest loss values from the same year), the middle column of plots are the effects at time t+1 (i.e. the effects on forest loss in the subsequent year), and the right column of plots are the effects at time t+2 (i.e. the effects on forest loss two years after the variable values). </w:t>
+        <w:t>The left column of plots are the effects on forest cover at time t (</w:t>
+      </w:r>
+      <w:proofErr w:type="gramStart"/>
+      <w:r>
+        <w:rPr>
+          <w:b/>
+          <w:bCs/>
+          <w:sz w:val="18"/>
+          <w:szCs w:val="18"/>
+        </w:rPr>
+        <w:t>i.e.</w:t>
+      </w:r>
+      <w:proofErr w:type="gramEnd"/>
+      <w:r>
+        <w:rPr>
+          <w:b/>
+          <w:bCs/>
+          <w:sz w:val="18"/>
+          <w:szCs w:val="18"/>
+        </w:rPr>
+        <w:t xml:space="preserve"> the variable values and forest loss values from the same year), the middle column of plots are the effects at time t+1 (i.e. the effects on forest loss in the subsequent year), and the right column of plots are the effects at time t+2 (i.e. the effects on forest loss two years after the variable values). </w:t>
       </w:r>
     </w:p>
     <w:p>
@@ -867,7 +1133,27 @@
           <w:sz w:val="18"/>
           <w:szCs w:val="18"/>
         </w:rPr>
-        <w:t xml:space="preserve"> the producer prices (i.e. farmgate prices)</w:t>
+        <w:t xml:space="preserve"> the producer prices (</w:t>
+      </w:r>
+      <w:proofErr w:type="gramStart"/>
+      <w:r>
+        <w:rPr>
+          <w:b/>
+          <w:bCs/>
+          <w:sz w:val="18"/>
+          <w:szCs w:val="18"/>
+        </w:rPr>
+        <w:t>i.e.</w:t>
+      </w:r>
+      <w:proofErr w:type="gramEnd"/>
+      <w:r>
+        <w:rPr>
+          <w:b/>
+          <w:bCs/>
+          <w:sz w:val="18"/>
+          <w:szCs w:val="18"/>
+        </w:rPr>
+        <w:t xml:space="preserve"> farmgate prices)</w:t>
       </w:r>
       <w:r>
         <w:rPr>
@@ -912,7 +1198,27 @@
           <w:sz w:val="18"/>
           <w:szCs w:val="18"/>
         </w:rPr>
-        <w:t xml:space="preserve">eft column of plots are the effects on forest cover at time t (i.e. the variable values and forest loss values from the same year), the middle column of plots are the effects at time t+1 (i.e. the effects on forest loss in the subsequent year), and the right column of plots are the effects at time t+2 (i.e. the effects on forest loss two years after the variable values). </w:t>
+        <w:t>eft column of plots are the effects on forest cover at time t (</w:t>
+      </w:r>
+      <w:proofErr w:type="gramStart"/>
+      <w:r>
+        <w:rPr>
+          <w:b/>
+          <w:bCs/>
+          <w:sz w:val="18"/>
+          <w:szCs w:val="18"/>
+        </w:rPr>
+        <w:t>i.e.</w:t>
+      </w:r>
+      <w:proofErr w:type="gramEnd"/>
+      <w:r>
+        <w:rPr>
+          <w:b/>
+          <w:bCs/>
+          <w:sz w:val="18"/>
+          <w:szCs w:val="18"/>
+        </w:rPr>
+        <w:t xml:space="preserve"> the variable values and forest loss values from the same year), the middle column of plots are the effects at time t+1 (i.e. the effects on forest loss in the subsequent year), and the right column of plots are the effects at time t+2 (i.e. the effects on forest loss two years after the variable values). </w:t>
       </w:r>
     </w:p>
     <w:p>
@@ -963,7 +1269,22 @@
     <w:p>
       <w:r>
         <w:lastRenderedPageBreak/>
-        <w:t xml:space="preserve">First, I fit GLMMs to each of the predictor sets to explore potential effects. These models highlighted that there were very few effects of note. I used these results to select the predictors with the strongest (relatively) effects, and these were carried forward to a global model. I then built a full global model and removed variables stepwise until I had a final model. </w:t>
+        <w:t xml:space="preserve">First, I fit GLMMs to each of the predictor sets to explore potential effects. These models highlighted that there were very few effects of note. </w:t>
+      </w:r>
+      <w:r>
+        <w:t xml:space="preserve">Nevertheless, </w:t>
+      </w:r>
+      <w:r>
+        <w:t xml:space="preserve">I used these results to select the predictors with the </w:t>
+      </w:r>
+      <w:r>
+        <w:t>(relatively)</w:t>
+      </w:r>
+      <w:r>
+        <w:t xml:space="preserve"> </w:t>
+      </w:r>
+      <w:r>
+        <w:t xml:space="preserve">strongest effects, and these were carried forward to a global model. I then built a full global model and removed variables stepwise until I had a final model. </w:t>
       </w:r>
     </w:p>
     <w:p>
@@ -1030,23 +1351,130 @@
         <w:t xml:space="preserve">The shape of the data suggested there were potentially two “types” of province for some of the variables, and so I converted the data into “high” and “low” categories by splitting the variables by their mean.  </w:t>
       </w:r>
       <w:r>
-        <w:t xml:space="preserve">These models again returned very little of interest (Fig  8). The only significant effects were from economic land concessions and protected areas, where the model predicted significantly higher forest cover in provinces where there were land concessions and protected areas. </w:t>
-      </w:r>
-      <w:r>
-        <w:t xml:space="preserve">This was not surprising, as the provinces with very little forest cover are unlikely to have PAs. It is quite interesting (although not at all surprising) that provinces with high forest cover are more likely to have economic concessions, as it is well known that economic concession (i.e. industrial agricultural concessions) were almost exclusively awarded on forested land. This allowed the concession companies to make large profits from timber extraction prior to planting their agricultural crop. </w:t>
+        <w:t>These models again returned very little of interest (Fig</w:t>
+      </w:r>
+      <w:r>
+        <w:t>.</w:t>
+      </w:r>
+      <w:r>
+        <w:t xml:space="preserve"> 8). The only significant effects were from economic land concessions and protected areas, where the model predicted significantly higher forest cover in provinces where there were land concessions and protected areas. </w:t>
+      </w:r>
+      <w:r>
+        <w:t>This was not surprising, as the provinces with very little forest cover are unlikely to have PAs. It is quite interesting (although not at all surprising) that provinces with high forest cover are more likely to have economic concessions, as it is well known that economic concession (</w:t>
+      </w:r>
+      <w:proofErr w:type="gramStart"/>
+      <w:r>
+        <w:t>i.e.</w:t>
+      </w:r>
+      <w:proofErr w:type="gramEnd"/>
+      <w:r>
+        <w:t xml:space="preserve"> industrial agricultural concessions) were almost exclusively awarded on forested land. This allowed the concession companies to make large profits from timber extraction prior to planting their agricultural crop. </w:t>
+      </w:r>
+    </w:p>
+    <w:p>
+      <w:pPr>
+        <w:rPr>
+          <w:i/>
+          <w:iCs/>
+        </w:rPr>
+      </w:pPr>
+      <w:r>
+        <w:rPr>
+          <w:i/>
+          <w:iCs/>
+        </w:rPr>
+        <w:t>Cluster analysis</w:t>
       </w:r>
     </w:p>
     <w:p>
       <w:r>
         <w:t xml:space="preserve">Finally, in the absence of any particularly interesting results I conducted a cluster analysis to see if the provinces could be categorised into broader typologies based on socioeconomics (and environmental factors, including forest cover). </w:t>
       </w:r>
-    </w:p>
-    <w:p/>
-    <w:p/>
-    <w:p/>
-    <w:p/>
-    <w:p/>
-    <w:p/>
+      <w:r>
+        <w:t>I used two clustering approaches, to cluster the provinces in different ways. First, I used K-means clustering to get a set of “unrelated” clusters (</w:t>
+      </w:r>
+      <w:proofErr w:type="gramStart"/>
+      <w:r>
+        <w:t>i.e.</w:t>
+      </w:r>
+      <w:proofErr w:type="gramEnd"/>
+      <w:r>
+        <w:t xml:space="preserve"> not agglome</w:t>
+      </w:r>
+      <w:r>
+        <w:t xml:space="preserve">rative). I ran 100 iterations to find the optimal number of clusters and their </w:t>
+      </w:r>
+      <w:r>
+        <w:t>contents</w:t>
+      </w:r>
+      <w:r>
+        <w:t>, which resulted in 9 clusters (Fig</w:t>
+      </w:r>
+      <w:r>
+        <w:t>s</w:t>
+      </w:r>
+      <w:r>
+        <w:t xml:space="preserve"> 9</w:t>
+      </w:r>
+      <w:r>
+        <w:t xml:space="preserve"> &amp; 10</w:t>
+      </w:r>
+      <w:r>
+        <w:t xml:space="preserve">). </w:t>
+      </w:r>
+      <w:r>
+        <w:t>I then ran some statistical tests (lm -&gt; aov -&gt; Tukey) to establish if there were significant differences in the variables between cluster</w:t>
+      </w:r>
+      <w:r>
+        <w:t xml:space="preserve"> (see Figs. 11 &amp; 12 for examples)</w:t>
+      </w:r>
+      <w:r>
+        <w:t>.</w:t>
+      </w:r>
+      <w:r>
+        <w:t xml:space="preserve"> In summary, there are significant differences in access to services, education, economic security, migration, population demographics, social justice, and elevation between clusters, and there are some differences in the control variables (distance to border, distance to provincial capital). There are no statistical differences in forest loss between clusters, and only slight differences in forest cover between clusters.</w:t>
+      </w:r>
+    </w:p>
+    <w:p>
+      <w:r>
+        <w:t xml:space="preserve">I then used an agglomerative approach to better describe the relationships between all of the provinces and to get a broader “typology” for the provinces – </w:t>
+      </w:r>
+      <w:proofErr w:type="gramStart"/>
+      <w:r>
+        <w:t>i.e.</w:t>
+      </w:r>
+      <w:proofErr w:type="gramEnd"/>
+      <w:r>
+        <w:t xml:space="preserve"> fewer</w:t>
+      </w:r>
+      <w:r>
+        <w:t>, more interrelated</w:t>
+      </w:r>
+      <w:r>
+        <w:t xml:space="preserve"> clusters. </w:t>
+      </w:r>
+      <w:r>
+        <w:t>I test</w:t>
+      </w:r>
+      <w:r>
+        <w:t>ed</w:t>
+      </w:r>
+      <w:r>
+        <w:t xml:space="preserve"> a range of agglomerative clustering techniques and tested them against each other using various metrics. The best method from these techniques was the unweighted pair group using arithmetic averages (UPGMA), and the optimal number of clusters, based on matrix correlation, was 5.  </w:t>
+      </w:r>
+      <w:r>
+        <w:t xml:space="preserve">Thankfully, the two methods (k-means and UPGMA) largely agreed on the clustering, with some obvious differences resulting </w:t>
+      </w:r>
+      <w:r>
+        <w:t>from</w:t>
+      </w:r>
+      <w:r>
+        <w:t xml:space="preserve"> the different number of clusters. The UPGMA clustering allowed me to describe a broader socioeconomic typology of Cambodia (Figs. 13 &amp; 14, Table 1). </w:t>
+      </w:r>
+      <w:r>
+        <w:t xml:space="preserve"> </w:t>
+      </w:r>
+    </w:p>
     <w:p>
       <w:pPr>
         <w:rPr>
@@ -1124,7 +1552,27 @@
           <w:sz w:val="18"/>
           <w:szCs w:val="18"/>
         </w:rPr>
-        <w:t xml:space="preserve">Figure 4. Global predictions (i.e. predictions for an average commune within an average province) using the final model. X axes are the scaled predictors. Plots show the predicted values (red line) over the raw data. </w:t>
+        <w:t>Figure 4. Global predictions (</w:t>
+      </w:r>
+      <w:proofErr w:type="gramStart"/>
+      <w:r>
+        <w:rPr>
+          <w:b/>
+          <w:bCs/>
+          <w:sz w:val="18"/>
+          <w:szCs w:val="18"/>
+        </w:rPr>
+        <w:t>i.e.</w:t>
+      </w:r>
+      <w:proofErr w:type="gramEnd"/>
+      <w:r>
+        <w:rPr>
+          <w:b/>
+          <w:bCs/>
+          <w:sz w:val="18"/>
+          <w:szCs w:val="18"/>
+        </w:rPr>
+        <w:t xml:space="preserve"> predictions for an average commune within an average province) using the final model. X axes are the scaled predictors. Plots show the predicted values (red line) over the raw data. </w:t>
       </w:r>
     </w:p>
     <w:p>
@@ -1475,8 +1923,2182 @@
         <w:t>Figure 8. Predictions from model sets using province-level data. Red points are predictions, black points are raw data. For model sets with more than one variable, the plots have been faceted to show predictions from all combinations of variable levels.</w:t>
       </w:r>
     </w:p>
+    <w:p>
+      <w:pPr>
+        <w:rPr>
+          <w:b/>
+          <w:bCs/>
+          <w:sz w:val="18"/>
+          <w:szCs w:val="18"/>
+        </w:rPr>
+      </w:pPr>
+    </w:p>
+    <w:p>
+      <w:pPr>
+        <w:rPr>
+          <w:b/>
+          <w:bCs/>
+          <w:sz w:val="18"/>
+          <w:szCs w:val="18"/>
+        </w:rPr>
+      </w:pPr>
+    </w:p>
+    <w:p>
+      <w:pPr>
+        <w:rPr>
+          <w:b/>
+          <w:bCs/>
+          <w:sz w:val="18"/>
+          <w:szCs w:val="18"/>
+        </w:rPr>
+      </w:pPr>
+    </w:p>
+    <w:p>
+      <w:pPr>
+        <w:rPr>
+          <w:b/>
+          <w:bCs/>
+          <w:sz w:val="18"/>
+          <w:szCs w:val="18"/>
+        </w:rPr>
+      </w:pPr>
+    </w:p>
+    <w:p>
+      <w:pPr>
+        <w:rPr>
+          <w:b/>
+          <w:bCs/>
+          <w:sz w:val="18"/>
+          <w:szCs w:val="18"/>
+        </w:rPr>
+      </w:pPr>
+    </w:p>
+    <w:p>
+      <w:pPr>
+        <w:rPr>
+          <w:b/>
+          <w:bCs/>
+          <w:sz w:val="18"/>
+          <w:szCs w:val="18"/>
+        </w:rPr>
+      </w:pPr>
+    </w:p>
+    <w:p>
+      <w:pPr>
+        <w:rPr>
+          <w:b/>
+          <w:bCs/>
+          <w:sz w:val="18"/>
+          <w:szCs w:val="18"/>
+        </w:rPr>
+      </w:pPr>
+    </w:p>
+    <w:p>
+      <w:pPr>
+        <w:rPr>
+          <w:b/>
+          <w:bCs/>
+          <w:sz w:val="18"/>
+          <w:szCs w:val="18"/>
+        </w:rPr>
+      </w:pPr>
+    </w:p>
+    <w:p>
+      <w:pPr>
+        <w:rPr>
+          <w:b/>
+          <w:bCs/>
+          <w:sz w:val="18"/>
+          <w:szCs w:val="18"/>
+        </w:rPr>
+      </w:pPr>
+    </w:p>
+    <w:p>
+      <w:pPr>
+        <w:rPr>
+          <w:b/>
+          <w:bCs/>
+          <w:sz w:val="18"/>
+          <w:szCs w:val="18"/>
+        </w:rPr>
+      </w:pPr>
+    </w:p>
+    <w:p>
+      <w:pPr>
+        <w:rPr>
+          <w:b/>
+          <w:bCs/>
+          <w:sz w:val="18"/>
+          <w:szCs w:val="18"/>
+        </w:rPr>
+      </w:pPr>
+      <w:r>
+        <w:rPr>
+          <w:noProof/>
+        </w:rPr>
+        <w:lastRenderedPageBreak/>
+        <w:drawing>
+          <wp:anchor distT="0" distB="0" distL="114300" distR="114300" simplePos="0" relativeHeight="251661312" behindDoc="1" locked="0" layoutInCell="1" allowOverlap="1" wp14:anchorId="7324F3D3" wp14:editId="18824DD4">
+            <wp:simplePos x="0" y="0"/>
+            <wp:positionH relativeFrom="column">
+              <wp:posOffset>31750</wp:posOffset>
+            </wp:positionH>
+            <wp:positionV relativeFrom="paragraph">
+              <wp:posOffset>-1143000</wp:posOffset>
+            </wp:positionV>
+            <wp:extent cx="4248150" cy="4248150"/>
+            <wp:effectExtent l="0" t="0" r="0" b="0"/>
+            <wp:wrapNone/>
+            <wp:docPr id="10" name="Picture 10"/>
+            <wp:cNvGraphicFramePr>
+              <a:graphicFrameLocks xmlns:a="http://schemas.openxmlformats.org/drawingml/2006/main" noChangeAspect="1"/>
+            </wp:cNvGraphicFramePr>
+            <a:graphic xmlns:a="http://schemas.openxmlformats.org/drawingml/2006/main">
+              <a:graphicData uri="http://schemas.openxmlformats.org/drawingml/2006/picture">
+                <pic:pic xmlns:pic="http://schemas.openxmlformats.org/drawingml/2006/picture">
+                  <pic:nvPicPr>
+                    <pic:cNvPr id="0" name="Picture 5"/>
+                    <pic:cNvPicPr>
+                      <a:picLocks noChangeAspect="1" noChangeArrowheads="1"/>
+                    </pic:cNvPicPr>
+                  </pic:nvPicPr>
+                  <pic:blipFill>
+                    <a:blip r:embed="rId12" cstate="print">
+                      <a:extLst>
+                        <a:ext uri="{28A0092B-C50C-407E-A947-70E740481C1C}">
+                          <a14:useLocalDpi xmlns:a14="http://schemas.microsoft.com/office/drawing/2010/main" val="0"/>
+                        </a:ext>
+                      </a:extLst>
+                    </a:blip>
+                    <a:srcRect/>
+                    <a:stretch>
+                      <a:fillRect/>
+                    </a:stretch>
+                  </pic:blipFill>
+                  <pic:spPr bwMode="auto">
+                    <a:xfrm>
+                      <a:off x="0" y="0"/>
+                      <a:ext cx="4248150" cy="4248150"/>
+                    </a:xfrm>
+                    <a:prstGeom prst="rect">
+                      <a:avLst/>
+                    </a:prstGeom>
+                    <a:noFill/>
+                    <a:ln>
+                      <a:noFill/>
+                    </a:ln>
+                  </pic:spPr>
+                </pic:pic>
+              </a:graphicData>
+            </a:graphic>
+            <wp14:sizeRelH relativeFrom="page">
+              <wp14:pctWidth>0</wp14:pctWidth>
+            </wp14:sizeRelH>
+            <wp14:sizeRelV relativeFrom="page">
+              <wp14:pctHeight>0</wp14:pctHeight>
+            </wp14:sizeRelV>
+          </wp:anchor>
+        </w:drawing>
+      </w:r>
+    </w:p>
+    <w:p>
+      <w:pPr>
+        <w:rPr>
+          <w:b/>
+          <w:bCs/>
+          <w:sz w:val="18"/>
+          <w:szCs w:val="18"/>
+        </w:rPr>
+      </w:pPr>
+    </w:p>
+    <w:p>
+      <w:pPr>
+        <w:rPr>
+          <w:b/>
+          <w:bCs/>
+          <w:sz w:val="18"/>
+          <w:szCs w:val="18"/>
+        </w:rPr>
+      </w:pPr>
+    </w:p>
+    <w:p>
+      <w:pPr>
+        <w:rPr>
+          <w:b/>
+          <w:bCs/>
+          <w:sz w:val="18"/>
+          <w:szCs w:val="18"/>
+        </w:rPr>
+      </w:pPr>
+    </w:p>
+    <w:p>
+      <w:pPr>
+        <w:rPr>
+          <w:b/>
+          <w:bCs/>
+          <w:sz w:val="18"/>
+          <w:szCs w:val="18"/>
+        </w:rPr>
+      </w:pPr>
+    </w:p>
+    <w:p>
+      <w:pPr>
+        <w:rPr>
+          <w:sz w:val="18"/>
+          <w:szCs w:val="18"/>
+        </w:rPr>
+      </w:pPr>
+    </w:p>
+    <w:p>
+      <w:pPr>
+        <w:rPr>
+          <w:sz w:val="18"/>
+          <w:szCs w:val="18"/>
+        </w:rPr>
+      </w:pPr>
+    </w:p>
+    <w:p>
+      <w:pPr>
+        <w:rPr>
+          <w:sz w:val="18"/>
+          <w:szCs w:val="18"/>
+        </w:rPr>
+      </w:pPr>
+    </w:p>
+    <w:p>
+      <w:pPr>
+        <w:rPr>
+          <w:sz w:val="18"/>
+          <w:szCs w:val="18"/>
+        </w:rPr>
+      </w:pPr>
+    </w:p>
+    <w:p>
+      <w:pPr>
+        <w:rPr>
+          <w:sz w:val="18"/>
+          <w:szCs w:val="18"/>
+        </w:rPr>
+      </w:pPr>
+    </w:p>
+    <w:p>
+      <w:pPr>
+        <w:rPr>
+          <w:b/>
+          <w:bCs/>
+          <w:sz w:val="18"/>
+          <w:szCs w:val="18"/>
+        </w:rPr>
+      </w:pPr>
+      <w:r>
+        <w:rPr>
+          <w:b/>
+          <w:bCs/>
+          <w:sz w:val="18"/>
+          <w:szCs w:val="18"/>
+        </w:rPr>
+        <w:t>Figure 9. Map of provinces coloured by the cluster using the k-means method.</w:t>
+      </w:r>
+    </w:p>
+    <w:p>
+      <w:pPr>
+        <w:rPr>
+          <w:sz w:val="18"/>
+          <w:szCs w:val="18"/>
+        </w:rPr>
+      </w:pPr>
+    </w:p>
+    <w:p>
+      <w:pPr>
+        <w:rPr>
+          <w:sz w:val="18"/>
+          <w:szCs w:val="18"/>
+        </w:rPr>
+      </w:pPr>
+      <w:r>
+        <w:rPr>
+          <w:noProof/>
+        </w:rPr>
+        <w:drawing>
+          <wp:inline distT="0" distB="0" distL="0" distR="0" wp14:anchorId="70675634" wp14:editId="40799990">
+            <wp:extent cx="4394200" cy="4394200"/>
+            <wp:effectExtent l="0" t="0" r="6350" b="6350"/>
+            <wp:docPr id="11" name="Picture 11"/>
+            <wp:cNvGraphicFramePr>
+              <a:graphicFrameLocks xmlns:a="http://schemas.openxmlformats.org/drawingml/2006/main" noChangeAspect="1"/>
+            </wp:cNvGraphicFramePr>
+            <a:graphic xmlns:a="http://schemas.openxmlformats.org/drawingml/2006/main">
+              <a:graphicData uri="http://schemas.openxmlformats.org/drawingml/2006/picture">
+                <pic:pic xmlns:pic="http://schemas.openxmlformats.org/drawingml/2006/picture">
+                  <pic:nvPicPr>
+                    <pic:cNvPr id="0" name="Picture 7"/>
+                    <pic:cNvPicPr>
+                      <a:picLocks noChangeAspect="1" noChangeArrowheads="1"/>
+                    </pic:cNvPicPr>
+                  </pic:nvPicPr>
+                  <pic:blipFill>
+                    <a:blip r:embed="rId13" cstate="print">
+                      <a:extLst>
+                        <a:ext uri="{28A0092B-C50C-407E-A947-70E740481C1C}">
+                          <a14:useLocalDpi xmlns:a14="http://schemas.microsoft.com/office/drawing/2010/main" val="0"/>
+                        </a:ext>
+                      </a:extLst>
+                    </a:blip>
+                    <a:srcRect/>
+                    <a:stretch>
+                      <a:fillRect/>
+                    </a:stretch>
+                  </pic:blipFill>
+                  <pic:spPr bwMode="auto">
+                    <a:xfrm>
+                      <a:off x="0" y="0"/>
+                      <a:ext cx="4394200" cy="4394200"/>
+                    </a:xfrm>
+                    <a:prstGeom prst="rect">
+                      <a:avLst/>
+                    </a:prstGeom>
+                    <a:noFill/>
+                    <a:ln>
+                      <a:noFill/>
+                    </a:ln>
+                  </pic:spPr>
+                </pic:pic>
+              </a:graphicData>
+            </a:graphic>
+          </wp:inline>
+        </w:drawing>
+      </w:r>
+    </w:p>
+    <w:p>
+      <w:pPr>
+        <w:rPr>
+          <w:b/>
+          <w:bCs/>
+          <w:sz w:val="18"/>
+          <w:szCs w:val="18"/>
+        </w:rPr>
+      </w:pPr>
+      <w:r>
+        <w:rPr>
+          <w:b/>
+          <w:bCs/>
+          <w:sz w:val="18"/>
+          <w:szCs w:val="18"/>
+        </w:rPr>
+        <w:t>Figure 10. Heatmap of all socioeconomic and environmental variables for each cluster</w:t>
+      </w:r>
+      <w:r>
+        <w:rPr>
+          <w:b/>
+          <w:bCs/>
+          <w:sz w:val="18"/>
+          <w:szCs w:val="18"/>
+        </w:rPr>
+        <w:t xml:space="preserve"> (k-means)</w:t>
+      </w:r>
+      <w:r>
+        <w:rPr>
+          <w:b/>
+          <w:bCs/>
+          <w:sz w:val="18"/>
+          <w:szCs w:val="18"/>
+        </w:rPr>
+        <w:t xml:space="preserve">. Variable values were meaned within each cluster, and then categorised </w:t>
+      </w:r>
+      <w:r>
+        <w:rPr>
+          <w:b/>
+          <w:bCs/>
+          <w:sz w:val="18"/>
+          <w:szCs w:val="18"/>
+        </w:rPr>
+        <w:t>based on quartiles across the full range of the variable (</w:t>
+      </w:r>
+      <w:proofErr w:type="gramStart"/>
+      <w:r>
+        <w:rPr>
+          <w:b/>
+          <w:bCs/>
+          <w:sz w:val="18"/>
+          <w:szCs w:val="18"/>
+        </w:rPr>
+        <w:t>i.e.</w:t>
+      </w:r>
+      <w:proofErr w:type="gramEnd"/>
+      <w:r>
+        <w:rPr>
+          <w:b/>
+          <w:bCs/>
+          <w:sz w:val="18"/>
+          <w:szCs w:val="18"/>
+        </w:rPr>
+        <w:t xml:space="preserve"> across all provinces). &gt;75% = </w:t>
+      </w:r>
+      <w:proofErr w:type="gramStart"/>
+      <w:r>
+        <w:rPr>
+          <w:b/>
+          <w:bCs/>
+          <w:sz w:val="18"/>
+          <w:szCs w:val="18"/>
+        </w:rPr>
+        <w:t>v.high</w:t>
+      </w:r>
+      <w:proofErr w:type="gramEnd"/>
+      <w:r>
+        <w:rPr>
+          <w:b/>
+          <w:bCs/>
+          <w:sz w:val="18"/>
+          <w:szCs w:val="18"/>
+        </w:rPr>
+        <w:t xml:space="preserve">, 50-74% = high, 26-50% = low, &lt;25% = v.low. </w:t>
+      </w:r>
+    </w:p>
+    <w:p>
+      <w:pPr>
+        <w:rPr>
+          <w:sz w:val="18"/>
+          <w:szCs w:val="18"/>
+        </w:rPr>
+      </w:pPr>
+    </w:p>
+    <w:p>
+      <w:pPr>
+        <w:rPr>
+          <w:sz w:val="18"/>
+          <w:szCs w:val="18"/>
+        </w:rPr>
+      </w:pPr>
+    </w:p>
+    <w:p>
+      <w:pPr>
+        <w:rPr>
+          <w:sz w:val="18"/>
+          <w:szCs w:val="18"/>
+        </w:rPr>
+      </w:pPr>
+    </w:p>
+    <w:p>
+      <w:pPr>
+        <w:rPr>
+          <w:sz w:val="18"/>
+          <w:szCs w:val="18"/>
+        </w:rPr>
+      </w:pPr>
+      <w:r>
+        <w:rPr>
+          <w:noProof/>
+        </w:rPr>
+        <w:lastRenderedPageBreak/>
+        <w:drawing>
+          <wp:anchor distT="0" distB="0" distL="114300" distR="114300" simplePos="0" relativeHeight="251662336" behindDoc="1" locked="0" layoutInCell="1" allowOverlap="1" wp14:anchorId="480DA450" wp14:editId="2517C703">
+            <wp:simplePos x="0" y="0"/>
+            <wp:positionH relativeFrom="column">
+              <wp:posOffset>0</wp:posOffset>
+            </wp:positionH>
+            <wp:positionV relativeFrom="paragraph">
+              <wp:posOffset>0</wp:posOffset>
+            </wp:positionV>
+            <wp:extent cx="4405023" cy="4405023"/>
+            <wp:effectExtent l="0" t="0" r="0" b="0"/>
+            <wp:wrapNone/>
+            <wp:docPr id="12" name="Picture 12"/>
+            <wp:cNvGraphicFramePr>
+              <a:graphicFrameLocks xmlns:a="http://schemas.openxmlformats.org/drawingml/2006/main" noChangeAspect="1"/>
+            </wp:cNvGraphicFramePr>
+            <a:graphic xmlns:a="http://schemas.openxmlformats.org/drawingml/2006/main">
+              <a:graphicData uri="http://schemas.openxmlformats.org/drawingml/2006/picture">
+                <pic:pic xmlns:pic="http://schemas.openxmlformats.org/drawingml/2006/picture">
+                  <pic:nvPicPr>
+                    <pic:cNvPr id="0" name="Picture 9"/>
+                    <pic:cNvPicPr>
+                      <a:picLocks noChangeAspect="1" noChangeArrowheads="1"/>
+                    </pic:cNvPicPr>
+                  </pic:nvPicPr>
+                  <pic:blipFill>
+                    <a:blip r:embed="rId14" cstate="print">
+                      <a:extLst>
+                        <a:ext uri="{28A0092B-C50C-407E-A947-70E740481C1C}">
+                          <a14:useLocalDpi xmlns:a14="http://schemas.microsoft.com/office/drawing/2010/main" val="0"/>
+                        </a:ext>
+                      </a:extLst>
+                    </a:blip>
+                    <a:srcRect/>
+                    <a:stretch>
+                      <a:fillRect/>
+                    </a:stretch>
+                  </pic:blipFill>
+                  <pic:spPr bwMode="auto">
+                    <a:xfrm>
+                      <a:off x="0" y="0"/>
+                      <a:ext cx="4405023" cy="4405023"/>
+                    </a:xfrm>
+                    <a:prstGeom prst="rect">
+                      <a:avLst/>
+                    </a:prstGeom>
+                    <a:noFill/>
+                    <a:ln>
+                      <a:noFill/>
+                    </a:ln>
+                  </pic:spPr>
+                </pic:pic>
+              </a:graphicData>
+            </a:graphic>
+            <wp14:sizeRelH relativeFrom="page">
+              <wp14:pctWidth>0</wp14:pctWidth>
+            </wp14:sizeRelH>
+            <wp14:sizeRelV relativeFrom="page">
+              <wp14:pctHeight>0</wp14:pctHeight>
+            </wp14:sizeRelV>
+          </wp:anchor>
+        </w:drawing>
+      </w:r>
+    </w:p>
+    <w:p>
+      <w:pPr>
+        <w:rPr>
+          <w:sz w:val="18"/>
+          <w:szCs w:val="18"/>
+        </w:rPr>
+      </w:pPr>
+    </w:p>
+    <w:p>
+      <w:pPr>
+        <w:rPr>
+          <w:sz w:val="18"/>
+          <w:szCs w:val="18"/>
+        </w:rPr>
+      </w:pPr>
+    </w:p>
+    <w:p>
+      <w:pPr>
+        <w:rPr>
+          <w:sz w:val="18"/>
+          <w:szCs w:val="18"/>
+        </w:rPr>
+      </w:pPr>
+    </w:p>
+    <w:p>
+      <w:pPr>
+        <w:rPr>
+          <w:sz w:val="18"/>
+          <w:szCs w:val="18"/>
+        </w:rPr>
+      </w:pPr>
+    </w:p>
+    <w:p>
+      <w:pPr>
+        <w:rPr>
+          <w:b/>
+          <w:bCs/>
+          <w:sz w:val="18"/>
+          <w:szCs w:val="18"/>
+        </w:rPr>
+      </w:pPr>
+    </w:p>
+    <w:p>
+      <w:pPr>
+        <w:rPr>
+          <w:b/>
+          <w:bCs/>
+          <w:sz w:val="18"/>
+          <w:szCs w:val="18"/>
+        </w:rPr>
+      </w:pPr>
+    </w:p>
+    <w:p>
+      <w:pPr>
+        <w:rPr>
+          <w:b/>
+          <w:bCs/>
+          <w:sz w:val="18"/>
+          <w:szCs w:val="18"/>
+        </w:rPr>
+      </w:pPr>
+    </w:p>
+    <w:p>
+      <w:pPr>
+        <w:rPr>
+          <w:b/>
+          <w:bCs/>
+          <w:sz w:val="18"/>
+          <w:szCs w:val="18"/>
+        </w:rPr>
+      </w:pPr>
+    </w:p>
+    <w:p>
+      <w:pPr>
+        <w:rPr>
+          <w:b/>
+          <w:bCs/>
+          <w:sz w:val="18"/>
+          <w:szCs w:val="18"/>
+        </w:rPr>
+      </w:pPr>
+    </w:p>
+    <w:p>
+      <w:pPr>
+        <w:rPr>
+          <w:b/>
+          <w:bCs/>
+          <w:sz w:val="18"/>
+          <w:szCs w:val="18"/>
+        </w:rPr>
+      </w:pPr>
+    </w:p>
+    <w:p>
+      <w:pPr>
+        <w:rPr>
+          <w:b/>
+          <w:bCs/>
+          <w:sz w:val="18"/>
+          <w:szCs w:val="18"/>
+        </w:rPr>
+      </w:pPr>
+    </w:p>
+    <w:p>
+      <w:pPr>
+        <w:rPr>
+          <w:b/>
+          <w:bCs/>
+          <w:sz w:val="18"/>
+          <w:szCs w:val="18"/>
+        </w:rPr>
+      </w:pPr>
+    </w:p>
+    <w:p>
+      <w:pPr>
+        <w:rPr>
+          <w:b/>
+          <w:bCs/>
+          <w:sz w:val="18"/>
+          <w:szCs w:val="18"/>
+        </w:rPr>
+      </w:pPr>
+    </w:p>
+    <w:p>
+      <w:pPr>
+        <w:rPr>
+          <w:b/>
+          <w:bCs/>
+          <w:sz w:val="18"/>
+          <w:szCs w:val="18"/>
+        </w:rPr>
+      </w:pPr>
+    </w:p>
+    <w:p>
+      <w:pPr>
+        <w:rPr>
+          <w:b/>
+          <w:bCs/>
+          <w:sz w:val="18"/>
+          <w:szCs w:val="18"/>
+        </w:rPr>
+      </w:pPr>
+    </w:p>
+    <w:p>
+      <w:pPr>
+        <w:rPr>
+          <w:b/>
+          <w:bCs/>
+          <w:sz w:val="18"/>
+          <w:szCs w:val="18"/>
+        </w:rPr>
+      </w:pPr>
+      <w:r>
+        <w:rPr>
+          <w:noProof/>
+        </w:rPr>
+        <w:drawing>
+          <wp:anchor distT="0" distB="0" distL="114300" distR="114300" simplePos="0" relativeHeight="251663360" behindDoc="1" locked="0" layoutInCell="1" allowOverlap="1" wp14:anchorId="15CE032B" wp14:editId="7B95D9B6">
+            <wp:simplePos x="0" y="0"/>
+            <wp:positionH relativeFrom="column">
+              <wp:posOffset>-159026</wp:posOffset>
+            </wp:positionH>
+            <wp:positionV relativeFrom="paragraph">
+              <wp:posOffset>83986</wp:posOffset>
+            </wp:positionV>
+            <wp:extent cx="4731026" cy="4731026"/>
+            <wp:effectExtent l="0" t="0" r="0" b="0"/>
+            <wp:wrapNone/>
+            <wp:docPr id="13" name="Picture 13"/>
+            <wp:cNvGraphicFramePr>
+              <a:graphicFrameLocks xmlns:a="http://schemas.openxmlformats.org/drawingml/2006/main" noChangeAspect="1"/>
+            </wp:cNvGraphicFramePr>
+            <a:graphic xmlns:a="http://schemas.openxmlformats.org/drawingml/2006/main">
+              <a:graphicData uri="http://schemas.openxmlformats.org/drawingml/2006/picture">
+                <pic:pic xmlns:pic="http://schemas.openxmlformats.org/drawingml/2006/picture">
+                  <pic:nvPicPr>
+                    <pic:cNvPr id="0" name="Picture 11"/>
+                    <pic:cNvPicPr>
+                      <a:picLocks noChangeAspect="1" noChangeArrowheads="1"/>
+                    </pic:cNvPicPr>
+                  </pic:nvPicPr>
+                  <pic:blipFill>
+                    <a:blip r:embed="rId15" cstate="print">
+                      <a:extLst>
+                        <a:ext uri="{28A0092B-C50C-407E-A947-70E740481C1C}">
+                          <a14:useLocalDpi xmlns:a14="http://schemas.microsoft.com/office/drawing/2010/main" val="0"/>
+                        </a:ext>
+                      </a:extLst>
+                    </a:blip>
+                    <a:srcRect/>
+                    <a:stretch>
+                      <a:fillRect/>
+                    </a:stretch>
+                  </pic:blipFill>
+                  <pic:spPr bwMode="auto">
+                    <a:xfrm>
+                      <a:off x="0" y="0"/>
+                      <a:ext cx="4742257" cy="4742257"/>
+                    </a:xfrm>
+                    <a:prstGeom prst="rect">
+                      <a:avLst/>
+                    </a:prstGeom>
+                    <a:noFill/>
+                    <a:ln>
+                      <a:noFill/>
+                    </a:ln>
+                  </pic:spPr>
+                </pic:pic>
+              </a:graphicData>
+            </a:graphic>
+            <wp14:sizeRelH relativeFrom="page">
+              <wp14:pctWidth>0</wp14:pctWidth>
+            </wp14:sizeRelH>
+            <wp14:sizeRelV relativeFrom="page">
+              <wp14:pctHeight>0</wp14:pctHeight>
+            </wp14:sizeRelV>
+          </wp:anchor>
+        </w:drawing>
+      </w:r>
+    </w:p>
+    <w:p>
+      <w:pPr>
+        <w:rPr>
+          <w:b/>
+          <w:bCs/>
+          <w:sz w:val="18"/>
+          <w:szCs w:val="18"/>
+        </w:rPr>
+      </w:pPr>
+    </w:p>
+    <w:p>
+      <w:pPr>
+        <w:rPr>
+          <w:b/>
+          <w:bCs/>
+          <w:sz w:val="18"/>
+          <w:szCs w:val="18"/>
+        </w:rPr>
+      </w:pPr>
+      <w:r>
+        <w:rPr>
+          <w:b/>
+          <w:bCs/>
+          <w:sz w:val="18"/>
+          <w:szCs w:val="18"/>
+        </w:rPr>
+        <w:t xml:space="preserve">Figure 11. Differences in population demographics between k-mean clusters. Letters denote groups according to post-hoc statistical tests (Tukey test). </w:t>
+      </w:r>
+    </w:p>
+    <w:p>
+      <w:pPr>
+        <w:rPr>
+          <w:b/>
+          <w:bCs/>
+          <w:sz w:val="18"/>
+          <w:szCs w:val="18"/>
+        </w:rPr>
+      </w:pPr>
+    </w:p>
+    <w:p>
+      <w:pPr>
+        <w:rPr>
+          <w:b/>
+          <w:bCs/>
+          <w:sz w:val="18"/>
+          <w:szCs w:val="18"/>
+        </w:rPr>
+      </w:pPr>
+    </w:p>
+    <w:p>
+      <w:pPr>
+        <w:rPr>
+          <w:b/>
+          <w:bCs/>
+          <w:sz w:val="18"/>
+          <w:szCs w:val="18"/>
+        </w:rPr>
+      </w:pPr>
+    </w:p>
+    <w:p>
+      <w:pPr>
+        <w:rPr>
+          <w:b/>
+          <w:bCs/>
+          <w:sz w:val="18"/>
+          <w:szCs w:val="18"/>
+        </w:rPr>
+      </w:pPr>
+    </w:p>
+    <w:p>
+      <w:pPr>
+        <w:rPr>
+          <w:b/>
+          <w:bCs/>
+          <w:sz w:val="18"/>
+          <w:szCs w:val="18"/>
+        </w:rPr>
+      </w:pPr>
+    </w:p>
+    <w:p>
+      <w:pPr>
+        <w:rPr>
+          <w:b/>
+          <w:bCs/>
+          <w:sz w:val="18"/>
+          <w:szCs w:val="18"/>
+        </w:rPr>
+      </w:pPr>
+    </w:p>
+    <w:p>
+      <w:pPr>
+        <w:rPr>
+          <w:b/>
+          <w:bCs/>
+          <w:sz w:val="18"/>
+          <w:szCs w:val="18"/>
+        </w:rPr>
+      </w:pPr>
+    </w:p>
+    <w:p>
+      <w:pPr>
+        <w:rPr>
+          <w:b/>
+          <w:bCs/>
+          <w:sz w:val="18"/>
+          <w:szCs w:val="18"/>
+        </w:rPr>
+      </w:pPr>
+    </w:p>
+    <w:p>
+      <w:pPr>
+        <w:rPr>
+          <w:b/>
+          <w:bCs/>
+          <w:sz w:val="18"/>
+          <w:szCs w:val="18"/>
+        </w:rPr>
+      </w:pPr>
+    </w:p>
+    <w:p>
+      <w:pPr>
+        <w:rPr>
+          <w:b/>
+          <w:bCs/>
+          <w:sz w:val="18"/>
+          <w:szCs w:val="18"/>
+        </w:rPr>
+      </w:pPr>
+    </w:p>
+    <w:p>
+      <w:pPr>
+        <w:rPr>
+          <w:b/>
+          <w:bCs/>
+          <w:sz w:val="18"/>
+          <w:szCs w:val="18"/>
+        </w:rPr>
+      </w:pPr>
+      <w:r>
+        <w:rPr>
+          <w:b/>
+          <w:bCs/>
+          <w:sz w:val="18"/>
+          <w:szCs w:val="18"/>
+        </w:rPr>
+        <w:t>Figure 12. Differences in forest cover (top) and forest loss (bottom) between k-means clusters. Letter</w:t>
+      </w:r>
+      <w:r>
+        <w:rPr>
+          <w:b/>
+          <w:bCs/>
+          <w:sz w:val="18"/>
+          <w:szCs w:val="18"/>
+        </w:rPr>
+        <w:t>s</w:t>
+      </w:r>
+      <w:r>
+        <w:rPr>
+          <w:b/>
+          <w:bCs/>
+          <w:sz w:val="18"/>
+          <w:szCs w:val="18"/>
+        </w:rPr>
+        <w:t xml:space="preserve"> denote groups according to post-hoc statistical tests (Tukey test). </w:t>
+      </w:r>
+    </w:p>
+    <w:p>
+      <w:pPr>
+        <w:rPr>
+          <w:b/>
+          <w:bCs/>
+          <w:sz w:val="18"/>
+          <w:szCs w:val="18"/>
+        </w:rPr>
+      </w:pPr>
+    </w:p>
+    <w:p>
+      <w:pPr>
+        <w:rPr>
+          <w:b/>
+          <w:bCs/>
+          <w:sz w:val="18"/>
+          <w:szCs w:val="18"/>
+        </w:rPr>
+      </w:pPr>
+    </w:p>
+    <w:p>
+      <w:pPr>
+        <w:rPr>
+          <w:b/>
+          <w:bCs/>
+          <w:sz w:val="18"/>
+          <w:szCs w:val="18"/>
+        </w:rPr>
+      </w:pPr>
+    </w:p>
+    <w:p>
+      <w:pPr>
+        <w:rPr>
+          <w:b/>
+          <w:bCs/>
+          <w:sz w:val="18"/>
+          <w:szCs w:val="18"/>
+        </w:rPr>
+      </w:pPr>
+    </w:p>
+    <w:p>
+      <w:pPr>
+        <w:rPr>
+          <w:b/>
+          <w:bCs/>
+          <w:sz w:val="18"/>
+          <w:szCs w:val="18"/>
+        </w:rPr>
+      </w:pPr>
+      <w:r>
+        <w:rPr>
+          <w:noProof/>
+        </w:rPr>
+        <w:lastRenderedPageBreak/>
+        <w:drawing>
+          <wp:anchor distT="0" distB="0" distL="114300" distR="114300" simplePos="0" relativeHeight="251660288" behindDoc="1" locked="0" layoutInCell="1" allowOverlap="1" wp14:anchorId="14815784" wp14:editId="3DBD6EDB">
+            <wp:simplePos x="0" y="0"/>
+            <wp:positionH relativeFrom="margin">
+              <wp:posOffset>95416</wp:posOffset>
+            </wp:positionH>
+            <wp:positionV relativeFrom="paragraph">
+              <wp:posOffset>63610</wp:posOffset>
+            </wp:positionV>
+            <wp:extent cx="4174434" cy="4174434"/>
+            <wp:effectExtent l="0" t="0" r="0" b="0"/>
+            <wp:wrapNone/>
+            <wp:docPr id="9" name="Picture 9"/>
+            <wp:cNvGraphicFramePr>
+              <a:graphicFrameLocks xmlns:a="http://schemas.openxmlformats.org/drawingml/2006/main" noChangeAspect="1"/>
+            </wp:cNvGraphicFramePr>
+            <a:graphic xmlns:a="http://schemas.openxmlformats.org/drawingml/2006/main">
+              <a:graphicData uri="http://schemas.openxmlformats.org/drawingml/2006/picture">
+                <pic:pic xmlns:pic="http://schemas.openxmlformats.org/drawingml/2006/picture">
+                  <pic:nvPicPr>
+                    <pic:cNvPr id="0" name="Picture 3"/>
+                    <pic:cNvPicPr>
+                      <a:picLocks noChangeAspect="1" noChangeArrowheads="1"/>
+                    </pic:cNvPicPr>
+                  </pic:nvPicPr>
+                  <pic:blipFill>
+                    <a:blip r:embed="rId16">
+                      <a:extLst>
+                        <a:ext uri="{28A0092B-C50C-407E-A947-70E740481C1C}">
+                          <a14:useLocalDpi xmlns:a14="http://schemas.microsoft.com/office/drawing/2010/main" val="0"/>
+                        </a:ext>
+                      </a:extLst>
+                    </a:blip>
+                    <a:srcRect/>
+                    <a:stretch>
+                      <a:fillRect/>
+                    </a:stretch>
+                  </pic:blipFill>
+                  <pic:spPr bwMode="auto">
+                    <a:xfrm>
+                      <a:off x="0" y="0"/>
+                      <a:ext cx="4184775" cy="4184775"/>
+                    </a:xfrm>
+                    <a:prstGeom prst="rect">
+                      <a:avLst/>
+                    </a:prstGeom>
+                    <a:noFill/>
+                    <a:ln>
+                      <a:noFill/>
+                    </a:ln>
+                  </pic:spPr>
+                </pic:pic>
+              </a:graphicData>
+            </a:graphic>
+            <wp14:sizeRelH relativeFrom="page">
+              <wp14:pctWidth>0</wp14:pctWidth>
+            </wp14:sizeRelH>
+            <wp14:sizeRelV relativeFrom="page">
+              <wp14:pctHeight>0</wp14:pctHeight>
+            </wp14:sizeRelV>
+          </wp:anchor>
+        </w:drawing>
+      </w:r>
+    </w:p>
+    <w:p>
+      <w:pPr>
+        <w:rPr>
+          <w:b/>
+          <w:bCs/>
+          <w:sz w:val="18"/>
+          <w:szCs w:val="18"/>
+        </w:rPr>
+      </w:pPr>
+    </w:p>
+    <w:p>
+      <w:pPr>
+        <w:rPr>
+          <w:b/>
+          <w:bCs/>
+          <w:sz w:val="18"/>
+          <w:szCs w:val="18"/>
+        </w:rPr>
+      </w:pPr>
+    </w:p>
+    <w:p>
+      <w:pPr>
+        <w:rPr>
+          <w:b/>
+          <w:bCs/>
+          <w:sz w:val="18"/>
+          <w:szCs w:val="18"/>
+        </w:rPr>
+      </w:pPr>
+    </w:p>
+    <w:p>
+      <w:pPr>
+        <w:rPr>
+          <w:b/>
+          <w:bCs/>
+          <w:sz w:val="18"/>
+          <w:szCs w:val="18"/>
+        </w:rPr>
+      </w:pPr>
+    </w:p>
+    <w:p>
+      <w:pPr>
+        <w:rPr>
+          <w:b/>
+          <w:bCs/>
+          <w:sz w:val="18"/>
+          <w:szCs w:val="18"/>
+        </w:rPr>
+      </w:pPr>
+    </w:p>
+    <w:p>
+      <w:pPr>
+        <w:rPr>
+          <w:b/>
+          <w:bCs/>
+          <w:sz w:val="18"/>
+          <w:szCs w:val="18"/>
+        </w:rPr>
+      </w:pPr>
+    </w:p>
+    <w:p>
+      <w:pPr>
+        <w:rPr>
+          <w:b/>
+          <w:bCs/>
+          <w:sz w:val="18"/>
+          <w:szCs w:val="18"/>
+        </w:rPr>
+      </w:pPr>
+    </w:p>
+    <w:p>
+      <w:pPr>
+        <w:rPr>
+          <w:b/>
+          <w:bCs/>
+          <w:sz w:val="18"/>
+          <w:szCs w:val="18"/>
+        </w:rPr>
+      </w:pPr>
+    </w:p>
+    <w:p>
+      <w:pPr>
+        <w:rPr>
+          <w:b/>
+          <w:bCs/>
+          <w:sz w:val="18"/>
+          <w:szCs w:val="18"/>
+        </w:rPr>
+      </w:pPr>
+    </w:p>
+    <w:p>
+      <w:pPr>
+        <w:rPr>
+          <w:b/>
+          <w:bCs/>
+          <w:sz w:val="18"/>
+          <w:szCs w:val="18"/>
+        </w:rPr>
+      </w:pPr>
+    </w:p>
+    <w:p>
+      <w:pPr>
+        <w:rPr>
+          <w:b/>
+          <w:bCs/>
+          <w:sz w:val="18"/>
+          <w:szCs w:val="18"/>
+        </w:rPr>
+      </w:pPr>
+    </w:p>
+    <w:p>
+      <w:pPr>
+        <w:rPr>
+          <w:b/>
+          <w:bCs/>
+          <w:sz w:val="18"/>
+          <w:szCs w:val="18"/>
+        </w:rPr>
+      </w:pPr>
+    </w:p>
+    <w:p>
+      <w:pPr>
+        <w:rPr>
+          <w:b/>
+          <w:bCs/>
+          <w:sz w:val="18"/>
+          <w:szCs w:val="18"/>
+        </w:rPr>
+      </w:pPr>
+    </w:p>
+    <w:p>
+      <w:pPr>
+        <w:rPr>
+          <w:b/>
+          <w:bCs/>
+          <w:sz w:val="18"/>
+          <w:szCs w:val="18"/>
+        </w:rPr>
+      </w:pPr>
+    </w:p>
+    <w:p>
+      <w:pPr>
+        <w:rPr>
+          <w:b/>
+          <w:bCs/>
+          <w:sz w:val="18"/>
+          <w:szCs w:val="18"/>
+        </w:rPr>
+      </w:pPr>
+    </w:p>
+    <w:p>
+      <w:pPr>
+        <w:rPr>
+          <w:b/>
+          <w:bCs/>
+          <w:sz w:val="18"/>
+          <w:szCs w:val="18"/>
+        </w:rPr>
+      </w:pPr>
+      <w:r>
+        <w:rPr>
+          <w:b/>
+          <w:bCs/>
+          <w:sz w:val="18"/>
+          <w:szCs w:val="18"/>
+        </w:rPr>
+        <w:t>Figure 13</w:t>
+      </w:r>
+      <w:r>
+        <w:rPr>
+          <w:b/>
+          <w:bCs/>
+          <w:sz w:val="18"/>
+          <w:szCs w:val="18"/>
+        </w:rPr>
+        <w:t xml:space="preserve">. Provinces clustered according to the unweighted pair-group using arithmetic means (UPGMA) method, with K=5. </w:t>
+      </w:r>
+    </w:p>
+    <w:p>
+      <w:pPr>
+        <w:rPr>
+          <w:b/>
+          <w:bCs/>
+          <w:sz w:val="18"/>
+          <w:szCs w:val="18"/>
+        </w:rPr>
+      </w:pPr>
+      <w:r>
+        <w:rPr>
+          <w:noProof/>
+        </w:rPr>
+        <w:drawing>
+          <wp:anchor distT="0" distB="0" distL="114300" distR="114300" simplePos="0" relativeHeight="251664384" behindDoc="1" locked="0" layoutInCell="1" allowOverlap="1" wp14:anchorId="5406FA87" wp14:editId="260774A9">
+            <wp:simplePos x="0" y="0"/>
+            <wp:positionH relativeFrom="column">
+              <wp:posOffset>301625</wp:posOffset>
+            </wp:positionH>
+            <wp:positionV relativeFrom="paragraph">
+              <wp:posOffset>234094</wp:posOffset>
+            </wp:positionV>
+            <wp:extent cx="3753016" cy="3753016"/>
+            <wp:effectExtent l="0" t="0" r="0" b="0"/>
+            <wp:wrapNone/>
+            <wp:docPr id="14" name="Picture 14"/>
+            <wp:cNvGraphicFramePr>
+              <a:graphicFrameLocks xmlns:a="http://schemas.openxmlformats.org/drawingml/2006/main" noChangeAspect="1"/>
+            </wp:cNvGraphicFramePr>
+            <a:graphic xmlns:a="http://schemas.openxmlformats.org/drawingml/2006/main">
+              <a:graphicData uri="http://schemas.openxmlformats.org/drawingml/2006/picture">
+                <pic:pic xmlns:pic="http://schemas.openxmlformats.org/drawingml/2006/picture">
+                  <pic:nvPicPr>
+                    <pic:cNvPr id="0" name="Picture 13"/>
+                    <pic:cNvPicPr>
+                      <a:picLocks noChangeAspect="1" noChangeArrowheads="1"/>
+                    </pic:cNvPicPr>
+                  </pic:nvPicPr>
+                  <pic:blipFill>
+                    <a:blip r:embed="rId17" cstate="print">
+                      <a:extLst>
+                        <a:ext uri="{28A0092B-C50C-407E-A947-70E740481C1C}">
+                          <a14:useLocalDpi xmlns:a14="http://schemas.microsoft.com/office/drawing/2010/main" val="0"/>
+                        </a:ext>
+                      </a:extLst>
+                    </a:blip>
+                    <a:srcRect/>
+                    <a:stretch>
+                      <a:fillRect/>
+                    </a:stretch>
+                  </pic:blipFill>
+                  <pic:spPr bwMode="auto">
+                    <a:xfrm>
+                      <a:off x="0" y="0"/>
+                      <a:ext cx="3753016" cy="3753016"/>
+                    </a:xfrm>
+                    <a:prstGeom prst="rect">
+                      <a:avLst/>
+                    </a:prstGeom>
+                    <a:noFill/>
+                    <a:ln>
+                      <a:noFill/>
+                    </a:ln>
+                  </pic:spPr>
+                </pic:pic>
+              </a:graphicData>
+            </a:graphic>
+            <wp14:sizeRelH relativeFrom="page">
+              <wp14:pctWidth>0</wp14:pctWidth>
+            </wp14:sizeRelH>
+            <wp14:sizeRelV relativeFrom="page">
+              <wp14:pctHeight>0</wp14:pctHeight>
+            </wp14:sizeRelV>
+          </wp:anchor>
+        </w:drawing>
+      </w:r>
+    </w:p>
+    <w:p>
+      <w:pPr>
+        <w:rPr>
+          <w:b/>
+          <w:bCs/>
+          <w:noProof/>
+        </w:rPr>
+      </w:pPr>
+    </w:p>
+    <w:p/>
+    <w:p/>
+    <w:p/>
+    <w:p/>
+    <w:p/>
+    <w:p/>
+    <w:p/>
+    <w:p/>
+    <w:p/>
+    <w:p/>
+    <w:p/>
+    <w:p>
+      <w:pPr>
+        <w:rPr>
+          <w:b/>
+          <w:bCs/>
+          <w:noProof/>
+        </w:rPr>
+      </w:pPr>
+    </w:p>
+    <w:p>
+      <w:pPr>
+        <w:rPr>
+          <w:b/>
+          <w:bCs/>
+          <w:sz w:val="18"/>
+          <w:szCs w:val="18"/>
+        </w:rPr>
+        <w:sectPr>
+          <w:pgSz w:w="11906" w:h="16838"/>
+          <w:pgMar w:top="1440" w:right="1440" w:bottom="1440" w:left="1440" w:header="708" w:footer="708" w:gutter="0"/>
+          <w:cols w:space="708"/>
+          <w:docGrid w:linePitch="360"/>
+        </w:sectPr>
+      </w:pPr>
+      <w:r>
+        <w:rPr>
+          <w:b/>
+          <w:bCs/>
+          <w:sz w:val="18"/>
+          <w:szCs w:val="18"/>
+        </w:rPr>
+        <w:t xml:space="preserve">Figure 14. </w:t>
+      </w:r>
+      <w:r>
+        <w:rPr>
+          <w:b/>
+          <w:bCs/>
+          <w:sz w:val="18"/>
+          <w:szCs w:val="18"/>
+        </w:rPr>
+        <w:t>Heatmap of all socioeconomic and environmental variables for each cluster (</w:t>
+      </w:r>
+      <w:r>
+        <w:rPr>
+          <w:b/>
+          <w:bCs/>
+          <w:sz w:val="18"/>
+          <w:szCs w:val="18"/>
+        </w:rPr>
+        <w:t>UPGMA</w:t>
+      </w:r>
+      <w:r>
+        <w:rPr>
+          <w:b/>
+          <w:bCs/>
+          <w:sz w:val="18"/>
+          <w:szCs w:val="18"/>
+        </w:rPr>
+        <w:t>). Variable values were meaned within each cluster, and then categorised based on quartiles across the full range of the variable (</w:t>
+      </w:r>
+      <w:proofErr w:type="gramStart"/>
+      <w:r>
+        <w:rPr>
+          <w:b/>
+          <w:bCs/>
+          <w:sz w:val="18"/>
+          <w:szCs w:val="18"/>
+        </w:rPr>
+        <w:t>i.e.</w:t>
+      </w:r>
+      <w:proofErr w:type="gramEnd"/>
+      <w:r>
+        <w:rPr>
+          <w:b/>
+          <w:bCs/>
+          <w:sz w:val="18"/>
+          <w:szCs w:val="18"/>
+        </w:rPr>
+        <w:t xml:space="preserve"> across all provinces). &gt;75% = </w:t>
+      </w:r>
+      <w:proofErr w:type="gramStart"/>
+      <w:r>
+        <w:rPr>
+          <w:b/>
+          <w:bCs/>
+          <w:sz w:val="18"/>
+          <w:szCs w:val="18"/>
+        </w:rPr>
+        <w:t>v.high</w:t>
+      </w:r>
+      <w:proofErr w:type="gramEnd"/>
+      <w:r>
+        <w:rPr>
+          <w:b/>
+          <w:bCs/>
+          <w:sz w:val="18"/>
+          <w:szCs w:val="18"/>
+        </w:rPr>
+        <w:t xml:space="preserve">, 50-74% = high, 26-50% = low, &lt;25% = v.low. </w:t>
+      </w:r>
+    </w:p>
+    <w:tbl>
+      <w:tblPr>
+        <w:tblStyle w:val="TableGrid"/>
+        <w:tblpPr w:leftFromText="180" w:rightFromText="180" w:vertAnchor="page" w:horzAnchor="margin" w:tblpY="1861"/>
+        <w:tblW w:w="0" w:type="auto"/>
+        <w:tblLook w:val="04A0" w:firstRow="1" w:lastRow="0" w:firstColumn="1" w:lastColumn="0" w:noHBand="0" w:noVBand="1"/>
+      </w:tblPr>
+      <w:tblGrid>
+        <w:gridCol w:w="1413"/>
+        <w:gridCol w:w="1559"/>
+        <w:gridCol w:w="3402"/>
+        <w:gridCol w:w="5954"/>
+        <w:gridCol w:w="1620"/>
+      </w:tblGrid>
+      <w:tr>
+        <w:tc>
+          <w:tcPr>
+            <w:tcW w:w="1413" w:type="dxa"/>
+          </w:tcPr>
+          <w:p>
+            <w:pPr>
+              <w:rPr>
+                <w:b/>
+                <w:bCs/>
+                <w:sz w:val="18"/>
+                <w:szCs w:val="18"/>
+              </w:rPr>
+            </w:pPr>
+            <w:r>
+              <w:rPr>
+                <w:b/>
+                <w:bCs/>
+                <w:sz w:val="18"/>
+                <w:szCs w:val="18"/>
+              </w:rPr>
+              <w:lastRenderedPageBreak/>
+              <w:t>UPGMA cluster</w:t>
+            </w:r>
+          </w:p>
+        </w:tc>
+        <w:tc>
+          <w:tcPr>
+            <w:tcW w:w="1559" w:type="dxa"/>
+          </w:tcPr>
+          <w:p>
+            <w:pPr>
+              <w:rPr>
+                <w:b/>
+                <w:bCs/>
+                <w:sz w:val="18"/>
+                <w:szCs w:val="18"/>
+              </w:rPr>
+            </w:pPr>
+            <w:r>
+              <w:rPr>
+                <w:b/>
+                <w:bCs/>
+                <w:sz w:val="18"/>
+                <w:szCs w:val="18"/>
+              </w:rPr>
+              <w:t>K-Means cluster</w:t>
+            </w:r>
+          </w:p>
+        </w:tc>
+        <w:tc>
+          <w:tcPr>
+            <w:tcW w:w="3402" w:type="dxa"/>
+          </w:tcPr>
+          <w:p>
+            <w:pPr>
+              <w:rPr>
+                <w:b/>
+                <w:bCs/>
+                <w:sz w:val="18"/>
+                <w:szCs w:val="18"/>
+              </w:rPr>
+            </w:pPr>
+            <w:r>
+              <w:rPr>
+                <w:b/>
+                <w:bCs/>
+                <w:sz w:val="18"/>
+                <w:szCs w:val="18"/>
+              </w:rPr>
+              <w:t>Provinces</w:t>
+            </w:r>
+          </w:p>
+        </w:tc>
+        <w:tc>
+          <w:tcPr>
+            <w:tcW w:w="5954" w:type="dxa"/>
+          </w:tcPr>
+          <w:p>
+            <w:pPr>
+              <w:rPr>
+                <w:b/>
+                <w:bCs/>
+                <w:sz w:val="18"/>
+                <w:szCs w:val="18"/>
+              </w:rPr>
+            </w:pPr>
+            <w:r>
+              <w:rPr>
+                <w:b/>
+                <w:bCs/>
+                <w:sz w:val="18"/>
+                <w:szCs w:val="18"/>
+              </w:rPr>
+              <w:t>Description</w:t>
+            </w:r>
+          </w:p>
+        </w:tc>
+        <w:tc>
+          <w:tcPr>
+            <w:tcW w:w="1620" w:type="dxa"/>
+          </w:tcPr>
+          <w:p>
+            <w:pPr>
+              <w:rPr>
+                <w:b/>
+                <w:bCs/>
+                <w:sz w:val="18"/>
+                <w:szCs w:val="18"/>
+              </w:rPr>
+            </w:pPr>
+            <w:r>
+              <w:rPr>
+                <w:b/>
+                <w:bCs/>
+                <w:sz w:val="18"/>
+                <w:szCs w:val="18"/>
+              </w:rPr>
+              <w:t>Forest cover</w:t>
+            </w:r>
+          </w:p>
+        </w:tc>
+      </w:tr>
+      <w:tr>
+        <w:tc>
+          <w:tcPr>
+            <w:tcW w:w="1413" w:type="dxa"/>
+          </w:tcPr>
+          <w:p>
+            <w:pPr>
+              <w:rPr>
+                <w:sz w:val="28"/>
+                <w:szCs w:val="28"/>
+              </w:rPr>
+            </w:pPr>
+            <w:r>
+              <w:rPr>
+                <w:sz w:val="28"/>
+                <w:szCs w:val="28"/>
+              </w:rPr>
+              <w:t>1</w:t>
+            </w:r>
+          </w:p>
+        </w:tc>
+        <w:tc>
+          <w:tcPr>
+            <w:tcW w:w="1559" w:type="dxa"/>
+          </w:tcPr>
+          <w:p>
+            <w:pPr>
+              <w:rPr>
+                <w:sz w:val="28"/>
+                <w:szCs w:val="28"/>
+              </w:rPr>
+            </w:pPr>
+            <w:r>
+              <w:rPr>
+                <w:sz w:val="28"/>
+                <w:szCs w:val="28"/>
+              </w:rPr>
+              <w:t>2</w:t>
+            </w:r>
+          </w:p>
+        </w:tc>
+        <w:tc>
+          <w:tcPr>
+            <w:tcW w:w="3402" w:type="dxa"/>
+          </w:tcPr>
+          <w:p>
+            <w:pPr>
+              <w:rPr>
+                <w:sz w:val="18"/>
+                <w:szCs w:val="18"/>
+              </w:rPr>
+            </w:pPr>
+            <w:r>
+              <w:rPr>
+                <w:sz w:val="18"/>
+                <w:szCs w:val="18"/>
+              </w:rPr>
+              <w:t>Mondulkiri, Ratanikiri</w:t>
+            </w:r>
+          </w:p>
+        </w:tc>
+        <w:tc>
+          <w:tcPr>
+            <w:tcW w:w="5954" w:type="dxa"/>
+          </w:tcPr>
+          <w:p>
+            <w:pPr>
+              <w:rPr>
+                <w:sz w:val="18"/>
+                <w:szCs w:val="18"/>
+              </w:rPr>
+            </w:pPr>
+            <w:r>
+              <w:rPr>
+                <w:sz w:val="18"/>
+                <w:szCs w:val="18"/>
+              </w:rPr>
+              <w:t xml:space="preserve">Very large provinces </w:t>
+            </w:r>
+            <w:r>
+              <w:rPr>
+                <w:sz w:val="18"/>
+                <w:szCs w:val="18"/>
+              </w:rPr>
+              <w:t>with</w:t>
+            </w:r>
+            <w:r>
+              <w:rPr>
+                <w:sz w:val="18"/>
+                <w:szCs w:val="18"/>
+              </w:rPr>
+              <w:t xml:space="preserve"> very high elevations. Very low population density, and very high proportion of indigenous people. Very low education levels, very high proportion of primary sector workers and very low proportion of secondary sector workers. Economic security provided by rural livelihoods - few people have no farmland and livestock ownership is common. Very low access to services, high crime per capita, low land conflict and very low migration levels.</w:t>
+            </w:r>
+          </w:p>
+        </w:tc>
+        <w:tc>
+          <w:tcPr>
+            <w:tcW w:w="1620" w:type="dxa"/>
+          </w:tcPr>
+          <w:p>
+            <w:pPr>
+              <w:rPr>
+                <w:sz w:val="24"/>
+                <w:szCs w:val="24"/>
+              </w:rPr>
+            </w:pPr>
+            <w:r>
+              <w:rPr>
+                <w:sz w:val="24"/>
+                <w:szCs w:val="24"/>
+              </w:rPr>
+              <w:t>VERY HIGH</w:t>
+            </w:r>
+          </w:p>
+        </w:tc>
+      </w:tr>
+      <w:tr>
+        <w:tc>
+          <w:tcPr>
+            <w:tcW w:w="1413" w:type="dxa"/>
+          </w:tcPr>
+          <w:p>
+            <w:pPr>
+              <w:rPr>
+                <w:sz w:val="28"/>
+                <w:szCs w:val="28"/>
+              </w:rPr>
+            </w:pPr>
+            <w:r>
+              <w:rPr>
+                <w:sz w:val="28"/>
+                <w:szCs w:val="28"/>
+              </w:rPr>
+              <w:t>2</w:t>
+            </w:r>
+          </w:p>
+        </w:tc>
+        <w:tc>
+          <w:tcPr>
+            <w:tcW w:w="1559" w:type="dxa"/>
+          </w:tcPr>
+          <w:p>
+            <w:pPr>
+              <w:rPr>
+                <w:sz w:val="28"/>
+                <w:szCs w:val="28"/>
+              </w:rPr>
+            </w:pPr>
+            <w:r>
+              <w:rPr>
+                <w:sz w:val="28"/>
+                <w:szCs w:val="28"/>
+              </w:rPr>
+              <w:t>4</w:t>
+            </w:r>
+          </w:p>
+        </w:tc>
+        <w:tc>
+          <w:tcPr>
+            <w:tcW w:w="3402" w:type="dxa"/>
+          </w:tcPr>
+          <w:p>
+            <w:pPr>
+              <w:rPr>
+                <w:sz w:val="18"/>
+                <w:szCs w:val="18"/>
+              </w:rPr>
+            </w:pPr>
+            <w:r>
+              <w:rPr>
+                <w:sz w:val="18"/>
+                <w:szCs w:val="18"/>
+              </w:rPr>
+              <w:t>Pailin</w:t>
+            </w:r>
+          </w:p>
+        </w:tc>
+        <w:tc>
+          <w:tcPr>
+            <w:tcW w:w="5954" w:type="dxa"/>
+          </w:tcPr>
+          <w:p>
+            <w:pPr>
+              <w:rPr>
+                <w:sz w:val="18"/>
+                <w:szCs w:val="18"/>
+              </w:rPr>
+            </w:pPr>
+            <w:r>
+              <w:rPr>
+                <w:sz w:val="18"/>
+                <w:szCs w:val="18"/>
+              </w:rPr>
+              <w:t xml:space="preserve">Very small provinces </w:t>
+            </w:r>
+            <w:r>
+              <w:rPr>
+                <w:sz w:val="18"/>
+                <w:szCs w:val="18"/>
+              </w:rPr>
+              <w:t>with</w:t>
+            </w:r>
+            <w:r>
+              <w:rPr>
+                <w:sz w:val="18"/>
+                <w:szCs w:val="18"/>
+              </w:rPr>
+              <w:t xml:space="preserve"> very high elevations. Low population density and low proportion of indigenous people. Low levels of education, low proportion of people in the primary sector but higher proportion of people in the secondary sector. Very few people with no farmland, but very little livestock ownership. High access to services and high crime per capita. Low land conflict and low migration.</w:t>
+            </w:r>
+          </w:p>
+        </w:tc>
+        <w:tc>
+          <w:tcPr>
+            <w:tcW w:w="1620" w:type="dxa"/>
+          </w:tcPr>
+          <w:p>
+            <w:pPr>
+              <w:rPr>
+                <w:sz w:val="24"/>
+                <w:szCs w:val="24"/>
+              </w:rPr>
+            </w:pPr>
+            <w:r>
+              <w:rPr>
+                <w:sz w:val="24"/>
+                <w:szCs w:val="24"/>
+              </w:rPr>
+              <w:t>LOW</w:t>
+            </w:r>
+          </w:p>
+        </w:tc>
+      </w:tr>
+      <w:tr>
+        <w:tc>
+          <w:tcPr>
+            <w:tcW w:w="1413" w:type="dxa"/>
+          </w:tcPr>
+          <w:p>
+            <w:pPr>
+              <w:rPr>
+                <w:sz w:val="28"/>
+                <w:szCs w:val="28"/>
+              </w:rPr>
+            </w:pPr>
+            <w:r>
+              <w:rPr>
+                <w:sz w:val="28"/>
+                <w:szCs w:val="28"/>
+              </w:rPr>
+              <w:t>3</w:t>
+            </w:r>
+          </w:p>
+        </w:tc>
+        <w:tc>
+          <w:tcPr>
+            <w:tcW w:w="1559" w:type="dxa"/>
+          </w:tcPr>
+          <w:p>
+            <w:pPr>
+              <w:rPr>
+                <w:sz w:val="28"/>
+                <w:szCs w:val="28"/>
+              </w:rPr>
+            </w:pPr>
+            <w:r>
+              <w:rPr>
+                <w:sz w:val="28"/>
+                <w:szCs w:val="28"/>
+              </w:rPr>
+              <w:t>5, 8</w:t>
+            </w:r>
+          </w:p>
+        </w:tc>
+        <w:tc>
+          <w:tcPr>
+            <w:tcW w:w="3402" w:type="dxa"/>
+          </w:tcPr>
+          <w:p>
+            <w:pPr>
+              <w:rPr>
+                <w:sz w:val="18"/>
+                <w:szCs w:val="18"/>
+              </w:rPr>
+            </w:pPr>
+            <w:r>
+              <w:rPr>
+                <w:sz w:val="18"/>
+                <w:szCs w:val="18"/>
+              </w:rPr>
+              <w:t>Kampong Cham, Kandal, Prey Veng, Takeo</w:t>
+            </w:r>
+          </w:p>
+        </w:tc>
+        <w:tc>
+          <w:tcPr>
+            <w:tcW w:w="5954" w:type="dxa"/>
+          </w:tcPr>
+          <w:p>
+            <w:pPr>
+              <w:rPr>
+                <w:sz w:val="18"/>
+                <w:szCs w:val="18"/>
+              </w:rPr>
+            </w:pPr>
+            <w:r>
+              <w:rPr>
+                <w:sz w:val="18"/>
+                <w:szCs w:val="18"/>
+              </w:rPr>
+              <w:t xml:space="preserve">Small provinces </w:t>
+            </w:r>
+            <w:r>
+              <w:rPr>
+                <w:sz w:val="18"/>
+                <w:szCs w:val="18"/>
+              </w:rPr>
+              <w:t>with</w:t>
+            </w:r>
+            <w:r>
+              <w:rPr>
+                <w:sz w:val="18"/>
+                <w:szCs w:val="18"/>
+              </w:rPr>
+              <w:t xml:space="preserve"> very low elevations. Very high population density and high proportion of indigenous people. Very high levels of education, high proportion of people in the primary sector, but very high proportion of people in the secondary sector. High proportion of people with no farmland, but high levels of livestock ownership. High access to services and low crime per capita. But very high migration levels and very high rates of land conflict.</w:t>
+            </w:r>
+          </w:p>
+        </w:tc>
+        <w:tc>
+          <w:tcPr>
+            <w:tcW w:w="1620" w:type="dxa"/>
+          </w:tcPr>
+          <w:p>
+            <w:pPr>
+              <w:rPr>
+                <w:sz w:val="24"/>
+                <w:szCs w:val="24"/>
+              </w:rPr>
+            </w:pPr>
+            <w:r>
+              <w:rPr>
+                <w:sz w:val="24"/>
+                <w:szCs w:val="24"/>
+              </w:rPr>
+              <w:t>VERY LOW</w:t>
+            </w:r>
+          </w:p>
+        </w:tc>
+      </w:tr>
+      <w:tr>
+        <w:tc>
+          <w:tcPr>
+            <w:tcW w:w="1413" w:type="dxa"/>
+          </w:tcPr>
+          <w:p>
+            <w:pPr>
+              <w:rPr>
+                <w:sz w:val="28"/>
+                <w:szCs w:val="28"/>
+              </w:rPr>
+            </w:pPr>
+            <w:r>
+              <w:rPr>
+                <w:sz w:val="28"/>
+                <w:szCs w:val="28"/>
+              </w:rPr>
+              <w:t>4</w:t>
+            </w:r>
+          </w:p>
+        </w:tc>
+        <w:tc>
+          <w:tcPr>
+            <w:tcW w:w="1559" w:type="dxa"/>
+          </w:tcPr>
+          <w:p>
+            <w:pPr>
+              <w:rPr>
+                <w:sz w:val="28"/>
+                <w:szCs w:val="28"/>
+              </w:rPr>
+            </w:pPr>
+            <w:r>
+              <w:rPr>
+                <w:sz w:val="28"/>
+                <w:szCs w:val="28"/>
+              </w:rPr>
+              <w:t>3</w:t>
+            </w:r>
+          </w:p>
+        </w:tc>
+        <w:tc>
+          <w:tcPr>
+            <w:tcW w:w="3402" w:type="dxa"/>
+          </w:tcPr>
+          <w:p>
+            <w:pPr>
+              <w:rPr>
+                <w:sz w:val="18"/>
+                <w:szCs w:val="18"/>
+              </w:rPr>
+            </w:pPr>
+            <w:r>
+              <w:rPr>
+                <w:sz w:val="18"/>
+                <w:szCs w:val="18"/>
+              </w:rPr>
+              <w:t>Banteay Meanchey, Battambang</w:t>
+            </w:r>
+          </w:p>
+        </w:tc>
+        <w:tc>
+          <w:tcPr>
+            <w:tcW w:w="5954" w:type="dxa"/>
+          </w:tcPr>
+          <w:p>
+            <w:pPr>
+              <w:rPr>
+                <w:sz w:val="18"/>
+                <w:szCs w:val="18"/>
+              </w:rPr>
+            </w:pPr>
+            <w:r>
+              <w:rPr>
+                <w:sz w:val="18"/>
+                <w:szCs w:val="18"/>
+              </w:rPr>
+              <w:t xml:space="preserve">Large provinces </w:t>
+            </w:r>
+            <w:r>
+              <w:rPr>
+                <w:sz w:val="18"/>
+                <w:szCs w:val="18"/>
+              </w:rPr>
+              <w:t>with</w:t>
+            </w:r>
+            <w:r>
+              <w:rPr>
+                <w:sz w:val="18"/>
+                <w:szCs w:val="18"/>
+              </w:rPr>
+              <w:t xml:space="preserve"> low elevations. Very high population density and very low proportion of indigenous people. Very high levels of education, and relatively low proportion of workers in the primary and secondary sectors (suggesting higher proportions in the other sectors </w:t>
+            </w:r>
+            <w:proofErr w:type="gramStart"/>
+            <w:r>
+              <w:rPr>
+                <w:sz w:val="18"/>
+                <w:szCs w:val="18"/>
+              </w:rPr>
+              <w:t>e.g.</w:t>
+            </w:r>
+            <w:proofErr w:type="gramEnd"/>
+            <w:r>
+              <w:rPr>
+                <w:sz w:val="18"/>
+                <w:szCs w:val="18"/>
+              </w:rPr>
+              <w:t xml:space="preserve"> tertiary). High proportion of people with no farmland, and low levels of livestock ownership (suggesting very urban).  Low access to services, but this may be explained by the mean size of the provinces in this cluster (there is high access to garbage collection). Low crime per capita, but very high migration and very high rates of land conflict</w:t>
+            </w:r>
+          </w:p>
+        </w:tc>
+        <w:tc>
+          <w:tcPr>
+            <w:tcW w:w="1620" w:type="dxa"/>
+          </w:tcPr>
+          <w:p>
+            <w:pPr>
+              <w:rPr>
+                <w:sz w:val="24"/>
+                <w:szCs w:val="24"/>
+              </w:rPr>
+            </w:pPr>
+            <w:r>
+              <w:rPr>
+                <w:sz w:val="24"/>
+                <w:szCs w:val="24"/>
+              </w:rPr>
+              <w:t>HIGH</w:t>
+            </w:r>
+          </w:p>
+        </w:tc>
+      </w:tr>
+      <w:tr>
+        <w:tc>
+          <w:tcPr>
+            <w:tcW w:w="1413" w:type="dxa"/>
+          </w:tcPr>
+          <w:p>
+            <w:pPr>
+              <w:rPr>
+                <w:sz w:val="28"/>
+                <w:szCs w:val="28"/>
+              </w:rPr>
+            </w:pPr>
+            <w:r>
+              <w:rPr>
+                <w:sz w:val="28"/>
+                <w:szCs w:val="28"/>
+              </w:rPr>
+              <w:t>5</w:t>
+            </w:r>
+          </w:p>
+        </w:tc>
+        <w:tc>
+          <w:tcPr>
+            <w:tcW w:w="1559" w:type="dxa"/>
+          </w:tcPr>
+          <w:p>
+            <w:pPr>
+              <w:rPr>
+                <w:sz w:val="28"/>
+                <w:szCs w:val="28"/>
+              </w:rPr>
+            </w:pPr>
+            <w:r>
+              <w:rPr>
+                <w:sz w:val="28"/>
+                <w:szCs w:val="28"/>
+              </w:rPr>
+              <w:t>1, 6, 7, 9</w:t>
+            </w:r>
+          </w:p>
+        </w:tc>
+        <w:tc>
+          <w:tcPr>
+            <w:tcW w:w="3402" w:type="dxa"/>
+          </w:tcPr>
+          <w:p>
+            <w:pPr>
+              <w:rPr>
+                <w:sz w:val="18"/>
+                <w:szCs w:val="18"/>
+              </w:rPr>
+            </w:pPr>
+            <w:r>
+              <w:rPr>
+                <w:sz w:val="18"/>
+                <w:szCs w:val="18"/>
+              </w:rPr>
+              <w:t>Kampong Chhnang, Kampong Speu, Kampong Thom, Kampot, Kep, Koh Kong, Kracheh, Otdar Meanchey, Preah Sihanouk, Preah Vihear, Pursat, Siem Reap, Stung Treng, Svay Rieng</w:t>
+            </w:r>
+          </w:p>
+        </w:tc>
+        <w:tc>
+          <w:tcPr>
+            <w:tcW w:w="5954" w:type="dxa"/>
+          </w:tcPr>
+          <w:p>
+            <w:pPr>
+              <w:rPr>
+                <w:sz w:val="18"/>
+                <w:szCs w:val="18"/>
+              </w:rPr>
+            </w:pPr>
+            <w:r>
+              <w:rPr>
+                <w:sz w:val="18"/>
+                <w:szCs w:val="18"/>
+              </w:rPr>
+              <w:t xml:space="preserve">Very large provinces </w:t>
+            </w:r>
+            <w:r>
+              <w:rPr>
+                <w:sz w:val="18"/>
+                <w:szCs w:val="18"/>
+              </w:rPr>
+              <w:t>with</w:t>
+            </w:r>
+            <w:r>
+              <w:rPr>
+                <w:sz w:val="18"/>
+                <w:szCs w:val="18"/>
+              </w:rPr>
+              <w:t xml:space="preserve"> high elevations. High population density and very high proportion of indigenous people. High levels of education, and a high proportion of workers in both primary and secondary sectors. Very high proportion of people with no farmland, but also very high proportion of people with livestock. Low access to services (although very high access to garbage collection) - this may be an artefact of the very large mean area of the provinces in this cluster. Very high crime rates, very high migration, and very high rates of land conflict.</w:t>
+            </w:r>
+          </w:p>
+        </w:tc>
+        <w:tc>
+          <w:tcPr>
+            <w:tcW w:w="1620" w:type="dxa"/>
+          </w:tcPr>
+          <w:p>
+            <w:pPr>
+              <w:rPr>
+                <w:sz w:val="24"/>
+                <w:szCs w:val="24"/>
+              </w:rPr>
+            </w:pPr>
+            <w:r>
+              <w:rPr>
+                <w:sz w:val="24"/>
+                <w:szCs w:val="24"/>
+              </w:rPr>
+              <w:t>VERY HIGH</w:t>
+            </w:r>
+          </w:p>
+        </w:tc>
+      </w:tr>
+    </w:tbl>
+    <w:p>
+      <w:pPr>
+        <w:rPr>
+          <w:b/>
+          <w:bCs/>
+          <w:sz w:val="18"/>
+          <w:szCs w:val="18"/>
+        </w:rPr>
+      </w:pPr>
+      <w:r>
+        <w:rPr>
+          <w:b/>
+          <w:bCs/>
+          <w:sz w:val="18"/>
+          <w:szCs w:val="18"/>
+        </w:rPr>
+        <w:t>Table 1. Descriptive typology of provinces in Cambodia based on socioeconomic and environmental variables</w:t>
+      </w:r>
+    </w:p>
+    <w:p>
+      <w:pPr>
+        <w:rPr>
+          <w:b/>
+          <w:bCs/>
+          <w:sz w:val="18"/>
+          <w:szCs w:val="18"/>
+        </w:rPr>
+      </w:pPr>
+    </w:p>
     <w:sectPr>
-      <w:pgSz w:w="11906" w:h="16838"/>
+      <w:pgSz w:w="16838" w:h="11906" w:orient="landscape"/>
       <w:pgMar w:top="1440" w:right="1440" w:bottom="1440" w:left="1440" w:header="708" w:footer="708" w:gutter="0"/>
       <w:cols w:space="708"/>
       <w:docGrid w:linePitch="360"/>
@@ -1911,6 +4533,25 @@
     <w:semiHidden/>
     <w:unhideWhenUsed/>
   </w:style>
+  <w:style w:type="table" w:styleId="TableGrid">
+    <w:name w:val="Table Grid"/>
+    <w:basedOn w:val="TableNormal"/>
+    <w:uiPriority w:val="39"/>
+    <w:rsid w:val="00F22E66"/>
+    <w:pPr>
+      <w:spacing w:after="0" w:line="240" w:lineRule="auto"/>
+    </w:pPr>
+    <w:tblPr>
+      <w:tblBorders>
+        <w:top w:val="single" w:sz="4" w:space="0" w:color="auto"/>
+        <w:left w:val="single" w:sz="4" w:space="0" w:color="auto"/>
+        <w:bottom w:val="single" w:sz="4" w:space="0" w:color="auto"/>
+        <w:right w:val="single" w:sz="4" w:space="0" w:color="auto"/>
+        <w:insideH w:val="single" w:sz="4" w:space="0" w:color="auto"/>
+        <w:insideV w:val="single" w:sz="4" w:space="0" w:color="auto"/>
+      </w:tblBorders>
+    </w:tblPr>
+  </w:style>
 </w:styles>
 </file>
 

</xml_diff>

<commit_message>
Results note added - rice prod price missing from results
For some reason I have forgotten to include the producer price of rice in the macro models and thus results summary. Need to re-run models with that included and re-make figure
</commit_message>
<xml_diff>
--- a/Results/Chapter 1 results summary.docx
+++ b/Results/Chapter 1 results summary.docx
@@ -59,7 +59,15 @@
     </w:p>
     <w:p>
       <w:r>
-        <w:t xml:space="preserve">For each set, I ran models with all combinations of the variables, selected all models with a dAIC &lt; 6, and then model averaged across the final model set. </w:t>
+        <w:t xml:space="preserve">For each set, I ran models with all combinations of the variables, selected all models with a </w:t>
+      </w:r>
+      <w:proofErr w:type="spellStart"/>
+      <w:r>
+        <w:t>dAIC</w:t>
+      </w:r>
+      <w:proofErr w:type="spellEnd"/>
+      <w:r>
+        <w:t xml:space="preserve"> &lt; 6, and then model averaged across the final model set. </w:t>
       </w:r>
       <w:r>
         <w:t xml:space="preserve">To account for </w:t>
@@ -1228,6 +1236,14 @@
           <w:szCs w:val="18"/>
         </w:rPr>
       </w:pPr>
+      <w:r>
+        <w:rPr>
+          <w:sz w:val="18"/>
+          <w:szCs w:val="18"/>
+          <w:highlight w:val="yellow"/>
+        </w:rPr>
+        <w:t>ADD RICE – I SEEM TO HAVE FOROGOTTEN IT IN THE MODELS!</w:t>
+      </w:r>
     </w:p>
     <w:p>
       <w:pPr>
@@ -1278,10 +1294,7 @@
         <w:t xml:space="preserve">I used these results to select the predictors with the </w:t>
       </w:r>
       <w:r>
-        <w:t>(relatively)</w:t>
-      </w:r>
-      <w:r>
-        <w:t xml:space="preserve"> </w:t>
+        <w:t xml:space="preserve">(relatively) </w:t>
       </w:r>
       <w:r>
         <w:t xml:space="preserve">strongest effects, and these were carried forward to a global model. I then built a full global model and removed variables stepwise until I had a final model. </w:t>
@@ -1423,7 +1436,23 @@
         <w:t xml:space="preserve">). </w:t>
       </w:r>
       <w:r>
-        <w:t>I then ran some statistical tests (lm -&gt; aov -&gt; Tukey) to establish if there were significant differences in the variables between cluster</w:t>
+        <w:t>I then ran some statistical tests (</w:t>
+      </w:r>
+      <w:proofErr w:type="spellStart"/>
+      <w:r>
+        <w:t>lm</w:t>
+      </w:r>
+      <w:proofErr w:type="spellEnd"/>
+      <w:r>
+        <w:t xml:space="preserve"> -&gt; </w:t>
+      </w:r>
+      <w:proofErr w:type="spellStart"/>
+      <w:r>
+        <w:t>aov</w:t>
+      </w:r>
+      <w:proofErr w:type="spellEnd"/>
+      <w:r>
+        <w:t xml:space="preserve"> -&gt; Tukey) to establish if there were significant differences in the variables between cluster</w:t>
       </w:r>
       <w:r>
         <w:t xml:space="preserve"> (see Figs. 11 &amp; 12 for examples)</w:t>
@@ -2334,6 +2363,7 @@
         </w:rPr>
         <w:t xml:space="preserve"> across all provinces). &gt;75% = </w:t>
       </w:r>
+      <w:proofErr w:type="spellStart"/>
       <w:proofErr w:type="gramStart"/>
       <w:r>
         <w:rPr>
@@ -2344,6 +2374,7 @@
         </w:rPr>
         <w:t>v.high</w:t>
       </w:r>
+      <w:proofErr w:type="spellEnd"/>
       <w:proofErr w:type="gramEnd"/>
       <w:r>
         <w:rPr>
@@ -2352,7 +2383,27 @@
           <w:sz w:val="18"/>
           <w:szCs w:val="18"/>
         </w:rPr>
-        <w:t xml:space="preserve">, 50-74% = high, 26-50% = low, &lt;25% = v.low. </w:t>
+        <w:t xml:space="preserve">, 50-74% = high, 26-50% = low, &lt;25% = </w:t>
+      </w:r>
+      <w:proofErr w:type="spellStart"/>
+      <w:r>
+        <w:rPr>
+          <w:b/>
+          <w:bCs/>
+          <w:sz w:val="18"/>
+          <w:szCs w:val="18"/>
+        </w:rPr>
+        <w:t>v.low</w:t>
+      </w:r>
+      <w:proofErr w:type="spellEnd"/>
+      <w:r>
+        <w:rPr>
+          <w:b/>
+          <w:bCs/>
+          <w:sz w:val="18"/>
+          <w:szCs w:val="18"/>
+        </w:rPr>
+        <w:t xml:space="preserve">. </w:t>
       </w:r>
     </w:p>
     <w:p>
@@ -3313,6 +3364,7 @@
         </w:rPr>
         <w:t xml:space="preserve"> across all provinces). &gt;75% = </w:t>
       </w:r>
+      <w:proofErr w:type="spellStart"/>
       <w:proofErr w:type="gramStart"/>
       <w:r>
         <w:rPr>
@@ -3323,6 +3375,7 @@
         </w:rPr>
         <w:t>v.high</w:t>
       </w:r>
+      <w:proofErr w:type="spellEnd"/>
       <w:proofErr w:type="gramEnd"/>
       <w:r>
         <w:rPr>
@@ -3331,7 +3384,27 @@
           <w:sz w:val="18"/>
           <w:szCs w:val="18"/>
         </w:rPr>
-        <w:t xml:space="preserve">, 50-74% = high, 26-50% = low, &lt;25% = v.low. </w:t>
+        <w:t xml:space="preserve">, 50-74% = high, 26-50% = low, &lt;25% = </w:t>
+      </w:r>
+      <w:proofErr w:type="spellStart"/>
+      <w:r>
+        <w:rPr>
+          <w:b/>
+          <w:bCs/>
+          <w:sz w:val="18"/>
+          <w:szCs w:val="18"/>
+        </w:rPr>
+        <w:t>v.low</w:t>
+      </w:r>
+      <w:proofErr w:type="spellEnd"/>
+      <w:r>
+        <w:rPr>
+          <w:b/>
+          <w:bCs/>
+          <w:sz w:val="18"/>
+          <w:szCs w:val="18"/>
+        </w:rPr>
+        <w:t xml:space="preserve">. </w:t>
       </w:r>
     </w:p>
     <w:tbl>
@@ -3523,13 +3596,31 @@
                 <w:szCs w:val="18"/>
               </w:rPr>
             </w:pPr>
-            <w:r>
-              <w:rPr>
-                <w:sz w:val="18"/>
-                <w:szCs w:val="18"/>
-              </w:rPr>
-              <w:t>Mondulkiri, Ratanikiri</w:t>
-            </w:r>
+            <w:proofErr w:type="spellStart"/>
+            <w:r>
+              <w:rPr>
+                <w:sz w:val="18"/>
+                <w:szCs w:val="18"/>
+              </w:rPr>
+              <w:t>Mondulkiri</w:t>
+            </w:r>
+            <w:proofErr w:type="spellEnd"/>
+            <w:r>
+              <w:rPr>
+                <w:sz w:val="18"/>
+                <w:szCs w:val="18"/>
+              </w:rPr>
+              <w:t xml:space="preserve">, </w:t>
+            </w:r>
+            <w:proofErr w:type="spellStart"/>
+            <w:r>
+              <w:rPr>
+                <w:sz w:val="18"/>
+                <w:szCs w:val="18"/>
+              </w:rPr>
+              <w:t>Ratanikiri</w:t>
+            </w:r>
+            <w:proofErr w:type="spellEnd"/>
           </w:p>
         </w:tc>
         <w:tc>
@@ -3639,6 +3730,7 @@
                 <w:szCs w:val="18"/>
               </w:rPr>
             </w:pPr>
+            <w:proofErr w:type="spellStart"/>
             <w:r>
               <w:rPr>
                 <w:sz w:val="18"/>
@@ -3646,6 +3738,7 @@
               </w:rPr>
               <w:t>Pailin</w:t>
             </w:r>
+            <w:proofErr w:type="spellEnd"/>
           </w:p>
         </w:tc>
         <w:tc>
@@ -3760,7 +3853,39 @@
                 <w:sz w:val="18"/>
                 <w:szCs w:val="18"/>
               </w:rPr>
-              <w:t>Kampong Cham, Kandal, Prey Veng, Takeo</w:t>
+              <w:t xml:space="preserve">Kampong Cham, </w:t>
+            </w:r>
+            <w:proofErr w:type="spellStart"/>
+            <w:r>
+              <w:rPr>
+                <w:sz w:val="18"/>
+                <w:szCs w:val="18"/>
+              </w:rPr>
+              <w:t>Kandal</w:t>
+            </w:r>
+            <w:proofErr w:type="spellEnd"/>
+            <w:r>
+              <w:rPr>
+                <w:sz w:val="18"/>
+                <w:szCs w:val="18"/>
+              </w:rPr>
+              <w:t xml:space="preserve">, Prey </w:t>
+            </w:r>
+            <w:proofErr w:type="spellStart"/>
+            <w:r>
+              <w:rPr>
+                <w:sz w:val="18"/>
+                <w:szCs w:val="18"/>
+              </w:rPr>
+              <w:t>Veng</w:t>
+            </w:r>
+            <w:proofErr w:type="spellEnd"/>
+            <w:r>
+              <w:rPr>
+                <w:sz w:val="18"/>
+                <w:szCs w:val="18"/>
+              </w:rPr>
+              <w:t>, Takeo</w:t>
             </w:r>
           </w:p>
         </w:tc>
@@ -4008,8 +4133,177 @@
                 <w:sz w:val="18"/>
                 <w:szCs w:val="18"/>
               </w:rPr>
-              <w:t>Kampong Chhnang, Kampong Speu, Kampong Thom, Kampot, Kep, Koh Kong, Kracheh, Otdar Meanchey, Preah Sihanouk, Preah Vihear, Pursat, Siem Reap, Stung Treng, Svay Rieng</w:t>
-            </w:r>
+              <w:t xml:space="preserve">Kampong Chhnang, Kampong </w:t>
+            </w:r>
+            <w:proofErr w:type="spellStart"/>
+            <w:r>
+              <w:rPr>
+                <w:sz w:val="18"/>
+                <w:szCs w:val="18"/>
+              </w:rPr>
+              <w:t>Speu</w:t>
+            </w:r>
+            <w:proofErr w:type="spellEnd"/>
+            <w:r>
+              <w:rPr>
+                <w:sz w:val="18"/>
+                <w:szCs w:val="18"/>
+              </w:rPr>
+              <w:t xml:space="preserve">, Kampong Thom, </w:t>
+            </w:r>
+            <w:proofErr w:type="spellStart"/>
+            <w:r>
+              <w:rPr>
+                <w:sz w:val="18"/>
+                <w:szCs w:val="18"/>
+              </w:rPr>
+              <w:t>Kampot</w:t>
+            </w:r>
+            <w:proofErr w:type="spellEnd"/>
+            <w:r>
+              <w:rPr>
+                <w:sz w:val="18"/>
+                <w:szCs w:val="18"/>
+              </w:rPr>
+              <w:t xml:space="preserve">, </w:t>
+            </w:r>
+            <w:proofErr w:type="spellStart"/>
+            <w:r>
+              <w:rPr>
+                <w:sz w:val="18"/>
+                <w:szCs w:val="18"/>
+              </w:rPr>
+              <w:t>Kep</w:t>
+            </w:r>
+            <w:proofErr w:type="spellEnd"/>
+            <w:r>
+              <w:rPr>
+                <w:sz w:val="18"/>
+                <w:szCs w:val="18"/>
+              </w:rPr>
+              <w:t xml:space="preserve">, Koh Kong, </w:t>
+            </w:r>
+            <w:proofErr w:type="spellStart"/>
+            <w:r>
+              <w:rPr>
+                <w:sz w:val="18"/>
+                <w:szCs w:val="18"/>
+              </w:rPr>
+              <w:t>Kracheh</w:t>
+            </w:r>
+            <w:proofErr w:type="spellEnd"/>
+            <w:r>
+              <w:rPr>
+                <w:sz w:val="18"/>
+                <w:szCs w:val="18"/>
+              </w:rPr>
+              <w:t xml:space="preserve">, </w:t>
+            </w:r>
+            <w:proofErr w:type="spellStart"/>
+            <w:r>
+              <w:rPr>
+                <w:sz w:val="18"/>
+                <w:szCs w:val="18"/>
+              </w:rPr>
+              <w:t>Otdar</w:t>
+            </w:r>
+            <w:proofErr w:type="spellEnd"/>
+            <w:r>
+              <w:rPr>
+                <w:sz w:val="18"/>
+                <w:szCs w:val="18"/>
+              </w:rPr>
+              <w:t xml:space="preserve"> Meanchey, Preah Sihanouk, Preah </w:t>
+            </w:r>
+            <w:proofErr w:type="spellStart"/>
+            <w:r>
+              <w:rPr>
+                <w:sz w:val="18"/>
+                <w:szCs w:val="18"/>
+              </w:rPr>
+              <w:t>Vihear</w:t>
+            </w:r>
+            <w:proofErr w:type="spellEnd"/>
+            <w:r>
+              <w:rPr>
+                <w:sz w:val="18"/>
+                <w:szCs w:val="18"/>
+              </w:rPr>
+              <w:t xml:space="preserve">, </w:t>
+            </w:r>
+            <w:proofErr w:type="spellStart"/>
+            <w:r>
+              <w:rPr>
+                <w:sz w:val="18"/>
+                <w:szCs w:val="18"/>
+              </w:rPr>
+              <w:t>Pursat</w:t>
+            </w:r>
+            <w:proofErr w:type="spellEnd"/>
+            <w:r>
+              <w:rPr>
+                <w:sz w:val="18"/>
+                <w:szCs w:val="18"/>
+              </w:rPr>
+              <w:t xml:space="preserve">, </w:t>
+            </w:r>
+            <w:proofErr w:type="spellStart"/>
+            <w:r>
+              <w:rPr>
+                <w:sz w:val="18"/>
+                <w:szCs w:val="18"/>
+              </w:rPr>
+              <w:t>Siem</w:t>
+            </w:r>
+            <w:proofErr w:type="spellEnd"/>
+            <w:r>
+              <w:rPr>
+                <w:sz w:val="18"/>
+                <w:szCs w:val="18"/>
+              </w:rPr>
+              <w:t xml:space="preserve"> Reap, Stung </w:t>
+            </w:r>
+            <w:proofErr w:type="spellStart"/>
+            <w:r>
+              <w:rPr>
+                <w:sz w:val="18"/>
+                <w:szCs w:val="18"/>
+              </w:rPr>
+              <w:t>Treng</w:t>
+            </w:r>
+            <w:proofErr w:type="spellEnd"/>
+            <w:r>
+              <w:rPr>
+                <w:sz w:val="18"/>
+                <w:szCs w:val="18"/>
+              </w:rPr>
+              <w:t xml:space="preserve">, </w:t>
+            </w:r>
+            <w:proofErr w:type="spellStart"/>
+            <w:r>
+              <w:rPr>
+                <w:sz w:val="18"/>
+                <w:szCs w:val="18"/>
+              </w:rPr>
+              <w:t>Svay</w:t>
+            </w:r>
+            <w:proofErr w:type="spellEnd"/>
+            <w:r>
+              <w:rPr>
+                <w:sz w:val="18"/>
+                <w:szCs w:val="18"/>
+              </w:rPr>
+              <w:t xml:space="preserve"> </w:t>
+            </w:r>
+            <w:proofErr w:type="spellStart"/>
+            <w:r>
+              <w:rPr>
+                <w:sz w:val="18"/>
+                <w:szCs w:val="18"/>
+              </w:rPr>
+              <w:t>Rieng</w:t>
+            </w:r>
+            <w:proofErr w:type="spellEnd"/>
           </w:p>
         </w:tc>
         <w:tc>

</xml_diff>

<commit_message>
results summary doc updated - ongoing
</commit_message>
<xml_diff>
--- a/Results/Chapter 1 results summary.docx
+++ b/Results/Chapter 1 results summary.docx
@@ -1,6 +1,6 @@
 
 <file path=word/document.xml><?xml version="1.0" encoding="utf-8"?>
-<w:document xmlns:wpc="http://schemas.microsoft.com/office/word/2010/wordprocessingCanvas" xmlns:cx="http://schemas.microsoft.com/office/drawing/2014/chartex" xmlns:cx1="http://schemas.microsoft.com/office/drawing/2015/9/8/chartex" xmlns:cx2="http://schemas.microsoft.com/office/drawing/2015/10/21/chartex" xmlns:cx3="http://schemas.microsoft.com/office/drawing/2016/5/9/chartex" xmlns:cx4="http://schemas.microsoft.com/office/drawing/2016/5/10/chartex" xmlns:cx5="http://schemas.microsoft.com/office/drawing/2016/5/11/chartex" xmlns:cx6="http://schemas.microsoft.com/office/drawing/2016/5/12/chartex" xmlns:cx7="http://schemas.microsoft.com/office/drawing/2016/5/13/chartex" xmlns:cx8="http://schemas.microsoft.com/office/drawing/2016/5/14/chartex" xmlns:mc="http://schemas.openxmlformats.org/markup-compatibility/2006" xmlns:aink="http://schemas.microsoft.com/office/drawing/2016/ink" xmlns:am3d="http://schemas.microsoft.com/office/drawing/2017/model3d" xmlns:o="urn:schemas-microsoft-com:office:office" xmlns:r="http://schemas.openxmlformats.org/officeDocument/2006/relationships" xmlns:m="http://schemas.openxmlformats.org/officeDocument/2006/math" xmlns:v="urn:schemas-microsoft-com:vml" xmlns:wp14="http://schemas.microsoft.com/office/word/2010/wordprocessingDrawing" xmlns:wp="http://schemas.openxmlformats.org/drawingml/2006/wordprocessingDrawing" xmlns:w10="urn:schemas-microsoft-com:office:word" xmlns:w="http://schemas.openxmlformats.org/wordprocessingml/2006/main" xmlns:w14="http://schemas.microsoft.com/office/word/2010/wordml" xmlns:w15="http://schemas.microsoft.com/office/word/2012/wordml" xmlns:w16cex="http://schemas.microsoft.com/office/word/2018/wordml/cex" xmlns:w16cid="http://schemas.microsoft.com/office/word/2016/wordml/cid" xmlns:w16="http://schemas.microsoft.com/office/word/2018/wordml" xmlns:w16se="http://schemas.microsoft.com/office/word/2015/wordml/symex" xmlns:wpg="http://schemas.microsoft.com/office/word/2010/wordprocessingGroup" xmlns:wpi="http://schemas.microsoft.com/office/word/2010/wordprocessingInk" xmlns:wne="http://schemas.microsoft.com/office/word/2006/wordml" xmlns:wps="http://schemas.microsoft.com/office/word/2010/wordprocessingShape" mc:Ignorable="w14 w15 w16se w16cid w16 w16cex wp14">
+<w:document xmlns:wpc="http://schemas.microsoft.com/office/word/2010/wordprocessingCanvas" xmlns:cx="http://schemas.microsoft.com/office/drawing/2014/chartex" xmlns:cx1="http://schemas.microsoft.com/office/drawing/2015/9/8/chartex" xmlns:cx2="http://schemas.microsoft.com/office/drawing/2015/10/21/chartex" xmlns:cx3="http://schemas.microsoft.com/office/drawing/2016/5/9/chartex" xmlns:cx4="http://schemas.microsoft.com/office/drawing/2016/5/10/chartex" xmlns:cx5="http://schemas.microsoft.com/office/drawing/2016/5/11/chartex" xmlns:cx6="http://schemas.microsoft.com/office/drawing/2016/5/12/chartex" xmlns:cx7="http://schemas.microsoft.com/office/drawing/2016/5/13/chartex" xmlns:cx8="http://schemas.microsoft.com/office/drawing/2016/5/14/chartex" xmlns:mc="http://schemas.openxmlformats.org/markup-compatibility/2006" xmlns:aink="http://schemas.microsoft.com/office/drawing/2016/ink" xmlns:am3d="http://schemas.microsoft.com/office/drawing/2017/model3d" xmlns:o="urn:schemas-microsoft-com:office:office" xmlns:r="http://schemas.openxmlformats.org/officeDocument/2006/relationships" xmlns:m="http://schemas.openxmlformats.org/officeDocument/2006/math" xmlns:v="urn:schemas-microsoft-com:vml" xmlns:wp14="http://schemas.microsoft.com/office/word/2010/wordprocessingDrawing" xmlns:wp="http://schemas.openxmlformats.org/drawingml/2006/wordprocessingDrawing" xmlns:w10="urn:schemas-microsoft-com:office:word" xmlns:w="http://schemas.openxmlformats.org/wordprocessingml/2006/main" xmlns:w14="http://schemas.microsoft.com/office/word/2010/wordml" xmlns:w15="http://schemas.microsoft.com/office/word/2012/wordml" xmlns:w16cex="http://schemas.microsoft.com/office/word/2018/wordml/cex" xmlns:w16cid="http://schemas.microsoft.com/office/word/2016/wordml/cid" xmlns:w16="http://schemas.microsoft.com/office/word/2018/wordml" xmlns:w16sdtdh="http://schemas.microsoft.com/office/word/2020/wordml/sdtdatahash" xmlns:w16se="http://schemas.microsoft.com/office/word/2015/wordml/symex" xmlns:wpg="http://schemas.microsoft.com/office/word/2010/wordprocessingGroup" xmlns:wpi="http://schemas.microsoft.com/office/word/2010/wordprocessingInk" xmlns:wne="http://schemas.microsoft.com/office/word/2006/wordml" xmlns:wps="http://schemas.microsoft.com/office/word/2010/wordprocessingShape" mc:Ignorable="w14 w15 w16se w16cid w16 w16cex w16sdtdh wp14">
   <w:body>
     <w:p>
       <w:pPr>
@@ -106,44 +106,26 @@
       </w:r>
     </w:p>
     <w:p>
-      <w:pPr>
-        <w:rPr>
-          <w:i/>
-          <w:iCs/>
-        </w:rPr>
-      </w:pPr>
-    </w:p>
-    <w:p>
-      <w:pPr>
-        <w:rPr>
-          <w:i/>
-          <w:iCs/>
-        </w:rPr>
-      </w:pPr>
-    </w:p>
-    <w:p>
-      <w:pPr>
-        <w:rPr>
-          <w:i/>
-          <w:iCs/>
-        </w:rPr>
-      </w:pPr>
-    </w:p>
-    <w:p>
-      <w:pPr>
-        <w:rPr>
-          <w:i/>
-          <w:iCs/>
-        </w:rPr>
-      </w:pPr>
-    </w:p>
-    <w:p>
-      <w:pPr>
-        <w:rPr>
-          <w:i/>
-          <w:iCs/>
-        </w:rPr>
-      </w:pPr>
+      <w:r>
+        <w:rPr>
+          <w:b/>
+          <w:bCs/>
+        </w:rPr>
+        <w:t>Models with new ELC allocation as the response</w:t>
+      </w:r>
+    </w:p>
+    <w:p>
+      <w:r>
+        <w:t xml:space="preserve">Following Kate’s advice, instead of using actual forest cover loss as the response, I looked at the count of new ELCs allocated </w:t>
+      </w:r>
+      <w:proofErr w:type="gramStart"/>
+      <w:r>
+        <w:t>in a given year</w:t>
+      </w:r>
+      <w:proofErr w:type="gramEnd"/>
+      <w:r>
+        <w:t xml:space="preserve"> as the response. Less direct than forest loss, but ELCs are known to be a major driver of forest loss, and so this is a good proxy. The issue with forest loss as the response is that the lag time is probably longer than 2 years, but I do not have enough data in the time series to look at longer time lags. </w:t>
+      </w:r>
     </w:p>
     <w:p>
       <w:pPr>
@@ -440,6 +422,16 @@
           <w:szCs w:val="18"/>
         </w:rPr>
       </w:pPr>
+      <w:r>
+        <w:rPr>
+          <w:b/>
+          <w:bCs/>
+          <w:sz w:val="18"/>
+          <w:szCs w:val="18"/>
+          <w:highlight w:val="yellow"/>
+        </w:rPr>
+        <w:t>REMOVE POP_DEN – IT’S A CONTROL VARIABLE</w:t>
+      </w:r>
     </w:p>
     <w:p>
       <w:pPr>
@@ -1033,7 +1025,7 @@
         </w:rPr>
         <w:lastRenderedPageBreak/>
         <w:drawing>
-          <wp:inline distT="0" distB="0" distL="0" distR="0" wp14:anchorId="1145B630" wp14:editId="7958932C">
+          <wp:inline distT="0" distB="0" distL="0" distR="0" wp14:anchorId="1145B630" wp14:editId="19B9DC68">
             <wp:extent cx="5143500" cy="5143500"/>
             <wp:effectExtent l="0" t="0" r="0" b="0"/>
             <wp:docPr id="2" name="Picture 2"/>
@@ -1245,6 +1237,726 @@
         <w:t>ADD RICE – I SEEM TO HAVE FOROGOTTEN IT IN THE MODELS!</w:t>
       </w:r>
     </w:p>
+    <w:p/>
+    <w:p/>
+    <w:p/>
+    <w:p>
+      <w:pPr>
+        <w:rPr>
+          <w:b/>
+          <w:bCs/>
+        </w:rPr>
+      </w:pPr>
+    </w:p>
+    <w:p>
+      <w:pPr>
+        <w:rPr>
+          <w:b/>
+          <w:bCs/>
+        </w:rPr>
+      </w:pPr>
+    </w:p>
+    <w:p>
+      <w:pPr>
+        <w:rPr>
+          <w:b/>
+          <w:bCs/>
+        </w:rPr>
+      </w:pPr>
+    </w:p>
+    <w:p>
+      <w:pPr>
+        <w:rPr>
+          <w:b/>
+          <w:bCs/>
+        </w:rPr>
+      </w:pPr>
+    </w:p>
+    <w:p>
+      <w:pPr>
+        <w:rPr>
+          <w:b/>
+          <w:bCs/>
+        </w:rPr>
+      </w:pPr>
+    </w:p>
+    <w:p>
+      <w:pPr>
+        <w:rPr>
+          <w:b/>
+          <w:bCs/>
+        </w:rPr>
+      </w:pPr>
+      <w:r>
+        <w:rPr>
+          <w:noProof/>
+        </w:rPr>
+        <w:lastRenderedPageBreak/>
+        <w:drawing>
+          <wp:anchor distT="0" distB="0" distL="114300" distR="114300" simplePos="0" relativeHeight="251665408" behindDoc="1" locked="0" layoutInCell="1" allowOverlap="1" wp14:anchorId="5BACB7C1" wp14:editId="667E2071">
+            <wp:simplePos x="0" y="0"/>
+            <wp:positionH relativeFrom="page">
+              <wp:posOffset>571500</wp:posOffset>
+            </wp:positionH>
+            <wp:positionV relativeFrom="paragraph">
+              <wp:posOffset>7620</wp:posOffset>
+            </wp:positionV>
+            <wp:extent cx="6383655" cy="4256949"/>
+            <wp:effectExtent l="0" t="0" r="0" b="0"/>
+            <wp:wrapNone/>
+            <wp:docPr id="18" name="Picture 18"/>
+            <wp:cNvGraphicFramePr>
+              <a:graphicFrameLocks xmlns:a="http://schemas.openxmlformats.org/drawingml/2006/main" noChangeAspect="1"/>
+            </wp:cNvGraphicFramePr>
+            <a:graphic xmlns:a="http://schemas.openxmlformats.org/drawingml/2006/main">
+              <a:graphicData uri="http://schemas.openxmlformats.org/drawingml/2006/picture">
+                <pic:pic xmlns:pic="http://schemas.openxmlformats.org/drawingml/2006/picture">
+                  <pic:nvPicPr>
+                    <pic:cNvPr id="0" name="Picture 7"/>
+                    <pic:cNvPicPr>
+                      <a:picLocks noChangeAspect="1" noChangeArrowheads="1"/>
+                    </pic:cNvPicPr>
+                  </pic:nvPicPr>
+                  <pic:blipFill>
+                    <a:blip r:embed="rId7" cstate="print">
+                      <a:extLst>
+                        <a:ext uri="{28A0092B-C50C-407E-A947-70E740481C1C}">
+                          <a14:useLocalDpi xmlns:a14="http://schemas.microsoft.com/office/drawing/2010/main" val="0"/>
+                        </a:ext>
+                      </a:extLst>
+                    </a:blip>
+                    <a:srcRect/>
+                    <a:stretch>
+                      <a:fillRect/>
+                    </a:stretch>
+                  </pic:blipFill>
+                  <pic:spPr bwMode="auto">
+                    <a:xfrm>
+                      <a:off x="0" y="0"/>
+                      <a:ext cx="6383655" cy="4256949"/>
+                    </a:xfrm>
+                    <a:prstGeom prst="rect">
+                      <a:avLst/>
+                    </a:prstGeom>
+                    <a:noFill/>
+                    <a:ln>
+                      <a:noFill/>
+                    </a:ln>
+                  </pic:spPr>
+                </pic:pic>
+              </a:graphicData>
+            </a:graphic>
+            <wp14:sizeRelH relativeFrom="page">
+              <wp14:pctWidth>0</wp14:pctWidth>
+            </wp14:sizeRelH>
+            <wp14:sizeRelV relativeFrom="page">
+              <wp14:pctHeight>0</wp14:pctHeight>
+            </wp14:sizeRelV>
+          </wp:anchor>
+        </w:drawing>
+      </w:r>
+    </w:p>
+    <w:p>
+      <w:pPr>
+        <w:rPr>
+          <w:b/>
+          <w:bCs/>
+        </w:rPr>
+      </w:pPr>
+    </w:p>
+    <w:p>
+      <w:pPr>
+        <w:rPr>
+          <w:b/>
+          <w:bCs/>
+        </w:rPr>
+      </w:pPr>
+    </w:p>
+    <w:p>
+      <w:pPr>
+        <w:rPr>
+          <w:b/>
+          <w:bCs/>
+        </w:rPr>
+      </w:pPr>
+    </w:p>
+    <w:p>
+      <w:pPr>
+        <w:rPr>
+          <w:b/>
+          <w:bCs/>
+        </w:rPr>
+      </w:pPr>
+    </w:p>
+    <w:p>
+      <w:pPr>
+        <w:rPr>
+          <w:b/>
+          <w:bCs/>
+        </w:rPr>
+      </w:pPr>
+    </w:p>
+    <w:p>
+      <w:pPr>
+        <w:rPr>
+          <w:b/>
+          <w:bCs/>
+        </w:rPr>
+      </w:pPr>
+    </w:p>
+    <w:p>
+      <w:pPr>
+        <w:rPr>
+          <w:b/>
+          <w:bCs/>
+        </w:rPr>
+      </w:pPr>
+    </w:p>
+    <w:p>
+      <w:pPr>
+        <w:rPr>
+          <w:b/>
+          <w:bCs/>
+        </w:rPr>
+      </w:pPr>
+    </w:p>
+    <w:p>
+      <w:pPr>
+        <w:rPr>
+          <w:b/>
+          <w:bCs/>
+        </w:rPr>
+      </w:pPr>
+    </w:p>
+    <w:p>
+      <w:pPr>
+        <w:rPr>
+          <w:b/>
+          <w:bCs/>
+        </w:rPr>
+      </w:pPr>
+    </w:p>
+    <w:p>
+      <w:pPr>
+        <w:rPr>
+          <w:b/>
+          <w:bCs/>
+        </w:rPr>
+      </w:pPr>
+    </w:p>
+    <w:p>
+      <w:pPr>
+        <w:rPr>
+          <w:b/>
+          <w:bCs/>
+        </w:rPr>
+      </w:pPr>
+    </w:p>
+    <w:p>
+      <w:pPr>
+        <w:rPr>
+          <w:b/>
+          <w:bCs/>
+        </w:rPr>
+      </w:pPr>
+    </w:p>
+    <w:p>
+      <w:pPr>
+        <w:rPr>
+          <w:b/>
+          <w:bCs/>
+        </w:rPr>
+      </w:pPr>
+    </w:p>
+    <w:p>
+      <w:pPr>
+        <w:rPr>
+          <w:b/>
+          <w:bCs/>
+        </w:rPr>
+      </w:pPr>
+    </w:p>
+    <w:p>
+      <w:pPr>
+        <w:rPr>
+          <w:b/>
+          <w:bCs/>
+          <w:sz w:val="18"/>
+          <w:szCs w:val="18"/>
+        </w:rPr>
+      </w:pPr>
+      <w:r>
+        <w:rPr>
+          <w:b/>
+          <w:bCs/>
+          <w:sz w:val="18"/>
+          <w:szCs w:val="18"/>
+        </w:rPr>
+        <w:t xml:space="preserve">Figure 4. Predicted relationship between the number of new economic land concessions and macroeconomic variables in the same year (top row), and with a </w:t>
+      </w:r>
+      <w:proofErr w:type="gramStart"/>
+      <w:r>
+        <w:rPr>
+          <w:b/>
+          <w:bCs/>
+          <w:sz w:val="18"/>
+          <w:szCs w:val="18"/>
+        </w:rPr>
+        <w:t>1 year</w:t>
+      </w:r>
+      <w:proofErr w:type="gramEnd"/>
+      <w:r>
+        <w:rPr>
+          <w:b/>
+          <w:bCs/>
+          <w:sz w:val="18"/>
+          <w:szCs w:val="18"/>
+        </w:rPr>
+        <w:t xml:space="preserve"> lag (middle row) and 2 year lag (bottom row). </w:t>
+      </w:r>
+    </w:p>
+    <w:p>
+      <w:pPr>
+        <w:rPr>
+          <w:b/>
+          <w:bCs/>
+          <w:sz w:val="18"/>
+          <w:szCs w:val="18"/>
+        </w:rPr>
+      </w:pPr>
+    </w:p>
+    <w:p>
+      <w:pPr>
+        <w:rPr>
+          <w:b/>
+          <w:bCs/>
+          <w:sz w:val="18"/>
+          <w:szCs w:val="18"/>
+        </w:rPr>
+      </w:pPr>
+      <w:r>
+        <w:rPr>
+          <w:noProof/>
+        </w:rPr>
+        <w:lastRenderedPageBreak/>
+        <w:drawing>
+          <wp:inline distT="0" distB="0" distL="0" distR="0" wp14:anchorId="44F7FB81" wp14:editId="559DC798">
+            <wp:extent cx="5731510" cy="5731510"/>
+            <wp:effectExtent l="0" t="0" r="2540" b="2540"/>
+            <wp:docPr id="19" name="Picture 19"/>
+            <wp:cNvGraphicFramePr>
+              <a:graphicFrameLocks xmlns:a="http://schemas.openxmlformats.org/drawingml/2006/main" noChangeAspect="1"/>
+            </wp:cNvGraphicFramePr>
+            <a:graphic xmlns:a="http://schemas.openxmlformats.org/drawingml/2006/main">
+              <a:graphicData uri="http://schemas.openxmlformats.org/drawingml/2006/picture">
+                <pic:pic xmlns:pic="http://schemas.openxmlformats.org/drawingml/2006/picture">
+                  <pic:nvPicPr>
+                    <pic:cNvPr id="0" name="Picture 9"/>
+                    <pic:cNvPicPr>
+                      <a:picLocks noChangeAspect="1" noChangeArrowheads="1"/>
+                    </pic:cNvPicPr>
+                  </pic:nvPicPr>
+                  <pic:blipFill>
+                    <a:blip r:embed="rId8" cstate="print">
+                      <a:extLst>
+                        <a:ext uri="{28A0092B-C50C-407E-A947-70E740481C1C}">
+                          <a14:useLocalDpi xmlns:a14="http://schemas.microsoft.com/office/drawing/2010/main" val="0"/>
+                        </a:ext>
+                      </a:extLst>
+                    </a:blip>
+                    <a:srcRect/>
+                    <a:stretch>
+                      <a:fillRect/>
+                    </a:stretch>
+                  </pic:blipFill>
+                  <pic:spPr bwMode="auto">
+                    <a:xfrm>
+                      <a:off x="0" y="0"/>
+                      <a:ext cx="5731510" cy="5731510"/>
+                    </a:xfrm>
+                    <a:prstGeom prst="rect">
+                      <a:avLst/>
+                    </a:prstGeom>
+                    <a:noFill/>
+                    <a:ln>
+                      <a:noFill/>
+                    </a:ln>
+                  </pic:spPr>
+                </pic:pic>
+              </a:graphicData>
+            </a:graphic>
+          </wp:inline>
+        </w:drawing>
+      </w:r>
+    </w:p>
+    <w:p>
+      <w:pPr>
+        <w:rPr>
+          <w:b/>
+          <w:bCs/>
+          <w:sz w:val="18"/>
+          <w:szCs w:val="18"/>
+        </w:rPr>
+      </w:pPr>
+      <w:r>
+        <w:rPr>
+          <w:b/>
+          <w:bCs/>
+          <w:sz w:val="18"/>
+          <w:szCs w:val="18"/>
+        </w:rPr>
+        <w:t>Figure 5.</w:t>
+      </w:r>
+      <w:r>
+        <w:rPr>
+          <w:b/>
+          <w:bCs/>
+        </w:rPr>
+        <w:t xml:space="preserve"> </w:t>
+      </w:r>
+      <w:r>
+        <w:rPr>
+          <w:b/>
+          <w:bCs/>
+          <w:sz w:val="18"/>
+          <w:szCs w:val="18"/>
+        </w:rPr>
+        <w:t xml:space="preserve">Predicted relationship between the number of new economic land concessions and </w:t>
+      </w:r>
+      <w:r>
+        <w:rPr>
+          <w:b/>
+          <w:bCs/>
+          <w:sz w:val="18"/>
+          <w:szCs w:val="18"/>
+        </w:rPr>
+        <w:t>commodity/production</w:t>
+      </w:r>
+      <w:r>
+        <w:rPr>
+          <w:b/>
+          <w:bCs/>
+          <w:sz w:val="18"/>
+          <w:szCs w:val="18"/>
+        </w:rPr>
+        <w:t xml:space="preserve"> variables in the same year (top</w:t>
+      </w:r>
+      <w:r>
+        <w:rPr>
+          <w:b/>
+          <w:bCs/>
+          <w:sz w:val="18"/>
+          <w:szCs w:val="18"/>
+        </w:rPr>
+        <w:t xml:space="preserve"> two</w:t>
+      </w:r>
+      <w:r>
+        <w:rPr>
+          <w:b/>
+          <w:bCs/>
+          <w:sz w:val="18"/>
+          <w:szCs w:val="18"/>
+        </w:rPr>
+        <w:t xml:space="preserve"> row</w:t>
+      </w:r>
+      <w:r>
+        <w:rPr>
+          <w:b/>
+          <w:bCs/>
+          <w:sz w:val="18"/>
+          <w:szCs w:val="18"/>
+        </w:rPr>
+        <w:t>s</w:t>
+      </w:r>
+      <w:r>
+        <w:rPr>
+          <w:b/>
+          <w:bCs/>
+          <w:sz w:val="18"/>
+          <w:szCs w:val="18"/>
+        </w:rPr>
+        <w:t xml:space="preserve">), and with a </w:t>
+      </w:r>
+      <w:proofErr w:type="gramStart"/>
+      <w:r>
+        <w:rPr>
+          <w:b/>
+          <w:bCs/>
+          <w:sz w:val="18"/>
+          <w:szCs w:val="18"/>
+        </w:rPr>
+        <w:t>1 year</w:t>
+      </w:r>
+      <w:proofErr w:type="gramEnd"/>
+      <w:r>
+        <w:rPr>
+          <w:b/>
+          <w:bCs/>
+          <w:sz w:val="18"/>
+          <w:szCs w:val="18"/>
+        </w:rPr>
+        <w:t xml:space="preserve"> lag (</w:t>
+      </w:r>
+      <w:r>
+        <w:rPr>
+          <w:b/>
+          <w:bCs/>
+          <w:sz w:val="18"/>
+          <w:szCs w:val="18"/>
+        </w:rPr>
+        <w:t>3</w:t>
+      </w:r>
+      <w:r>
+        <w:rPr>
+          <w:b/>
+          <w:bCs/>
+          <w:sz w:val="18"/>
+          <w:szCs w:val="18"/>
+          <w:vertAlign w:val="superscript"/>
+        </w:rPr>
+        <w:t>rd</w:t>
+      </w:r>
+      <w:r>
+        <w:rPr>
+          <w:b/>
+          <w:bCs/>
+          <w:sz w:val="18"/>
+          <w:szCs w:val="18"/>
+        </w:rPr>
+        <w:t xml:space="preserve"> </w:t>
+      </w:r>
+      <w:r>
+        <w:rPr>
+          <w:b/>
+          <w:bCs/>
+          <w:sz w:val="18"/>
+          <w:szCs w:val="18"/>
+        </w:rPr>
+        <w:t xml:space="preserve">row) and 2 year lag (bottom row). </w:t>
+      </w:r>
+    </w:p>
+    <w:p>
+      <w:pPr>
+        <w:rPr>
+          <w:b/>
+          <w:bCs/>
+        </w:rPr>
+      </w:pPr>
+    </w:p>
+    <w:p>
+      <w:pPr>
+        <w:rPr>
+          <w:b/>
+          <w:bCs/>
+        </w:rPr>
+      </w:pPr>
+      <w:r>
+        <w:rPr>
+          <w:noProof/>
+        </w:rPr>
+        <w:lastRenderedPageBreak/>
+        <w:drawing>
+          <wp:inline distT="0" distB="0" distL="0" distR="0" wp14:anchorId="150D118C" wp14:editId="25C1D684">
+            <wp:extent cx="6124784" cy="4084320"/>
+            <wp:effectExtent l="0" t="0" r="9525" b="0"/>
+            <wp:docPr id="20" name="Picture 20"/>
+            <wp:cNvGraphicFramePr>
+              <a:graphicFrameLocks xmlns:a="http://schemas.openxmlformats.org/drawingml/2006/main" noChangeAspect="1"/>
+            </wp:cNvGraphicFramePr>
+            <a:graphic xmlns:a="http://schemas.openxmlformats.org/drawingml/2006/main">
+              <a:graphicData uri="http://schemas.openxmlformats.org/drawingml/2006/picture">
+                <pic:pic xmlns:pic="http://schemas.openxmlformats.org/drawingml/2006/picture">
+                  <pic:nvPicPr>
+                    <pic:cNvPr id="0" name="Picture 11"/>
+                    <pic:cNvPicPr>
+                      <a:picLocks noChangeAspect="1" noChangeArrowheads="1"/>
+                    </pic:cNvPicPr>
+                  </pic:nvPicPr>
+                  <pic:blipFill>
+                    <a:blip r:embed="rId9" cstate="print">
+                      <a:extLst>
+                        <a:ext uri="{28A0092B-C50C-407E-A947-70E740481C1C}">
+                          <a14:useLocalDpi xmlns:a14="http://schemas.microsoft.com/office/drawing/2010/main" val="0"/>
+                        </a:ext>
+                      </a:extLst>
+                    </a:blip>
+                    <a:srcRect/>
+                    <a:stretch>
+                      <a:fillRect/>
+                    </a:stretch>
+                  </pic:blipFill>
+                  <pic:spPr bwMode="auto">
+                    <a:xfrm>
+                      <a:off x="0" y="0"/>
+                      <a:ext cx="6127815" cy="4086341"/>
+                    </a:xfrm>
+                    <a:prstGeom prst="rect">
+                      <a:avLst/>
+                    </a:prstGeom>
+                    <a:noFill/>
+                    <a:ln>
+                      <a:noFill/>
+                    </a:ln>
+                  </pic:spPr>
+                </pic:pic>
+              </a:graphicData>
+            </a:graphic>
+          </wp:inline>
+        </w:drawing>
+      </w:r>
+    </w:p>
+    <w:p>
+      <w:pPr>
+        <w:rPr>
+          <w:b/>
+          <w:bCs/>
+          <w:sz w:val="18"/>
+          <w:szCs w:val="18"/>
+        </w:rPr>
+      </w:pPr>
+      <w:r>
+        <w:rPr>
+          <w:b/>
+          <w:bCs/>
+          <w:sz w:val="18"/>
+          <w:szCs w:val="18"/>
+        </w:rPr>
+        <w:t xml:space="preserve">Figure </w:t>
+      </w:r>
+      <w:r>
+        <w:rPr>
+          <w:b/>
+          <w:bCs/>
+          <w:sz w:val="18"/>
+          <w:szCs w:val="18"/>
+        </w:rPr>
+        <w:t>6</w:t>
+      </w:r>
+      <w:r>
+        <w:rPr>
+          <w:b/>
+          <w:bCs/>
+          <w:sz w:val="18"/>
+          <w:szCs w:val="18"/>
+        </w:rPr>
+        <w:t>.</w:t>
+      </w:r>
+      <w:r>
+        <w:rPr>
+          <w:b/>
+          <w:bCs/>
+        </w:rPr>
+        <w:t xml:space="preserve"> </w:t>
+      </w:r>
+      <w:r>
+        <w:rPr>
+          <w:b/>
+          <w:bCs/>
+          <w:sz w:val="18"/>
+          <w:szCs w:val="18"/>
+        </w:rPr>
+        <w:t xml:space="preserve">Predicted relationship between the number of new economic land concessions and </w:t>
+      </w:r>
+      <w:r>
+        <w:rPr>
+          <w:b/>
+          <w:bCs/>
+          <w:sz w:val="18"/>
+          <w:szCs w:val="18"/>
+        </w:rPr>
+        <w:t>producer price</w:t>
+      </w:r>
+      <w:r>
+        <w:rPr>
+          <w:b/>
+          <w:bCs/>
+          <w:sz w:val="18"/>
+          <w:szCs w:val="18"/>
+        </w:rPr>
+        <w:t xml:space="preserve"> variables in the same year (top</w:t>
+      </w:r>
+      <w:r>
+        <w:rPr>
+          <w:b/>
+          <w:bCs/>
+          <w:sz w:val="18"/>
+          <w:szCs w:val="18"/>
+        </w:rPr>
+        <w:t xml:space="preserve"> </w:t>
+      </w:r>
+      <w:r>
+        <w:rPr>
+          <w:b/>
+          <w:bCs/>
+          <w:sz w:val="18"/>
+          <w:szCs w:val="18"/>
+        </w:rPr>
+        <w:t xml:space="preserve">row), and with a </w:t>
+      </w:r>
+      <w:proofErr w:type="gramStart"/>
+      <w:r>
+        <w:rPr>
+          <w:b/>
+          <w:bCs/>
+          <w:sz w:val="18"/>
+          <w:szCs w:val="18"/>
+        </w:rPr>
+        <w:t>1 year</w:t>
+      </w:r>
+      <w:proofErr w:type="gramEnd"/>
+      <w:r>
+        <w:rPr>
+          <w:b/>
+          <w:bCs/>
+          <w:sz w:val="18"/>
+          <w:szCs w:val="18"/>
+        </w:rPr>
+        <w:t xml:space="preserve"> lag (</w:t>
+      </w:r>
+      <w:r>
+        <w:rPr>
+          <w:b/>
+          <w:bCs/>
+          <w:sz w:val="18"/>
+          <w:szCs w:val="18"/>
+        </w:rPr>
+        <w:t>middle</w:t>
+      </w:r>
+      <w:r>
+        <w:rPr>
+          <w:b/>
+          <w:bCs/>
+          <w:sz w:val="18"/>
+          <w:szCs w:val="18"/>
+        </w:rPr>
+        <w:t xml:space="preserve"> </w:t>
+      </w:r>
+      <w:r>
+        <w:rPr>
+          <w:b/>
+          <w:bCs/>
+          <w:sz w:val="18"/>
+          <w:szCs w:val="18"/>
+        </w:rPr>
+        <w:t xml:space="preserve">row) and 2 year lag (bottom row). </w:t>
+      </w:r>
+    </w:p>
+    <w:p>
+      <w:pPr>
+        <w:rPr>
+          <w:b/>
+          <w:bCs/>
+        </w:rPr>
+      </w:pPr>
+    </w:p>
+    <w:p>
+      <w:pPr>
+        <w:rPr>
+          <w:b/>
+          <w:bCs/>
+        </w:rPr>
+      </w:pPr>
+    </w:p>
     <w:p>
       <w:pPr>
         <w:rPr>
@@ -1284,40 +1996,61 @@
     </w:p>
     <w:p>
       <w:r>
+        <w:t xml:space="preserve">First, I fit GLMMs to each of the predictor sets to explore potential effects. These models highlighted that there were very few effects of note. </w:t>
+      </w:r>
+      <w:r>
+        <w:t xml:space="preserve">Nevertheless, </w:t>
+      </w:r>
+      <w:r>
+        <w:t xml:space="preserve">I used these results to select the predictors with the </w:t>
+      </w:r>
+      <w:r>
+        <w:t xml:space="preserve">(relatively) </w:t>
+      </w:r>
+      <w:r>
+        <w:t xml:space="preserve">strongest effects, and these were carried forward to a global model. I then built a full global model and removed variables stepwise until I had a final model. </w:t>
+      </w:r>
+    </w:p>
+    <w:p>
+      <w:r>
+        <w:t xml:space="preserve">I </w:t>
+      </w:r>
+      <w:r>
+        <w:t>ran global predictions from the final model</w:t>
+      </w:r>
+      <w:r>
+        <w:t xml:space="preserve"> (Fig </w:t>
+      </w:r>
+      <w:r>
+        <w:t>7</w:t>
+      </w:r>
+      <w:r>
+        <w:t>)</w:t>
+      </w:r>
+      <w:r>
+        <w:t>, and I also ran predictions between provinces</w:t>
+      </w:r>
+      <w:r>
+        <w:t xml:space="preserve"> (Fig </w:t>
+      </w:r>
+      <w:r>
+        <w:t>8</w:t>
+      </w:r>
+      <w:r>
+        <w:t xml:space="preserve"> &amp; </w:t>
+      </w:r>
+      <w:r>
+        <w:t>9</w:t>
+      </w:r>
+      <w:r>
+        <w:t>)</w:t>
+      </w:r>
+      <w:r>
+        <w:t xml:space="preserve">. For the between-province predictions, I predicted for each commune within a province, and </w:t>
+      </w:r>
+      <w:r>
         <w:lastRenderedPageBreak/>
-        <w:t xml:space="preserve">First, I fit GLMMs to each of the predictor sets to explore potential effects. These models highlighted that there were very few effects of note. </w:t>
-      </w:r>
-      <w:r>
-        <w:t xml:space="preserve">Nevertheless, </w:t>
-      </w:r>
-      <w:r>
-        <w:t xml:space="preserve">I used these results to select the predictors with the </w:t>
-      </w:r>
-      <w:r>
-        <w:t xml:space="preserve">(relatively) </w:t>
-      </w:r>
-      <w:r>
-        <w:t xml:space="preserve">strongest effects, and these were carried forward to a global model. I then built a full global model and removed variables stepwise until I had a final model. </w:t>
-      </w:r>
-    </w:p>
-    <w:p>
-      <w:r>
-        <w:t xml:space="preserve">I </w:t>
-      </w:r>
-      <w:r>
-        <w:t>ran global predictions from the final model</w:t>
-      </w:r>
-      <w:r>
-        <w:t xml:space="preserve"> (Fig 4)</w:t>
-      </w:r>
-      <w:r>
-        <w:t>, and I also ran predictions between provinces</w:t>
-      </w:r>
-      <w:r>
-        <w:t xml:space="preserve"> (Fig 5 &amp; 6)</w:t>
-      </w:r>
-      <w:r>
-        <w:t xml:space="preserve">. For the between-province predictions, I predicted for each commune within a province, and then took the 50% quantile as the “mean” provincial prediction and used the 2.5 and 97.5% quantiles as confidence intervals, or “variance intervals” to display the within-province variation. </w:t>
+        <w:t xml:space="preserve">then took the 50% quantile as the “mean” provincial prediction and used the 2.5 and 97.5% quantiles as confidence intervals, or “variance intervals” to display the within-province variation. </w:t>
       </w:r>
     </w:p>
     <w:p>
@@ -1325,7 +2058,13 @@
         <w:t>As there were serious issues with the above global model, and the resulting predictions</w:t>
       </w:r>
       <w:r>
-        <w:t xml:space="preserve"> (see Fig 4)</w:t>
+        <w:t xml:space="preserve"> (see Fig </w:t>
+      </w:r>
+      <w:r>
+        <w:t>7</w:t>
+      </w:r>
+      <w:r>
+        <w:t>)</w:t>
       </w:r>
       <w:r>
         <w:t xml:space="preserve">, I further aggregated the data up to the provincial level. This was intended to neutralise the between-commune variation. </w:t>
@@ -1358,7 +2097,13 @@
         <w:t xml:space="preserve"> for some of the variables</w:t>
       </w:r>
       <w:r>
-        <w:t xml:space="preserve">, and the resulting predictions were clearly very poor (Fig 7). </w:t>
+        <w:t xml:space="preserve">, and the resulting predictions were clearly very poor (Fig </w:t>
+      </w:r>
+      <w:r>
+        <w:t>10</w:t>
+      </w:r>
+      <w:r>
+        <w:t xml:space="preserve">). </w:t>
       </w:r>
       <w:r>
         <w:t xml:space="preserve">The shape of the data suggested there were potentially two “types” of province for some of the variables, and so I converted the data into “high” and “low” categories by splitting the variables by their mean.  </w:t>
@@ -1370,7 +2115,13 @@
         <w:t>.</w:t>
       </w:r>
       <w:r>
-        <w:t xml:space="preserve"> 8). The only significant effects were from economic land concessions and protected areas, where the model predicted significantly higher forest cover in provinces where there were land concessions and protected areas. </w:t>
+        <w:t xml:space="preserve"> </w:t>
+      </w:r>
+      <w:r>
+        <w:t>11</w:t>
+      </w:r>
+      <w:r>
+        <w:t xml:space="preserve">). The only significant effects were from economic land concessions and protected areas, where the model predicted significantly higher forest cover in provinces where there were land concessions and protected areas. </w:t>
       </w:r>
       <w:r>
         <w:t>This was not surprising, as the provinces with very little forest cover are unlikely to have PAs. It is quite interesting (although not at all surprising) that provinces with high forest cover are more likely to have economic concessions, as it is well known that economic concession (</w:t>
@@ -1427,10 +2178,16 @@
         <w:t>s</w:t>
       </w:r>
       <w:r>
-        <w:t xml:space="preserve"> 9</w:t>
-      </w:r>
-      <w:r>
-        <w:t xml:space="preserve"> &amp; 10</w:t>
+        <w:t xml:space="preserve"> </w:t>
+      </w:r>
+      <w:r>
+        <w:t>12</w:t>
+      </w:r>
+      <w:r>
+        <w:t xml:space="preserve"> &amp; 1</w:t>
+      </w:r>
+      <w:r>
+        <w:t>3</w:t>
       </w:r>
       <w:r>
         <w:t xml:space="preserve">). </w:t>
@@ -1455,7 +2212,19 @@
         <w:t xml:space="preserve"> -&gt; Tukey) to establish if there were significant differences in the variables between cluster</w:t>
       </w:r>
       <w:r>
-        <w:t xml:space="preserve"> (see Figs. 11 &amp; 12 for examples)</w:t>
+        <w:t xml:space="preserve"> (see Figs. 1</w:t>
+      </w:r>
+      <w:r>
+        <w:t>4</w:t>
+      </w:r>
+      <w:r>
+        <w:t xml:space="preserve"> &amp; 1</w:t>
+      </w:r>
+      <w:r>
+        <w:t>5</w:t>
+      </w:r>
+      <w:r>
+        <w:t xml:space="preserve"> for examples)</w:t>
       </w:r>
       <w:r>
         <w:t>.</w:t>
@@ -1498,7 +2267,19 @@
         <w:t>from</w:t>
       </w:r>
       <w:r>
-        <w:t xml:space="preserve"> the different number of clusters. The UPGMA clustering allowed me to describe a broader socioeconomic typology of Cambodia (Figs. 13 &amp; 14, Table 1). </w:t>
+        <w:t xml:space="preserve"> the different number of clusters. The UPGMA clustering allowed me to describe a broader socioeconomic typology of Cambodia (Figs. 1</w:t>
+      </w:r>
+      <w:r>
+        <w:t>6</w:t>
+      </w:r>
+      <w:r>
+        <w:t xml:space="preserve"> &amp; 1</w:t>
+      </w:r>
+      <w:r>
+        <w:t>7</w:t>
+      </w:r>
+      <w:r>
+        <w:t xml:space="preserve">, Table 1). </w:t>
       </w:r>
       <w:r>
         <w:t xml:space="preserve"> </w:t>
@@ -1533,7 +2314,7 @@
                     </pic:cNvPicPr>
                   </pic:nvPicPr>
                   <pic:blipFill>
-                    <a:blip r:embed="rId7" cstate="print">
+                    <a:blip r:embed="rId10" cstate="print">
                       <a:extLst>
                         <a:ext uri="{28A0092B-C50C-407E-A947-70E740481C1C}">
                           <a14:useLocalDpi xmlns:a14="http://schemas.microsoft.com/office/drawing/2010/main" val="0"/>
@@ -1581,7 +2362,25 @@
           <w:sz w:val="18"/>
           <w:szCs w:val="18"/>
         </w:rPr>
-        <w:t>Figure 4. Global predictions (</w:t>
+        <w:t xml:space="preserve">Figure </w:t>
+      </w:r>
+      <w:r>
+        <w:rPr>
+          <w:b/>
+          <w:bCs/>
+          <w:sz w:val="18"/>
+          <w:szCs w:val="18"/>
+        </w:rPr>
+        <w:t>7</w:t>
+      </w:r>
+      <w:r>
+        <w:rPr>
+          <w:b/>
+          <w:bCs/>
+          <w:sz w:val="18"/>
+          <w:szCs w:val="18"/>
+        </w:rPr>
+        <w:t>. Global predictions (</w:t>
       </w:r>
       <w:proofErr w:type="gramStart"/>
       <w:r>
@@ -1643,7 +2442,7 @@
                     </pic:cNvPicPr>
                   </pic:nvPicPr>
                   <pic:blipFill>
-                    <a:blip r:embed="rId8" cstate="print">
+                    <a:blip r:embed="rId11" cstate="print">
                       <a:extLst>
                         <a:ext uri="{28A0092B-C50C-407E-A947-70E740481C1C}">
                           <a14:useLocalDpi xmlns:a14="http://schemas.microsoft.com/office/drawing/2010/main" val="0"/>
@@ -1691,7 +2490,25 @@
           <w:sz w:val="18"/>
           <w:szCs w:val="18"/>
         </w:rPr>
-        <w:t xml:space="preserve">Figure 5. Predictions within each province using the global model. Thick lines are the mean provincial predictions which are calculated as the 50% quantiles from all the commune-level predictions. Faded grey lines are the individual commune-level predictions. </w:t>
+        <w:t xml:space="preserve">Figure </w:t>
+      </w:r>
+      <w:r>
+        <w:rPr>
+          <w:b/>
+          <w:bCs/>
+          <w:sz w:val="18"/>
+          <w:szCs w:val="18"/>
+        </w:rPr>
+        <w:t>8</w:t>
+      </w:r>
+      <w:r>
+        <w:rPr>
+          <w:b/>
+          <w:bCs/>
+          <w:sz w:val="18"/>
+          <w:szCs w:val="18"/>
+        </w:rPr>
+        <w:t xml:space="preserve">. Predictions within each province using the global model. Thick lines are the mean provincial predictions which are calculated as the 50% quantiles from all the commune-level predictions. Faded grey lines are the individual commune-level predictions. </w:t>
       </w:r>
     </w:p>
     <w:p>
@@ -1723,7 +2540,7 @@
                     </pic:cNvPicPr>
                   </pic:nvPicPr>
                   <pic:blipFill>
-                    <a:blip r:embed="rId9" cstate="print">
+                    <a:blip r:embed="rId12" cstate="print">
                       <a:extLst>
                         <a:ext uri="{28A0092B-C50C-407E-A947-70E740481C1C}">
                           <a14:useLocalDpi xmlns:a14="http://schemas.microsoft.com/office/drawing/2010/main" val="0"/>
@@ -1771,7 +2588,25 @@
           <w:sz w:val="18"/>
           <w:szCs w:val="18"/>
         </w:rPr>
-        <w:t xml:space="preserve">Figure 6. As above - predictions within each province using the global model. Thick lines are the mean provincial predictions which are calculated as the 50% quantiles from all the commune-level predictions. Error ribbons are the 2.5% and 97.5% quantiles from all the commune-level predictions within each province. </w:t>
+        <w:t xml:space="preserve">Figure </w:t>
+      </w:r>
+      <w:r>
+        <w:rPr>
+          <w:b/>
+          <w:bCs/>
+          <w:sz w:val="18"/>
+          <w:szCs w:val="18"/>
+        </w:rPr>
+        <w:t>9</w:t>
+      </w:r>
+      <w:r>
+        <w:rPr>
+          <w:b/>
+          <w:bCs/>
+          <w:sz w:val="18"/>
+          <w:szCs w:val="18"/>
+        </w:rPr>
+        <w:t xml:space="preserve">. As above - predictions within each province using the global model. Thick lines are the mean provincial predictions which are calculated as the 50% quantiles from all the commune-level predictions. Error ribbons are the 2.5% and 97.5% quantiles from all the commune-level predictions within each province. </w:t>
       </w:r>
     </w:p>
     <w:p>
@@ -1811,7 +2646,7 @@
                     </pic:cNvPicPr>
                   </pic:nvPicPr>
                   <pic:blipFill>
-                    <a:blip r:embed="rId10" cstate="print">
+                    <a:blip r:embed="rId13" cstate="print">
                       <a:extLst>
                         <a:ext uri="{28A0092B-C50C-407E-A947-70E740481C1C}">
                           <a14:useLocalDpi xmlns:a14="http://schemas.microsoft.com/office/drawing/2010/main" val="0"/>
@@ -1859,7 +2694,25 @@
           <w:sz w:val="18"/>
           <w:szCs w:val="18"/>
         </w:rPr>
-        <w:t xml:space="preserve">Figure 7. Predictions from model sets using provincial-level data. Red lines are predictions, black points are raw data.  </w:t>
+        <w:t xml:space="preserve">Figure </w:t>
+      </w:r>
+      <w:r>
+        <w:rPr>
+          <w:b/>
+          <w:bCs/>
+          <w:sz w:val="18"/>
+          <w:szCs w:val="18"/>
+        </w:rPr>
+        <w:t>10</w:t>
+      </w:r>
+      <w:r>
+        <w:rPr>
+          <w:b/>
+          <w:bCs/>
+          <w:sz w:val="18"/>
+          <w:szCs w:val="18"/>
+        </w:rPr>
+        <w:t xml:space="preserve">. Predictions from model sets using provincial-level data. Red lines are predictions, black points are raw data.  </w:t>
       </w:r>
     </w:p>
     <w:p>
@@ -1901,7 +2754,7 @@
                     </pic:cNvPicPr>
                   </pic:nvPicPr>
                   <pic:blipFill>
-                    <a:blip r:embed="rId11" cstate="print">
+                    <a:blip r:embed="rId14" cstate="print">
                       <a:extLst>
                         <a:ext uri="{28A0092B-C50C-407E-A947-70E740481C1C}">
                           <a14:useLocalDpi xmlns:a14="http://schemas.microsoft.com/office/drawing/2010/main" val="0"/>
@@ -1949,7 +2802,25 @@
           <w:sz w:val="18"/>
           <w:szCs w:val="18"/>
         </w:rPr>
-        <w:t>Figure 8. Predictions from model sets using province-level data. Red points are predictions, black points are raw data. For model sets with more than one variable, the plots have been faceted to show predictions from all combinations of variable levels.</w:t>
+        <w:t xml:space="preserve">Figure </w:t>
+      </w:r>
+      <w:r>
+        <w:rPr>
+          <w:b/>
+          <w:bCs/>
+          <w:sz w:val="18"/>
+          <w:szCs w:val="18"/>
+        </w:rPr>
+        <w:t>11</w:t>
+      </w:r>
+      <w:r>
+        <w:rPr>
+          <w:b/>
+          <w:bCs/>
+          <w:sz w:val="18"/>
+          <w:szCs w:val="18"/>
+        </w:rPr>
+        <w:t>. Predictions from model sets using province-level data. Red points are predictions, black points are raw data. For model sets with more than one variable, the plots have been faceted to show predictions from all combinations of variable levels.</w:t>
       </w:r>
     </w:p>
     <w:p>
@@ -2092,7 +2963,7 @@
                     </pic:cNvPicPr>
                   </pic:nvPicPr>
                   <pic:blipFill>
-                    <a:blip r:embed="rId12" cstate="print">
+                    <a:blip r:embed="rId15" cstate="print">
                       <a:extLst>
                         <a:ext uri="{28A0092B-C50C-407E-A947-70E740481C1C}">
                           <a14:useLocalDpi xmlns:a14="http://schemas.microsoft.com/office/drawing/2010/main" val="0"/>
@@ -2226,7 +3097,25 @@
           <w:sz w:val="18"/>
           <w:szCs w:val="18"/>
         </w:rPr>
-        <w:t>Figure 9. Map of provinces coloured by the cluster using the k-means method.</w:t>
+        <w:t xml:space="preserve">Figure </w:t>
+      </w:r>
+      <w:r>
+        <w:rPr>
+          <w:b/>
+          <w:bCs/>
+          <w:sz w:val="18"/>
+          <w:szCs w:val="18"/>
+        </w:rPr>
+        <w:t>12</w:t>
+      </w:r>
+      <w:r>
+        <w:rPr>
+          <w:b/>
+          <w:bCs/>
+          <w:sz w:val="18"/>
+          <w:szCs w:val="18"/>
+        </w:rPr>
+        <w:t>. Map of provinces coloured by the cluster using the k-means method.</w:t>
       </w:r>
     </w:p>
     <w:p>
@@ -2266,7 +3155,7 @@
                     </pic:cNvPicPr>
                   </pic:nvPicPr>
                   <pic:blipFill>
-                    <a:blip r:embed="rId13" cstate="print">
+                    <a:blip r:embed="rId16" cstate="print">
                       <a:extLst>
                         <a:ext uri="{28A0092B-C50C-407E-A947-70E740481C1C}">
                           <a14:useLocalDpi xmlns:a14="http://schemas.microsoft.com/office/drawing/2010/main" val="0"/>
@@ -2314,7 +3203,25 @@
           <w:sz w:val="18"/>
           <w:szCs w:val="18"/>
         </w:rPr>
-        <w:t>Figure 10. Heatmap of all socioeconomic and environmental variables for each cluster</w:t>
+        <w:t xml:space="preserve">Figure </w:t>
+      </w:r>
+      <w:r>
+        <w:rPr>
+          <w:b/>
+          <w:bCs/>
+          <w:sz w:val="18"/>
+          <w:szCs w:val="18"/>
+        </w:rPr>
+        <w:t>13</w:t>
+      </w:r>
+      <w:r>
+        <w:rPr>
+          <w:b/>
+          <w:bCs/>
+          <w:sz w:val="18"/>
+          <w:szCs w:val="18"/>
+        </w:rPr>
+        <w:t>. Heatmap of all socioeconomic and environmental variables for each cluster</w:t>
       </w:r>
       <w:r>
         <w:rPr>
@@ -2468,7 +3375,7 @@
                     </pic:cNvPicPr>
                   </pic:nvPicPr>
                   <pic:blipFill>
-                    <a:blip r:embed="rId14" cstate="print">
+                    <a:blip r:embed="rId17" cstate="print">
                       <a:extLst>
                         <a:ext uri="{28A0092B-C50C-407E-A947-70E740481C1C}">
                           <a14:useLocalDpi xmlns:a14="http://schemas.microsoft.com/office/drawing/2010/main" val="0"/>
@@ -2687,7 +3594,7 @@
                     </pic:cNvPicPr>
                   </pic:nvPicPr>
                   <pic:blipFill>
-                    <a:blip r:embed="rId15" cstate="print">
+                    <a:blip r:embed="rId18" cstate="print">
                       <a:extLst>
                         <a:ext uri="{28A0092B-C50C-407E-A947-70E740481C1C}">
                           <a14:useLocalDpi xmlns:a14="http://schemas.microsoft.com/office/drawing/2010/main" val="0"/>
@@ -2751,126 +3658,162 @@
           <w:sz w:val="18"/>
           <w:szCs w:val="18"/>
         </w:rPr>
-        <w:t xml:space="preserve">Figure 11. Differences in population demographics between k-mean clusters. Letters denote groups according to post-hoc statistical tests (Tukey test). </w:t>
-      </w:r>
-    </w:p>
-    <w:p>
-      <w:pPr>
-        <w:rPr>
-          <w:b/>
-          <w:bCs/>
-          <w:sz w:val="18"/>
-          <w:szCs w:val="18"/>
-        </w:rPr>
-      </w:pPr>
-    </w:p>
-    <w:p>
-      <w:pPr>
-        <w:rPr>
-          <w:b/>
-          <w:bCs/>
-          <w:sz w:val="18"/>
-          <w:szCs w:val="18"/>
-        </w:rPr>
-      </w:pPr>
-    </w:p>
-    <w:p>
-      <w:pPr>
-        <w:rPr>
-          <w:b/>
-          <w:bCs/>
-          <w:sz w:val="18"/>
-          <w:szCs w:val="18"/>
-        </w:rPr>
-      </w:pPr>
-    </w:p>
-    <w:p>
-      <w:pPr>
-        <w:rPr>
-          <w:b/>
-          <w:bCs/>
-          <w:sz w:val="18"/>
-          <w:szCs w:val="18"/>
-        </w:rPr>
-      </w:pPr>
-    </w:p>
-    <w:p>
-      <w:pPr>
-        <w:rPr>
-          <w:b/>
-          <w:bCs/>
-          <w:sz w:val="18"/>
-          <w:szCs w:val="18"/>
-        </w:rPr>
-      </w:pPr>
-    </w:p>
-    <w:p>
-      <w:pPr>
-        <w:rPr>
-          <w:b/>
-          <w:bCs/>
-          <w:sz w:val="18"/>
-          <w:szCs w:val="18"/>
-        </w:rPr>
-      </w:pPr>
-    </w:p>
-    <w:p>
-      <w:pPr>
-        <w:rPr>
-          <w:b/>
-          <w:bCs/>
-          <w:sz w:val="18"/>
-          <w:szCs w:val="18"/>
-        </w:rPr>
-      </w:pPr>
-    </w:p>
-    <w:p>
-      <w:pPr>
-        <w:rPr>
-          <w:b/>
-          <w:bCs/>
-          <w:sz w:val="18"/>
-          <w:szCs w:val="18"/>
-        </w:rPr>
-      </w:pPr>
-    </w:p>
-    <w:p>
-      <w:pPr>
-        <w:rPr>
-          <w:b/>
-          <w:bCs/>
-          <w:sz w:val="18"/>
-          <w:szCs w:val="18"/>
-        </w:rPr>
-      </w:pPr>
-    </w:p>
-    <w:p>
-      <w:pPr>
-        <w:rPr>
-          <w:b/>
-          <w:bCs/>
-          <w:sz w:val="18"/>
-          <w:szCs w:val="18"/>
-        </w:rPr>
-      </w:pPr>
-    </w:p>
-    <w:p>
-      <w:pPr>
-        <w:rPr>
-          <w:b/>
-          <w:bCs/>
-          <w:sz w:val="18"/>
-          <w:szCs w:val="18"/>
-        </w:rPr>
-      </w:pPr>
-      <w:r>
-        <w:rPr>
-          <w:b/>
-          <w:bCs/>
-          <w:sz w:val="18"/>
-          <w:szCs w:val="18"/>
-        </w:rPr>
-        <w:t>Figure 12. Differences in forest cover (top) and forest loss (bottom) between k-means clusters. Letter</w:t>
+        <w:t>Figure 1</w:t>
+      </w:r>
+      <w:r>
+        <w:rPr>
+          <w:b/>
+          <w:bCs/>
+          <w:sz w:val="18"/>
+          <w:szCs w:val="18"/>
+        </w:rPr>
+        <w:t>4</w:t>
+      </w:r>
+      <w:r>
+        <w:rPr>
+          <w:b/>
+          <w:bCs/>
+          <w:sz w:val="18"/>
+          <w:szCs w:val="18"/>
+        </w:rPr>
+        <w:t xml:space="preserve">. Differences in population demographics between k-mean clusters. Letters denote groups according to post-hoc statistical tests (Tukey test). </w:t>
+      </w:r>
+    </w:p>
+    <w:p>
+      <w:pPr>
+        <w:rPr>
+          <w:b/>
+          <w:bCs/>
+          <w:sz w:val="18"/>
+          <w:szCs w:val="18"/>
+        </w:rPr>
+      </w:pPr>
+    </w:p>
+    <w:p>
+      <w:pPr>
+        <w:rPr>
+          <w:b/>
+          <w:bCs/>
+          <w:sz w:val="18"/>
+          <w:szCs w:val="18"/>
+        </w:rPr>
+      </w:pPr>
+    </w:p>
+    <w:p>
+      <w:pPr>
+        <w:rPr>
+          <w:b/>
+          <w:bCs/>
+          <w:sz w:val="18"/>
+          <w:szCs w:val="18"/>
+        </w:rPr>
+      </w:pPr>
+    </w:p>
+    <w:p>
+      <w:pPr>
+        <w:rPr>
+          <w:b/>
+          <w:bCs/>
+          <w:sz w:val="18"/>
+          <w:szCs w:val="18"/>
+        </w:rPr>
+      </w:pPr>
+    </w:p>
+    <w:p>
+      <w:pPr>
+        <w:rPr>
+          <w:b/>
+          <w:bCs/>
+          <w:sz w:val="18"/>
+          <w:szCs w:val="18"/>
+        </w:rPr>
+      </w:pPr>
+    </w:p>
+    <w:p>
+      <w:pPr>
+        <w:rPr>
+          <w:b/>
+          <w:bCs/>
+          <w:sz w:val="18"/>
+          <w:szCs w:val="18"/>
+        </w:rPr>
+      </w:pPr>
+    </w:p>
+    <w:p>
+      <w:pPr>
+        <w:rPr>
+          <w:b/>
+          <w:bCs/>
+          <w:sz w:val="18"/>
+          <w:szCs w:val="18"/>
+        </w:rPr>
+      </w:pPr>
+    </w:p>
+    <w:p>
+      <w:pPr>
+        <w:rPr>
+          <w:b/>
+          <w:bCs/>
+          <w:sz w:val="18"/>
+          <w:szCs w:val="18"/>
+        </w:rPr>
+      </w:pPr>
+    </w:p>
+    <w:p>
+      <w:pPr>
+        <w:rPr>
+          <w:b/>
+          <w:bCs/>
+          <w:sz w:val="18"/>
+          <w:szCs w:val="18"/>
+        </w:rPr>
+      </w:pPr>
+    </w:p>
+    <w:p>
+      <w:pPr>
+        <w:rPr>
+          <w:b/>
+          <w:bCs/>
+          <w:sz w:val="18"/>
+          <w:szCs w:val="18"/>
+        </w:rPr>
+      </w:pPr>
+    </w:p>
+    <w:p>
+      <w:pPr>
+        <w:rPr>
+          <w:b/>
+          <w:bCs/>
+          <w:sz w:val="18"/>
+          <w:szCs w:val="18"/>
+        </w:rPr>
+      </w:pPr>
+      <w:r>
+        <w:rPr>
+          <w:b/>
+          <w:bCs/>
+          <w:sz w:val="18"/>
+          <w:szCs w:val="18"/>
+        </w:rPr>
+        <w:t>Figure 1</w:t>
+      </w:r>
+      <w:r>
+        <w:rPr>
+          <w:b/>
+          <w:bCs/>
+          <w:sz w:val="18"/>
+          <w:szCs w:val="18"/>
+        </w:rPr>
+        <w:t>5</w:t>
+      </w:r>
+      <w:r>
+        <w:rPr>
+          <w:b/>
+          <w:bCs/>
+          <w:sz w:val="18"/>
+          <w:szCs w:val="18"/>
+        </w:rPr>
+        <w:t>. Differences in forest cover (top) and forest loss (bottom) between k-means clusters. Letter</w:t>
       </w:r>
       <w:r>
         <w:rPr>
@@ -2971,7 +3914,7 @@
                     </pic:cNvPicPr>
                   </pic:nvPicPr>
                   <pic:blipFill>
-                    <a:blip r:embed="rId16">
+                    <a:blip r:embed="rId19">
                       <a:extLst>
                         <a:ext uri="{28A0092B-C50C-407E-A947-70E740481C1C}">
                           <a14:useLocalDpi xmlns:a14="http://schemas.microsoft.com/office/drawing/2010/main" val="0"/>
@@ -3175,7 +4118,16 @@
           <w:sz w:val="18"/>
           <w:szCs w:val="18"/>
         </w:rPr>
-        <w:t>Figure 13</w:t>
+        <w:t>Figure 1</w:t>
+      </w:r>
+      <w:r>
+        <w:rPr>
+          <w:b/>
+          <w:bCs/>
+          <w:sz w:val="18"/>
+          <w:szCs w:val="18"/>
+        </w:rPr>
+        <w:t>6</w:t>
       </w:r>
       <w:r>
         <w:rPr>
@@ -3226,7 +4178,7 @@
                     </pic:cNvPicPr>
                   </pic:nvPicPr>
                   <pic:blipFill>
-                    <a:blip r:embed="rId17" cstate="print">
+                    <a:blip r:embed="rId20" cstate="print">
                       <a:extLst>
                         <a:ext uri="{28A0092B-C50C-407E-A947-70E740481C1C}">
                           <a14:useLocalDpi xmlns:a14="http://schemas.microsoft.com/office/drawing/2010/main" val="0"/>
@@ -3315,7 +4267,25 @@
           <w:sz w:val="18"/>
           <w:szCs w:val="18"/>
         </w:rPr>
-        <w:t xml:space="preserve">Figure 14. </w:t>
+        <w:t>Figure 1</w:t>
+      </w:r>
+      <w:r>
+        <w:rPr>
+          <w:b/>
+          <w:bCs/>
+          <w:sz w:val="18"/>
+          <w:szCs w:val="18"/>
+        </w:rPr>
+        <w:t>7</w:t>
+      </w:r>
+      <w:r>
+        <w:rPr>
+          <w:b/>
+          <w:bCs/>
+          <w:sz w:val="18"/>
+          <w:szCs w:val="18"/>
+        </w:rPr>
+        <w:t xml:space="preserve">. </w:t>
       </w:r>
       <w:r>
         <w:rPr>
@@ -4402,7 +5372,7 @@
 </file>
 
 <file path=word/styles.xml><?xml version="1.0" encoding="utf-8"?>
-<w:styles xmlns:mc="http://schemas.openxmlformats.org/markup-compatibility/2006" xmlns:r="http://schemas.openxmlformats.org/officeDocument/2006/relationships" xmlns:w="http://schemas.openxmlformats.org/wordprocessingml/2006/main" xmlns:w14="http://schemas.microsoft.com/office/word/2010/wordml" xmlns:w15="http://schemas.microsoft.com/office/word/2012/wordml" xmlns:w16cex="http://schemas.microsoft.com/office/word/2018/wordml/cex" xmlns:w16cid="http://schemas.microsoft.com/office/word/2016/wordml/cid" xmlns:w16="http://schemas.microsoft.com/office/word/2018/wordml" xmlns:w16se="http://schemas.microsoft.com/office/word/2015/wordml/symex" mc:Ignorable="w14 w15 w16se w16cid w16 w16cex">
+<w:styles xmlns:mc="http://schemas.openxmlformats.org/markup-compatibility/2006" xmlns:r="http://schemas.openxmlformats.org/officeDocument/2006/relationships" xmlns:w="http://schemas.openxmlformats.org/wordprocessingml/2006/main" xmlns:w14="http://schemas.microsoft.com/office/word/2010/wordml" xmlns:w15="http://schemas.microsoft.com/office/word/2012/wordml" xmlns:w16cex="http://schemas.microsoft.com/office/word/2018/wordml/cex" xmlns:w16cid="http://schemas.microsoft.com/office/word/2016/wordml/cid" xmlns:w16="http://schemas.microsoft.com/office/word/2018/wordml" xmlns:w16sdtdh="http://schemas.microsoft.com/office/word/2020/wordml/sdtdatahash" xmlns:w16se="http://schemas.microsoft.com/office/word/2015/wordml/symex" mc:Ignorable="w14 w15 w16se w16cid w16 w16cex w16sdtdh">
   <w:docDefaults>
     <w:rPrDefault>
       <w:rPr>

</xml_diff>

<commit_message>
Not sure what I changed here
</commit_message>
<xml_diff>
--- a/Results/Chapter 1 results summary.docx
+++ b/Results/Chapter 1 results summary.docx
@@ -46,7 +46,15 @@
     </w:p>
     <w:p>
       <w:r>
-        <w:t xml:space="preserve">This first part of the analysis aimed to model the relationships between national-level macroeconomics and forest loss. I ended up with 17 variables in the final set, and these were further divided into three sets: 1) macroeconomics (e.g. GDP, foreign investment), 2) commodity prices (e.g. regional market price for rice, sugar), and 3) producer prices (e.g. farmgate prices for rice, cassava). </w:t>
+        <w:t>This first part of the analysis aimed to model the relationships between national-level macroeconomics and forest loss. I ended up with 17 variables in the final set, and these were further divided into three sets: 1) macroeconomics (</w:t>
+      </w:r>
+      <w:proofErr w:type="gramStart"/>
+      <w:r>
+        <w:t>e.g.</w:t>
+      </w:r>
+      <w:proofErr w:type="gramEnd"/>
+      <w:r>
+        <w:t xml:space="preserve"> GDP, foreign investment), 2) commodity prices (e.g. regional market price for rice, sugar), and 3) producer prices (e.g. farmgate prices for rice, cassava). </w:t>
       </w:r>
     </w:p>
     <w:p>
@@ -62,13 +70,29 @@
         <w:t xml:space="preserve"> &lt; 6, and then model averaged across the final model set. </w:t>
       </w:r>
       <w:r>
-        <w:t xml:space="preserve">To account for time I modelled forest cover against time (year), and then used the residuals of that model as a covariate in all other models. I also included a forest remaining variable in all models, as this has been shown to be an important predictor in several studies. </w:t>
+        <w:t xml:space="preserve">To account for </w:t>
+      </w:r>
+      <w:proofErr w:type="gramStart"/>
+      <w:r>
+        <w:t>time</w:t>
+      </w:r>
+      <w:proofErr w:type="gramEnd"/>
+      <w:r>
+        <w:t xml:space="preserve"> I modelled forest cover against time (year), and then used the residuals of that model as a covariate in all other models. I also included a forest remaining variable in all models, as this has been shown to be an important predictor in several studies. </w:t>
       </w:r>
       <w:r>
         <w:t xml:space="preserve"> </w:t>
       </w:r>
       <w:r>
-        <w:t xml:space="preserve">I further tested whether there were time lags by modelling forest loss in the subsequent year and subsequent two years (i.e. do changes in the predictors take one or two years to affect forest loss?). </w:t>
+        <w:t>I further tested whether there were time lags by modelling forest loss in the subsequent year and subsequent two years (</w:t>
+      </w:r>
+      <w:proofErr w:type="gramStart"/>
+      <w:r>
+        <w:t>i.e.</w:t>
+      </w:r>
+      <w:proofErr w:type="gramEnd"/>
+      <w:r>
+        <w:t xml:space="preserve"> do changes in the predictors take one or two years to affect forest loss?). </w:t>
       </w:r>
     </w:p>
     <w:p>
@@ -92,7 +116,15 @@
     </w:p>
     <w:p>
       <w:r>
-        <w:t xml:space="preserve">Following Kate’s advice, instead of using actual forest cover loss as the response, I looked at the count of new ELCs allocated in a given year as the response. Less direct than forest loss, but ELCs are known to be a major driver of forest loss, and so this is a good proxy. The issue with forest loss as the response is that the lag time is probably longer than 2 years, but I do not have enough data in the time series to look at longer time lags. </w:t>
+        <w:t xml:space="preserve">Following Kate’s advice, instead of using actual forest cover loss as the response, I looked at the count of new ELCs allocated </w:t>
+      </w:r>
+      <w:proofErr w:type="gramStart"/>
+      <w:r>
+        <w:t>in a given year</w:t>
+      </w:r>
+      <w:proofErr w:type="gramEnd"/>
+      <w:r>
+        <w:t xml:space="preserve"> as the response. Less direct than forest loss, but ELCs are known to be a major driver of forest loss, and so this is a good proxy. The issue with forest loss as the response is that the lag time is probably longer than 2 years, but I do not have enough data in the time series to look at longer time lags. </w:t>
       </w:r>
     </w:p>
     <w:p>
@@ -886,7 +918,27 @@
           <w:sz w:val="18"/>
           <w:szCs w:val="18"/>
         </w:rPr>
-        <w:t xml:space="preserve">The left column of plots are the effects on forest cover at time t (i.e. the variable values and forest loss values from the same year), the middle column of plots are the effects at time t+1 (i.e. the effects on forest loss in the subsequent year), and the right column of plots are the effects at time t+2 (i.e. the effects on forest loss two years after the variable values). </w:t>
+        <w:t>The left column of plots are the effects on forest cover at time t (</w:t>
+      </w:r>
+      <w:proofErr w:type="gramStart"/>
+      <w:r>
+        <w:rPr>
+          <w:b/>
+          <w:bCs/>
+          <w:sz w:val="18"/>
+          <w:szCs w:val="18"/>
+        </w:rPr>
+        <w:t>i.e.</w:t>
+      </w:r>
+      <w:proofErr w:type="gramEnd"/>
+      <w:r>
+        <w:rPr>
+          <w:b/>
+          <w:bCs/>
+          <w:sz w:val="18"/>
+          <w:szCs w:val="18"/>
+        </w:rPr>
+        <w:t xml:space="preserve"> the variable values and forest loss values from the same year), the middle column of plots are the effects at time t+1 (i.e. the effects on forest loss in the subsequent year), and the right column of plots are the effects at time t+2 (i.e. the effects on forest loss two years after the variable values). </w:t>
       </w:r>
     </w:p>
     <w:p>
@@ -1081,7 +1133,27 @@
           <w:sz w:val="18"/>
           <w:szCs w:val="18"/>
         </w:rPr>
-        <w:t xml:space="preserve"> the producer prices (i.e. farmgate prices)</w:t>
+        <w:t xml:space="preserve"> the producer prices (</w:t>
+      </w:r>
+      <w:proofErr w:type="gramStart"/>
+      <w:r>
+        <w:rPr>
+          <w:b/>
+          <w:bCs/>
+          <w:sz w:val="18"/>
+          <w:szCs w:val="18"/>
+        </w:rPr>
+        <w:t>i.e.</w:t>
+      </w:r>
+      <w:proofErr w:type="gramEnd"/>
+      <w:r>
+        <w:rPr>
+          <w:b/>
+          <w:bCs/>
+          <w:sz w:val="18"/>
+          <w:szCs w:val="18"/>
+        </w:rPr>
+        <w:t xml:space="preserve"> farmgate prices)</w:t>
       </w:r>
       <w:r>
         <w:rPr>
@@ -1126,7 +1198,27 @@
           <w:sz w:val="18"/>
           <w:szCs w:val="18"/>
         </w:rPr>
-        <w:t xml:space="preserve">eft column of plots are the effects on forest cover at time t (i.e. the variable values and forest loss values from the same year), the middle column of plots are the effects at time t+1 (i.e. the effects on forest loss in the subsequent year), and the right column of plots are the effects at time t+2 (i.e. the effects on forest loss two years after the variable values). </w:t>
+        <w:t>eft column of plots are the effects on forest cover at time t (</w:t>
+      </w:r>
+      <w:proofErr w:type="gramStart"/>
+      <w:r>
+        <w:rPr>
+          <w:b/>
+          <w:bCs/>
+          <w:sz w:val="18"/>
+          <w:szCs w:val="18"/>
+        </w:rPr>
+        <w:t>i.e.</w:t>
+      </w:r>
+      <w:proofErr w:type="gramEnd"/>
+      <w:r>
+        <w:rPr>
+          <w:b/>
+          <w:bCs/>
+          <w:sz w:val="18"/>
+          <w:szCs w:val="18"/>
+        </w:rPr>
+        <w:t xml:space="preserve"> the variable values and forest loss values from the same year), the middle column of plots are the effects at time t+1 (i.e. the effects on forest loss in the subsequent year), and the right column of plots are the effects at time t+2 (i.e. the effects on forest loss two years after the variable values). </w:t>
       </w:r>
     </w:p>
     <w:p/>
@@ -1179,10 +1271,19 @@
           <w:bCs/>
         </w:rPr>
       </w:pPr>
+    </w:p>
+    <w:p>
+      <w:pPr>
+        <w:rPr>
+          <w:b/>
+          <w:bCs/>
+        </w:rPr>
+      </w:pPr>
       <w:r>
         <w:rPr>
           <w:noProof/>
         </w:rPr>
+        <w:lastRenderedPageBreak/>
         <w:drawing>
           <wp:anchor distT="0" distB="0" distL="114300" distR="114300" simplePos="0" relativeHeight="251665408" behindDoc="1" locked="0" layoutInCell="1" allowOverlap="1" wp14:anchorId="5BACB7C1" wp14:editId="667E2071">
             <wp:simplePos x="0" y="0"/>
@@ -1383,7 +1484,27 @@
           <w:sz w:val="18"/>
           <w:szCs w:val="18"/>
         </w:rPr>
-        <w:t xml:space="preserve">Figure 4. Predicted relationship between the number of new economic land concessions and macroeconomic variables in the same year (top row), and with a 1 year lag (middle row) and 2 year lag (bottom row). </w:t>
+        <w:t xml:space="preserve">Figure 4. Predicted relationship between the number of new economic land concessions and macroeconomic variables in the same year (top row), and with a </w:t>
+      </w:r>
+      <w:proofErr w:type="gramStart"/>
+      <w:r>
+        <w:rPr>
+          <w:b/>
+          <w:bCs/>
+          <w:sz w:val="18"/>
+          <w:szCs w:val="18"/>
+        </w:rPr>
+        <w:t>1 year</w:t>
+      </w:r>
+      <w:proofErr w:type="gramEnd"/>
+      <w:r>
+        <w:rPr>
+          <w:b/>
+          <w:bCs/>
+          <w:sz w:val="18"/>
+          <w:szCs w:val="18"/>
+        </w:rPr>
+        <w:t xml:space="preserve"> lag (middle row) and 2 year lag (bottom row). </w:t>
       </w:r>
     </w:p>
     <w:p>
@@ -1546,7 +1667,27 @@
           <w:sz w:val="18"/>
           <w:szCs w:val="18"/>
         </w:rPr>
-        <w:t>), and with a 1 year lag (</w:t>
+        <w:t xml:space="preserve">), and with a </w:t>
+      </w:r>
+      <w:proofErr w:type="gramStart"/>
+      <w:r>
+        <w:rPr>
+          <w:b/>
+          <w:bCs/>
+          <w:sz w:val="18"/>
+          <w:szCs w:val="18"/>
+        </w:rPr>
+        <w:t>1 year</w:t>
+      </w:r>
+      <w:proofErr w:type="gramEnd"/>
+      <w:r>
+        <w:rPr>
+          <w:b/>
+          <w:bCs/>
+          <w:sz w:val="18"/>
+          <w:szCs w:val="18"/>
+        </w:rPr>
+        <w:t xml:space="preserve"> lag (</w:t>
       </w:r>
       <w:r>
         <w:rPr>
@@ -1742,7 +1883,27 @@
           <w:sz w:val="18"/>
           <w:szCs w:val="18"/>
         </w:rPr>
-        <w:t>row), and with a 1 year lag (</w:t>
+        <w:t xml:space="preserve">row), and with a </w:t>
+      </w:r>
+      <w:proofErr w:type="gramStart"/>
+      <w:r>
+        <w:rPr>
+          <w:b/>
+          <w:bCs/>
+          <w:sz w:val="18"/>
+          <w:szCs w:val="18"/>
+        </w:rPr>
+        <w:t>1 year</w:t>
+      </w:r>
+      <w:proofErr w:type="gramEnd"/>
+      <w:r>
+        <w:rPr>
+          <w:b/>
+          <w:bCs/>
+          <w:sz w:val="18"/>
+          <w:szCs w:val="18"/>
+        </w:rPr>
+        <w:t xml:space="preserve"> lag (</w:t>
       </w:r>
       <w:r>
         <w:rPr>
@@ -1928,7 +2089,15 @@
         <w:t xml:space="preserve">). </w:t>
       </w:r>
       <w:r>
-        <w:t xml:space="preserve">The shape of the data suggested there were potentially two “types” of province for some of the variables, and so I converted the data into “high” and “low” categories by splitting the variables by their mean.  </w:t>
+        <w:t xml:space="preserve">The shape of the data suggested there were potentially two “types” of </w:t>
+      </w:r>
+      <w:proofErr w:type="gramStart"/>
+      <w:r>
+        <w:t>province</w:t>
+      </w:r>
+      <w:proofErr w:type="gramEnd"/>
+      <w:r>
+        <w:t xml:space="preserve"> for some of the variables, and so I converted the data into “high” and “low” categories by splitting the variables by their mean.  </w:t>
       </w:r>
       <w:r>
         <w:t>These models again returned very little of interest (Fig</w:t>
@@ -1946,7 +2115,15 @@
         <w:t xml:space="preserve">). The only significant effects were from economic land concessions and protected areas, where the model predicted significantly higher forest cover in provinces where there were land concessions and protected areas. </w:t>
       </w:r>
       <w:r>
-        <w:t xml:space="preserve">This was not surprising, as the provinces with very little forest cover are unlikely to have PAs. It is quite interesting (although not at all surprising) that provinces with high forest cover are more likely to have economic concessions, as it is well known that economic concession (i.e. industrial agricultural concessions) were almost exclusively awarded on forested land. This allowed the concession companies to make large profits from timber extraction prior to planting their agricultural crop. </w:t>
+        <w:t>This was not surprising, as the provinces with very little forest cover are unlikely to have PAs. It is quite interesting (although not at all surprising) that provinces with high forest cover are more likely to have economic concessions, as it is well known that economic concession (</w:t>
+      </w:r>
+      <w:proofErr w:type="gramStart"/>
+      <w:r>
+        <w:t>i.e.</w:t>
+      </w:r>
+      <w:proofErr w:type="gramEnd"/>
+      <w:r>
+        <w:t xml:space="preserve"> industrial agricultural concessions) were almost exclusively awarded on forested land. This allowed the concession companies to make large profits from timber extraction prior to planting their agricultural crop. </w:t>
       </w:r>
     </w:p>
     <w:p>
@@ -1969,7 +2146,15 @@
         <w:t xml:space="preserve">Finally, in the absence of any particularly interesting results I conducted a cluster analysis to see if the provinces could be categorised into broader typologies based on socioeconomics (and environmental factors, including forest cover). </w:t>
       </w:r>
       <w:r>
-        <w:t>I used two clustering approaches, to cluster the provinces in different ways. First, I used K-means clustering to get a set of “unrelated” clusters (i.e. not agglome</w:t>
+        <w:t>I used two clustering approaches, to cluster the provinces in different ways. First, I used K-means clustering to get a set of “unrelated” clusters (</w:t>
+      </w:r>
+      <w:proofErr w:type="gramStart"/>
+      <w:r>
+        <w:t>i.e.</w:t>
+      </w:r>
+      <w:proofErr w:type="gramEnd"/>
+      <w:r>
+        <w:t xml:space="preserve"> not agglome</w:t>
       </w:r>
       <w:r>
         <w:t xml:space="preserve">rative). I ran 100 iterations to find the optimal number of clusters and their </w:t>
@@ -2041,7 +2226,15 @@
     </w:p>
     <w:p>
       <w:r>
-        <w:t>I then used an agglomerative approach to better describe the relationships between all of the provinces and to get a broader “typology” for the provinces – i.e. fewer</w:t>
+        <w:t xml:space="preserve">I then used an agglomerative approach to better describe the relationships between all of the provinces and to get a broader “typology” for the provinces – </w:t>
+      </w:r>
+      <w:proofErr w:type="gramStart"/>
+      <w:r>
+        <w:t>i.e.</w:t>
+      </w:r>
+      <w:proofErr w:type="gramEnd"/>
+      <w:r>
+        <w:t xml:space="preserve"> fewer</w:t>
       </w:r>
       <w:r>
         <w:t>, more interrelated</w:t>
@@ -2178,7 +2371,27 @@
           <w:sz w:val="18"/>
           <w:szCs w:val="18"/>
         </w:rPr>
-        <w:t xml:space="preserve">. Global predictions (i.e. predictions for an average commune within an average province) using the final model. X axes are the scaled predictors. Plots show the predicted values (red line) over the raw data. </w:t>
+        <w:t>. Global predictions (</w:t>
+      </w:r>
+      <w:proofErr w:type="gramStart"/>
+      <w:r>
+        <w:rPr>
+          <w:b/>
+          <w:bCs/>
+          <w:sz w:val="18"/>
+          <w:szCs w:val="18"/>
+        </w:rPr>
+        <w:t>i.e.</w:t>
+      </w:r>
+      <w:proofErr w:type="gramEnd"/>
+      <w:r>
+        <w:rPr>
+          <w:b/>
+          <w:bCs/>
+          <w:sz w:val="18"/>
+          <w:szCs w:val="18"/>
+        </w:rPr>
+        <w:t xml:space="preserve"> predictions for an average commune within an average province) using the final model. X axes are the scaled predictors. Plots show the predicted values (red line) over the raw data. </w:t>
       </w:r>
     </w:p>
     <w:p>
@@ -3026,9 +3239,30 @@
           <w:sz w:val="18"/>
           <w:szCs w:val="18"/>
         </w:rPr>
-        <w:t xml:space="preserve">based on quartiles across the full range of the variable (i.e. across all provinces). &gt;75% = </w:t>
+        <w:t>based on quartiles across the full range of the variable (</w:t>
+      </w:r>
+      <w:proofErr w:type="gramStart"/>
+      <w:r>
+        <w:rPr>
+          <w:b/>
+          <w:bCs/>
+          <w:sz w:val="18"/>
+          <w:szCs w:val="18"/>
+        </w:rPr>
+        <w:t>i.e.</w:t>
+      </w:r>
+      <w:proofErr w:type="gramEnd"/>
+      <w:r>
+        <w:rPr>
+          <w:b/>
+          <w:bCs/>
+          <w:sz w:val="18"/>
+          <w:szCs w:val="18"/>
+        </w:rPr>
+        <w:t xml:space="preserve"> across all provinces). &gt;75% = </w:t>
       </w:r>
       <w:proofErr w:type="spellStart"/>
+      <w:proofErr w:type="gramStart"/>
       <w:r>
         <w:rPr>
           <w:b/>
@@ -3039,6 +3273,7 @@
         <w:t>v.high</w:t>
       </w:r>
       <w:proofErr w:type="spellEnd"/>
+      <w:proofErr w:type="gramEnd"/>
       <w:r>
         <w:rPr>
           <w:b/>
@@ -4068,9 +4303,30 @@
           <w:sz w:val="18"/>
           <w:szCs w:val="18"/>
         </w:rPr>
-        <w:t xml:space="preserve">). Variable values were meaned within each cluster, and then categorised based on quartiles across the full range of the variable (i.e. across all provinces). &gt;75% = </w:t>
+        <w:t>). Variable values were meaned within each cluster, and then categorised based on quartiles across the full range of the variable (</w:t>
+      </w:r>
+      <w:proofErr w:type="gramStart"/>
+      <w:r>
+        <w:rPr>
+          <w:b/>
+          <w:bCs/>
+          <w:sz w:val="18"/>
+          <w:szCs w:val="18"/>
+        </w:rPr>
+        <w:t>i.e.</w:t>
+      </w:r>
+      <w:proofErr w:type="gramEnd"/>
+      <w:r>
+        <w:rPr>
+          <w:b/>
+          <w:bCs/>
+          <w:sz w:val="18"/>
+          <w:szCs w:val="18"/>
+        </w:rPr>
+        <w:t xml:space="preserve"> across all provinces). &gt;75% = </w:t>
       </w:r>
       <w:proofErr w:type="spellStart"/>
+      <w:proofErr w:type="gramStart"/>
       <w:r>
         <w:rPr>
           <w:b/>
@@ -4081,6 +4337,7 @@
         <w:t>v.high</w:t>
       </w:r>
       <w:proofErr w:type="spellEnd"/>
+      <w:proofErr w:type="gramEnd"/>
       <w:r>
         <w:rPr>
           <w:b/>
@@ -4357,7 +4614,23 @@
                 <w:sz w:val="18"/>
                 <w:szCs w:val="18"/>
               </w:rPr>
-              <w:t xml:space="preserve"> very high elevations. Very low population density, and very high proportion of indigenous people. Very low education levels, very high proportion of primary sector workers and very low proportion of secondary sector workers. Economic security provided by rural livelihoods - few people have no farmland and livestock ownership is common. Very low access to services, high crime per capita, low land conflict and very low migration levels.</w:t>
+              <w:t xml:space="preserve"> very high elevations. Very low population density, and very high proportion of indigenous people. Very low education levels, very high proportion of primary sector workers and very low proportion of secondary sector workers. Economic security provided by rural livelihoods - few people have no farmland and livestock ownership is common. Very low access to services, high crime per capita, low land </w:t>
+            </w:r>
+            <w:proofErr w:type="gramStart"/>
+            <w:r>
+              <w:rPr>
+                <w:sz w:val="18"/>
+                <w:szCs w:val="18"/>
+              </w:rPr>
+              <w:t>conflict</w:t>
+            </w:r>
+            <w:proofErr w:type="gramEnd"/>
+            <w:r>
+              <w:rPr>
+                <w:sz w:val="18"/>
+                <w:szCs w:val="18"/>
+              </w:rPr>
+              <w:t xml:space="preserve"> and very low migration levels.</w:t>
             </w:r>
           </w:p>
         </w:tc>
@@ -4723,7 +4996,23 @@
                 <w:sz w:val="18"/>
                 <w:szCs w:val="18"/>
               </w:rPr>
-              <w:t xml:space="preserve"> low elevations. Very high population density and very low proportion of indigenous people. Very high levels of education, and relatively low proportion of workers in the primary and secondary sectors (suggesting higher proportions in the other sectors e.g. tertiary). High proportion of people with no farmland, and low levels of livestock ownership (suggesting very urban).  Low access to services, but this may be explained by the mean size of the provinces in this cluster (there is high access to garbage collection). Low crime per capita, but very high migration and very high rates of land conflict</w:t>
+              <w:t xml:space="preserve"> low elevations. Very high population density and very low proportion of indigenous people. Very high levels of education, and relatively low proportion of workers in the primary and secondary sectors (suggesting higher proportions in the other sectors </w:t>
+            </w:r>
+            <w:proofErr w:type="gramStart"/>
+            <w:r>
+              <w:rPr>
+                <w:sz w:val="18"/>
+                <w:szCs w:val="18"/>
+              </w:rPr>
+              <w:t>e.g.</w:t>
+            </w:r>
+            <w:proofErr w:type="gramEnd"/>
+            <w:r>
+              <w:rPr>
+                <w:sz w:val="18"/>
+                <w:szCs w:val="18"/>
+              </w:rPr>
+              <w:t xml:space="preserve"> tertiary). High proportion of people with no farmland, and low levels of livestock ownership (suggesting very urban).  Low access to services, but this may be explained by the mean size of the provinces in this cluster (there is high access to garbage collection). Low crime per capita, but very high migration and very high rates of land conflict</w:t>
             </w:r>
           </w:p>
         </w:tc>

</xml_diff>